<commit_message>
PARTIE II: Début du chapitre V
</commit_message>
<xml_diff>
--- a/MON_RAPPORT_PFE.docx
+++ b/MON_RAPPORT_PFE.docx
@@ -11192,19 +11192,7 @@
                               <w:rPr>
                                 <w:lang w:val="fr-CI"/>
                               </w:rPr>
-                              <w:t xml:space="preserve">Figure 6 </w:t>
-                            </w:r>
-                            <w:r>
-                              <w:rPr>
-                                <w:lang w:val="fr-CI"/>
-                              </w:rPr>
-                              <w:t xml:space="preserve">: </w:t>
-                            </w:r>
-                            <w:r>
-                              <w:rPr>
-                                <w:lang w:val="fr-CI"/>
-                              </w:rPr>
-                              <w:t>Schéma synoptique du système</w:t>
+                              <w:t>Figure 6 : Schéma synoptique du système</w:t>
                             </w:r>
                           </w:p>
                         </w:txbxContent>
@@ -11240,19 +11228,7 @@
                         <w:rPr>
                           <w:lang w:val="fr-CI"/>
                         </w:rPr>
-                        <w:t xml:space="preserve">Figure 6 </w:t>
-                      </w:r>
-                      <w:r>
-                        <w:rPr>
-                          <w:lang w:val="fr-CI"/>
-                        </w:rPr>
-                        <w:t xml:space="preserve">: </w:t>
-                      </w:r>
-                      <w:r>
-                        <w:rPr>
-                          <w:lang w:val="fr-CI"/>
-                        </w:rPr>
-                        <w:t>Schéma synoptique du système</w:t>
+                        <w:t>Figure 6 : Schéma synoptique du système</w:t>
                       </w:r>
                     </w:p>
                   </w:txbxContent>
@@ -11280,13 +11256,7 @@
         <w:ind w:firstLine="709"/>
       </w:pPr>
       <w:r>
-        <w:t>Il faut souvent avoir une très bonne connaissance de l’électronique pour comprendre en un coup d’</w:t>
-      </w:r>
-      <w:r>
-        <w:t>œil</w:t>
-      </w:r>
-      <w:r>
-        <w:t xml:space="preserve"> le fonctionnement d’un système électronique à partir de son schéma synoptique. Alors pour faciliter la compréhension du fonctionnement du système nous allons expliquer en détail le rôle de chaque unité fonctionnelle.</w:t>
+        <w:t>Il faut souvent avoir une très bonne connaissance de l’électronique pour comprendre en un coup d’œil le fonctionnement d’un système électronique à partir de son schéma synoptique. Alors pour faciliter la compréhension du fonctionnement du système nous allons expliquer en détail le rôle de chaque unité fonctionnelle.</w:t>
       </w:r>
     </w:p>
     <w:p>
@@ -11371,7 +11341,19 @@
         <w:t xml:space="preserve">Dans notre cas </w:t>
       </w:r>
       <w:r>
-        <w:t>elle est composé essentiellement éléments : un capteur de température infrarouge et un une caméra.</w:t>
+        <w:t>elle est composé</w:t>
+      </w:r>
+      <w:r>
+        <w:t>e</w:t>
+      </w:r>
+      <w:r>
+        <w:t xml:space="preserve"> essentiellement</w:t>
+      </w:r>
+      <w:r>
+        <w:t xml:space="preserve"> de deux</w:t>
+      </w:r>
+      <w:r>
+        <w:t xml:space="preserve"> éléments : un capteur de température infrarouge et un une caméra.</w:t>
       </w:r>
     </w:p>
     <w:p/>
@@ -11486,6 +11468,58 @@
       </w:pPr>
       <w:r>
         <w:t>Unité d’acquisition</w:t>
+      </w:r>
+    </w:p>
+    <w:p>
+      <w:pPr>
+        <w:ind w:firstLine="720"/>
+      </w:pPr>
+      <w:r>
+        <w:t xml:space="preserve">Cette unité, comme son nom l’indique sera chargée de recueillir les données </w:t>
+      </w:r>
+      <w:r>
+        <w:t>de température</w:t>
+      </w:r>
+      <w:r>
+        <w:t xml:space="preserve"> </w:t>
+      </w:r>
+      <w:r>
+        <w:t>et d’image puis</w:t>
+      </w:r>
+      <w:r>
+        <w:t xml:space="preserve"> les envoyer à l’unité de traitement afin de les traiter.</w:t>
+      </w:r>
+      <w:r>
+        <w:t xml:space="preserve"> Comme nous l’avons mentionné plutôt, cette unité est composée de deux éléments, à savoir un capteur de température infrarouge pour la mesure de la température des personne et une caméra pour la prise de photo.</w:t>
+      </w:r>
+    </w:p>
+    <w:p/>
+    <w:p>
+      <w:pPr>
+        <w:pStyle w:val="Titre4"/>
+      </w:pPr>
+      <w:r>
+        <w:t>Capteur de température</w:t>
+      </w:r>
+    </w:p>
+    <w:p>
+      <w:pPr>
+        <w:ind w:firstLine="720"/>
+      </w:pPr>
+      <w:r>
+        <w:t xml:space="preserve">Il s’agit de l’élément du système qui sera charger de mesurer la température des individus. </w:t>
+      </w:r>
+      <w:r>
+        <w:t>Il existe une large gamme de capteurs sur le marché pouvant assurer cette fonction :</w:t>
+      </w:r>
+    </w:p>
+    <w:p/>
+    <w:p>
+      <w:pPr>
+        <w:pStyle w:val="Titre5"/>
+      </w:pPr>
+      <w:r>
+        <w:t>Capteur de température infrarouge AMG8833</w:t>
       </w:r>
     </w:p>
     <w:p>
@@ -12820,7 +12854,7 @@
   <w:abstractNum w:abstractNumId="11" w15:restartNumberingAfterBreak="0">
     <w:nsid w:val="49A63A79"/>
     <w:multiLevelType w:val="multilevel"/>
-    <w:tmpl w:val="E194A644"/>
+    <w:tmpl w:val="E89C559E"/>
     <w:lvl w:ilvl="0">
       <w:start w:val="1"/>
       <w:numFmt w:val="decimal"/>
@@ -14447,7 +14481,7 @@
     <w:uiPriority w:val="9"/>
     <w:unhideWhenUsed/>
     <w:qFormat/>
-    <w:rsid w:val="00356CB9"/>
+    <w:rsid w:val="00B43EF5"/>
     <w:pPr>
       <w:keepNext/>
       <w:keepLines/>
@@ -14461,8 +14495,8 @@
     <w:rPr>
       <w:rFonts w:ascii="Century Gothic" w:eastAsiaTheme="majorEastAsia" w:hAnsi="Century Gothic" w:cstheme="majorBidi"/>
       <w:color w:val="3B3838" w:themeColor="background2" w:themeShade="40"/>
-      <w:sz w:val="24"/>
-      <w:szCs w:val="24"/>
+      <w:sz w:val="26"/>
+      <w:szCs w:val="26"/>
     </w:rPr>
   </w:style>
   <w:style w:type="paragraph" w:styleId="Titre6">
@@ -14570,6 +14604,7 @@
   <w:style w:type="character" w:default="1" w:styleId="Policepardfaut">
     <w:name w:val="Default Paragraph Font"/>
     <w:uiPriority w:val="1"/>
+    <w:semiHidden/>
     <w:unhideWhenUsed/>
   </w:style>
   <w:style w:type="table" w:default="1" w:styleId="TableauNormal">
@@ -14688,12 +14723,12 @@
     <w:basedOn w:val="Policepardfaut"/>
     <w:link w:val="Titre5"/>
     <w:uiPriority w:val="9"/>
-    <w:rsid w:val="00356CB9"/>
+    <w:rsid w:val="00B43EF5"/>
     <w:rPr>
       <w:rFonts w:ascii="Century Gothic" w:eastAsiaTheme="majorEastAsia" w:hAnsi="Century Gothic" w:cstheme="majorBidi"/>
       <w:color w:val="3B3838" w:themeColor="background2" w:themeShade="40"/>
-      <w:sz w:val="24"/>
-      <w:szCs w:val="24"/>
+      <w:sz w:val="26"/>
+      <w:szCs w:val="26"/>
       <w:lang w:val="fr-CI"/>
     </w:rPr>
   </w:style>
@@ -16334,7 +16369,7 @@
 </file>
 
 <file path=customXml/itemProps1.xml><?xml version="1.0" encoding="utf-8"?>
-<ds:datastoreItem xmlns:ds="http://schemas.openxmlformats.org/officeDocument/2006/customXml" ds:itemID="{E2D23D93-86B9-4D69-9314-8EA548C9DCE2}">
+<ds:datastoreItem xmlns:ds="http://schemas.openxmlformats.org/officeDocument/2006/customXml" ds:itemID="{3EE97A22-8A8C-4EAD-9BEE-4BECE4A277C9}">
   <ds:schemaRefs>
     <ds:schemaRef ds:uri="http://schemas.openxmlformats.org/officeDocument/2006/bibliography"/>
   </ds:schemaRefs>

</xml_diff>

<commit_message>
Etude et choix du capteur de température... début choix caméra
</commit_message>
<xml_diff>
--- a/MON_RAPPORT_PFE.docx
+++ b/MON_RAPPORT_PFE.docx
@@ -3792,7 +3792,7 @@
           <w:szCs w:val="36"/>
         </w:rPr>
       </w:pPr>
-      <w:bookmarkStart w:id="8" w:name="_Hlk21492042"/>
+      <w:bookmarkStart w:id="4" w:name="_Hlk21492042"/>
       <w:r>
         <w:rPr>
           <w:i/>
@@ -3874,7 +3874,7 @@
         </w:rPr>
         <w:t>.</w:t>
       </w:r>
-      <w:bookmarkEnd w:id="8"/>
+      <w:bookmarkEnd w:id="4"/>
     </w:p>
     <w:p/>
     <w:p/>
@@ -7240,7 +7240,7 @@
           <w:noProof/>
         </w:rPr>
       </w:pPr>
-      <w:bookmarkStart w:id="9" w:name="_Hlk21495044"/>
+      <w:bookmarkStart w:id="5" w:name="_Hlk21495044"/>
       <w:r>
         <w:rPr>
           <w:noProof/>
@@ -7248,7 +7248,7 @@
         <w:t xml:space="preserve">Dans cette partie, il a été question de présenter et de situer notre environnement d’étude dans un premier temps ; vient ensuite la découverte du thème et de son contexte. La partie suivante va nous présenter une approche beaucoup plus technique et plus concret du thème. </w:t>
       </w:r>
     </w:p>
-    <w:bookmarkEnd w:id="9"/>
+    <w:bookmarkEnd w:id="5"/>
     <w:p/>
     <w:p/>
     <w:p/>
@@ -7316,10 +7316,10 @@
                             <w:pPr>
                               <w:pStyle w:val="Titre"/>
                             </w:pPr>
-                            <w:bookmarkStart w:id="10" w:name="_Toc21340375"/>
-                            <w:bookmarkStart w:id="11" w:name="_Toc21349996"/>
-                            <w:bookmarkStart w:id="12" w:name="_Toc21350655"/>
-                            <w:bookmarkStart w:id="13" w:name="_Toc21423303"/>
+                            <w:bookmarkStart w:id="6" w:name="_Toc21340375"/>
+                            <w:bookmarkStart w:id="7" w:name="_Toc21349996"/>
+                            <w:bookmarkStart w:id="8" w:name="_Toc21350655"/>
+                            <w:bookmarkStart w:id="9" w:name="_Toc21423303"/>
                             <w:r>
                               <w:t>PARTIE </w:t>
                             </w:r>
@@ -7329,10 +7329,10 @@
                             <w:r>
                               <w:t>: ETUDE TECHNIQUE</w:t>
                             </w:r>
-                            <w:bookmarkEnd w:id="10"/>
-                            <w:bookmarkEnd w:id="11"/>
-                            <w:bookmarkEnd w:id="12"/>
-                            <w:bookmarkEnd w:id="13"/>
+                            <w:bookmarkEnd w:id="6"/>
+                            <w:bookmarkEnd w:id="7"/>
+                            <w:bookmarkEnd w:id="8"/>
+                            <w:bookmarkEnd w:id="9"/>
                           </w:p>
                         </w:txbxContent>
                       </wps:txbx>
@@ -11475,57 +11475,3999 @@
         <w:ind w:firstLine="720"/>
       </w:pPr>
       <w:r>
-        <w:t xml:space="preserve">Cette unité, comme son nom l’indique sera chargée de recueillir les données </w:t>
-      </w:r>
-      <w:r>
-        <w:t>de température</w:t>
-      </w:r>
-      <w:r>
+        <w:t>Cette unité, comme son nom l’indique sera chargée de recueillir les données de température et d’image puis les envoyer à l’unité de traitement afin de les traiter. Comme nous l’avons mentionné plutôt, cette unité est composée de deux éléments, à savoir un capteur de température infrarouge pour la mesure de la température des personne et une caméra pour la prise de photo.</w:t>
+      </w:r>
+    </w:p>
+    <w:p/>
+    <w:p>
+      <w:pPr>
+        <w:pStyle w:val="Titre4"/>
+      </w:pPr>
+      <w:r>
+        <w:t>Capteur de température</w:t>
+      </w:r>
+    </w:p>
+    <w:p>
+      <w:pPr>
+        <w:ind w:firstLine="720"/>
+      </w:pPr>
+      <w:r>
+        <w:t>Il s’agit de l’élément du système qui sera charger de mesurer la température des individus. Il existe une large gamme de capteurs sur le marché pouvant assurer cette fonction :</w:t>
+      </w:r>
+    </w:p>
+    <w:p/>
+    <w:p>
+      <w:pPr>
+        <w:pStyle w:val="Titre5"/>
+      </w:pPr>
+      <w:r>
+        <w:t>Capteur de température infrarouge AMG8833</w:t>
+      </w:r>
+    </w:p>
+    <w:p/>
+    <w:p>
+      <w:pPr>
+        <w:pStyle w:val="Paragraphedeliste"/>
+        <w:numPr>
+          <w:ilvl w:val="0"/>
+          <w:numId w:val="28"/>
+        </w:numPr>
+        <w:rPr>
+          <w:rFonts w:ascii="Century Gothic" w:hAnsi="Century Gothic"/>
+          <w:color w:val="833C0B" w:themeColor="accent2" w:themeShade="80"/>
+        </w:rPr>
+      </w:pPr>
+      <w:r>
+        <w:rPr>
+          <w:rFonts w:ascii="Century Gothic" w:hAnsi="Century Gothic"/>
+          <w:color w:val="833C0B" w:themeColor="accent2" w:themeShade="80"/>
+        </w:rPr>
+        <w:t>Description</w:t>
+      </w:r>
+      <w:r>
+        <w:rPr>
+          <w:rFonts w:ascii="Century Gothic" w:hAnsi="Century Gothic"/>
+          <w:color w:val="833C0B" w:themeColor="accent2" w:themeShade="80"/>
+        </w:rPr>
         <w:t xml:space="preserve"> </w:t>
       </w:r>
       <w:r>
-        <w:t>et d’image puis</w:t>
-      </w:r>
-      <w:r>
-        <w:t xml:space="preserve"> les envoyer à l’unité de traitement afin de les traiter.</w:t>
-      </w:r>
-      <w:r>
-        <w:t xml:space="preserve"> Comme nous l’avons mentionné plutôt, cette unité est composée de deux éléments, à savoir un capteur de température infrarouge pour la mesure de la température des personne et une caméra pour la prise de photo.</w:t>
-      </w:r>
-    </w:p>
+        <w:t>[W3]</w:t>
+      </w:r>
+    </w:p>
+    <w:p>
+      <w:pPr>
+        <w:ind w:firstLine="360"/>
+      </w:pPr>
+      <w:r>
+        <w:t>Ce capteur de Panasonic est un réseau 8x8 de capteurs thermiques IR</w:t>
+      </w:r>
+      <w:r>
+        <w:rPr>
+          <w:rStyle w:val="Appelnotedebasdep"/>
+        </w:rPr>
+        <w:footnoteReference w:id="3"/>
+      </w:r>
+      <w:r>
+        <w:t>. Lorsqu'il est connecté à votre microcontrôleur (ou raspberry Pi), il renvoie un tableau de 64 relevés de température infrarouge individuels sur I2C. C'est comme ces caméras thermiques sophistiquées, mais suffisamment compactes et simples pour une intégration facile.</w:t>
+      </w:r>
+      <w:r>
+        <w:t xml:space="preserve"> Il permet de mesurer </w:t>
+      </w:r>
+      <w:r>
+        <w:t>des températures allant de </w:t>
+      </w:r>
+      <w:r>
+        <w:t>0 °C à 80 °</w:t>
+      </w:r>
+      <w:r>
+        <w:t>C (32 °F à 176 °</w:t>
+      </w:r>
+      <w:r>
+        <w:t>F) avec</w:t>
+      </w:r>
+      <w:r>
+        <w:t xml:space="preserve"> une précision de </w:t>
+      </w:r>
+      <w:r>
+        <w:t>±</w:t>
+      </w:r>
+      <w:r>
+        <w:t>2,5 °C (4,5 °</w:t>
+      </w:r>
+      <w:r>
+        <w:t>F). Il peut détecter un humain à une distance allant jusqu'à 7 mètres (23) pieds.</w:t>
+      </w:r>
+    </w:p>
+    <w:p>
+      <w:r>
+        <w:rPr>
+          <w:noProof/>
+          <w:lang w:val="en-US"/>
+        </w:rPr>
+        <w:lastRenderedPageBreak/>
+        <w:drawing>
+          <wp:anchor distT="0" distB="0" distL="114300" distR="114300" simplePos="0" relativeHeight="251709440" behindDoc="0" locked="0" layoutInCell="1" allowOverlap="1">
+            <wp:simplePos x="0" y="0"/>
+            <wp:positionH relativeFrom="margin">
+              <wp:align>center</wp:align>
+            </wp:positionH>
+            <wp:positionV relativeFrom="paragraph">
+              <wp:posOffset>0</wp:posOffset>
+            </wp:positionV>
+            <wp:extent cx="2943225" cy="2402579"/>
+            <wp:effectExtent l="0" t="0" r="0" b="0"/>
+            <wp:wrapTopAndBottom/>
+            <wp:docPr id="24" name="Image 24" descr="E:\Desktop\Stage de fin d'etude\Images\Camera_thermique_IR_AMG8833.jpg"/>
+            <wp:cNvGraphicFramePr>
+              <a:graphicFrameLocks xmlns:a="http://schemas.openxmlformats.org/drawingml/2006/main" noChangeAspect="1"/>
+            </wp:cNvGraphicFramePr>
+            <a:graphic xmlns:a="http://schemas.openxmlformats.org/drawingml/2006/main">
+              <a:graphicData uri="http://schemas.openxmlformats.org/drawingml/2006/picture">
+                <pic:pic xmlns:pic="http://schemas.openxmlformats.org/drawingml/2006/picture">
+                  <pic:nvPicPr>
+                    <pic:cNvPr id="0" name="Picture 1" descr="E:\Desktop\Stage de fin d'etude\Images\Camera_thermique_IR_AMG8833.jpg"/>
+                    <pic:cNvPicPr>
+                      <a:picLocks noChangeAspect="1" noChangeArrowheads="1"/>
+                    </pic:cNvPicPr>
+                  </pic:nvPicPr>
+                  <pic:blipFill>
+                    <a:blip r:embed="rId28" cstate="print">
+                      <a:extLst>
+                        <a:ext uri="{28A0092B-C50C-407E-A947-70E740481C1C}">
+                          <a14:useLocalDpi xmlns:a14="http://schemas.microsoft.com/office/drawing/2010/main" val="0"/>
+                        </a:ext>
+                      </a:extLst>
+                    </a:blip>
+                    <a:srcRect/>
+                    <a:stretch>
+                      <a:fillRect/>
+                    </a:stretch>
+                  </pic:blipFill>
+                  <pic:spPr bwMode="auto">
+                    <a:xfrm>
+                      <a:off x="0" y="0"/>
+                      <a:ext cx="2943225" cy="2402579"/>
+                    </a:xfrm>
+                    <a:prstGeom prst="rect">
+                      <a:avLst/>
+                    </a:prstGeom>
+                    <a:noFill/>
+                    <a:ln>
+                      <a:noFill/>
+                    </a:ln>
+                  </pic:spPr>
+                </pic:pic>
+              </a:graphicData>
+            </a:graphic>
+          </wp:anchor>
+        </w:drawing>
+      </w:r>
+    </w:p>
+    <w:p>
+      <w:r>
+        <w:rPr>
+          <w:noProof/>
+          <w:lang w:val="en-US"/>
+        </w:rPr>
+        <mc:AlternateContent>
+          <mc:Choice Requires="wps">
+            <w:drawing>
+              <wp:anchor distT="0" distB="0" distL="114300" distR="114300" simplePos="0" relativeHeight="251711488" behindDoc="0" locked="0" layoutInCell="1" allowOverlap="1" wp14:anchorId="6235A38C" wp14:editId="3ED00D59">
+                <wp:simplePos x="0" y="0"/>
+                <wp:positionH relativeFrom="margin">
+                  <wp:posOffset>929005</wp:posOffset>
+                </wp:positionH>
+                <wp:positionV relativeFrom="paragraph">
+                  <wp:posOffset>10160</wp:posOffset>
+                </wp:positionV>
+                <wp:extent cx="4572000" cy="342900"/>
+                <wp:effectExtent l="0" t="0" r="0" b="0"/>
+                <wp:wrapNone/>
+                <wp:docPr id="25" name="Rectangle 25"/>
+                <wp:cNvGraphicFramePr/>
+                <a:graphic xmlns:a="http://schemas.openxmlformats.org/drawingml/2006/main">
+                  <a:graphicData uri="http://schemas.microsoft.com/office/word/2010/wordprocessingShape">
+                    <wps:wsp>
+                      <wps:cNvSpPr/>
+                      <wps:spPr>
+                        <a:xfrm>
+                          <a:off x="0" y="0"/>
+                          <a:ext cx="4572000" cy="342900"/>
+                        </a:xfrm>
+                        <a:prstGeom prst="rect">
+                          <a:avLst/>
+                        </a:prstGeom>
+                        <a:noFill/>
+                        <a:ln>
+                          <a:noFill/>
+                        </a:ln>
+                      </wps:spPr>
+                      <wps:style>
+                        <a:lnRef idx="2">
+                          <a:schemeClr val="accent1">
+                            <a:shade val="50000"/>
+                          </a:schemeClr>
+                        </a:lnRef>
+                        <a:fillRef idx="1">
+                          <a:schemeClr val="accent1"/>
+                        </a:fillRef>
+                        <a:effectRef idx="0">
+                          <a:schemeClr val="accent1"/>
+                        </a:effectRef>
+                        <a:fontRef idx="minor">
+                          <a:schemeClr val="lt1"/>
+                        </a:fontRef>
+                      </wps:style>
+                      <wps:txbx>
+                        <w:txbxContent>
+                          <w:p>
+                            <w:pPr>
+                              <w:pStyle w:val="Titre7"/>
+                              <w:rPr>
+                                <w:lang w:val="fr-CI"/>
+                              </w:rPr>
+                            </w:pPr>
+                            <w:r>
+                              <w:rPr>
+                                <w:lang w:val="fr-CI"/>
+                              </w:rPr>
+                              <w:t>Figure 7 : Capteur de température infrarouge AMG8833</w:t>
+                            </w:r>
+                          </w:p>
+                        </w:txbxContent>
+                      </wps:txbx>
+                      <wps:bodyPr rot="0" spcFirstLastPara="0" vertOverflow="overflow" horzOverflow="overflow" vert="horz" wrap="square" lIns="91440" tIns="45720" rIns="91440" bIns="45720" numCol="1" spcCol="0" rtlCol="0" fromWordArt="0" anchor="ctr" anchorCtr="0" forceAA="0" compatLnSpc="1">
+                        <a:prstTxWarp prst="textNoShape">
+                          <a:avLst/>
+                        </a:prstTxWarp>
+                        <a:noAutofit/>
+                      </wps:bodyPr>
+                    </wps:wsp>
+                  </a:graphicData>
+                </a:graphic>
+                <wp14:sizeRelH relativeFrom="margin">
+                  <wp14:pctWidth>0</wp14:pctWidth>
+                </wp14:sizeRelH>
+              </wp:anchor>
+            </w:drawing>
+          </mc:Choice>
+          <mc:Fallback>
+            <w:pict>
+              <v:rect w14:anchorId="6235A38C" id="Rectangle 25" o:spid="_x0000_s1067" style="position:absolute;left:0;text-align:left;margin-left:73.15pt;margin-top:.8pt;width:5in;height:27pt;z-index:251711488;visibility:visible;mso-wrap-style:square;mso-width-percent:0;mso-wrap-distance-left:9pt;mso-wrap-distance-top:0;mso-wrap-distance-right:9pt;mso-wrap-distance-bottom:0;mso-position-horizontal:absolute;mso-position-horizontal-relative:margin;mso-position-vertical:absolute;mso-position-vertical-relative:text;mso-width-percent:0;mso-width-relative:margin;v-text-anchor:middle" o:gfxdata="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" filled="f" stroked="f" strokeweight="1pt">
+                <v:textbox>
+                  <w:txbxContent>
+                    <w:p>
+                      <w:pPr>
+                        <w:pStyle w:val="Titre7"/>
+                        <w:rPr>
+                          <w:lang w:val="fr-CI"/>
+                        </w:rPr>
+                      </w:pPr>
+                      <w:r>
+                        <w:rPr>
+                          <w:lang w:val="fr-CI"/>
+                        </w:rPr>
+                        <w:t>Figure 7 : Capteur de température infrarouge AMG8833</w:t>
+                      </w:r>
+                    </w:p>
+                  </w:txbxContent>
+                </v:textbox>
+                <w10:wrap anchorx="margin"/>
+              </v:rect>
+            </w:pict>
+          </mc:Fallback>
+        </mc:AlternateContent>
+      </w:r>
+    </w:p>
+    <w:p>
+      <w:pPr>
+        <w:rPr>
+          <w:rFonts w:ascii="Century Gothic" w:hAnsi="Century Gothic"/>
+          <w:color w:val="833C0B" w:themeColor="accent2" w:themeShade="80"/>
+        </w:rPr>
+      </w:pPr>
+    </w:p>
+    <w:p>
+      <w:pPr>
+        <w:pStyle w:val="Paragraphedeliste"/>
+        <w:numPr>
+          <w:ilvl w:val="0"/>
+          <w:numId w:val="28"/>
+        </w:numPr>
+        <w:rPr>
+          <w:rFonts w:ascii="Century Gothic" w:hAnsi="Century Gothic"/>
+          <w:color w:val="833C0B" w:themeColor="accent2" w:themeShade="80"/>
+        </w:rPr>
+      </w:pPr>
+      <w:r>
+        <w:rPr>
+          <w:rFonts w:ascii="Century Gothic" w:hAnsi="Century Gothic"/>
+          <w:color w:val="833C0B" w:themeColor="accent2" w:themeShade="80"/>
+        </w:rPr>
+        <w:t>Caractéristiques</w:t>
+      </w:r>
+    </w:p>
+    <w:p>
+      <w:pPr>
+        <w:rPr>
+          <w:rFonts w:ascii="Century Gothic" w:hAnsi="Century Gothic"/>
+          <w:color w:val="833C0B" w:themeColor="accent2" w:themeShade="80"/>
+        </w:rPr>
+      </w:pPr>
+      <w:r>
+        <w:rPr>
+          <w:noProof/>
+          <w:lang w:val="en-US"/>
+        </w:rPr>
+        <mc:AlternateContent>
+          <mc:Choice Requires="wps">
+            <w:drawing>
+              <wp:anchor distT="0" distB="0" distL="114300" distR="114300" simplePos="0" relativeHeight="251713536" behindDoc="0" locked="0" layoutInCell="1" allowOverlap="1" wp14:anchorId="2EA16486" wp14:editId="009A46DE">
+                <wp:simplePos x="0" y="0"/>
+                <wp:positionH relativeFrom="margin">
+                  <wp:align>left</wp:align>
+                </wp:positionH>
+                <wp:positionV relativeFrom="paragraph">
+                  <wp:posOffset>267335</wp:posOffset>
+                </wp:positionV>
+                <wp:extent cx="5381625" cy="371475"/>
+                <wp:effectExtent l="0" t="0" r="0" b="0"/>
+                <wp:wrapNone/>
+                <wp:docPr id="31" name="Rectangle 31"/>
+                <wp:cNvGraphicFramePr/>
+                <a:graphic xmlns:a="http://schemas.openxmlformats.org/drawingml/2006/main">
+                  <a:graphicData uri="http://schemas.microsoft.com/office/word/2010/wordprocessingShape">
+                    <wps:wsp>
+                      <wps:cNvSpPr/>
+                      <wps:spPr>
+                        <a:xfrm>
+                          <a:off x="0" y="0"/>
+                          <a:ext cx="5381625" cy="371475"/>
+                        </a:xfrm>
+                        <a:prstGeom prst="rect">
+                          <a:avLst/>
+                        </a:prstGeom>
+                        <a:noFill/>
+                        <a:ln>
+                          <a:noFill/>
+                        </a:ln>
+                      </wps:spPr>
+                      <wps:style>
+                        <a:lnRef idx="2">
+                          <a:schemeClr val="accent6"/>
+                        </a:lnRef>
+                        <a:fillRef idx="1">
+                          <a:schemeClr val="lt1"/>
+                        </a:fillRef>
+                        <a:effectRef idx="0">
+                          <a:schemeClr val="accent6"/>
+                        </a:effectRef>
+                        <a:fontRef idx="minor">
+                          <a:schemeClr val="dk1"/>
+                        </a:fontRef>
+                      </wps:style>
+                      <wps:txbx>
+                        <w:txbxContent>
+                          <w:p>
+                            <w:pPr>
+                              <w:pStyle w:val="Titre8"/>
+                              <w:rPr>
+                                <w:lang w:val="fr-CI"/>
+                              </w:rPr>
+                            </w:pPr>
+                            <w:r>
+                              <w:rPr>
+                                <w:lang w:val="fr-CI"/>
+                              </w:rPr>
+                              <w:t xml:space="preserve">Tableau 2 : Caractéristiques capteur </w:t>
+                            </w:r>
+                            <w:r>
+                              <w:rPr>
+                                <w:lang w:val="fr-CI"/>
+                              </w:rPr>
+                              <w:t>de température IR</w:t>
+                            </w:r>
+                            <w:r>
+                              <w:rPr>
+                                <w:lang w:val="fr-CI"/>
+                              </w:rPr>
+                              <w:t xml:space="preserve"> AMG8833</w:t>
+                            </w:r>
+                          </w:p>
+                        </w:txbxContent>
+                      </wps:txbx>
+                      <wps:bodyPr rot="0" spcFirstLastPara="0" vertOverflow="overflow" horzOverflow="overflow" vert="horz" wrap="square" lIns="91440" tIns="45720" rIns="91440" bIns="45720" numCol="1" spcCol="0" rtlCol="0" fromWordArt="0" anchor="ctr" anchorCtr="0" forceAA="0" compatLnSpc="1">
+                        <a:prstTxWarp prst="textNoShape">
+                          <a:avLst/>
+                        </a:prstTxWarp>
+                        <a:noAutofit/>
+                      </wps:bodyPr>
+                    </wps:wsp>
+                  </a:graphicData>
+                </a:graphic>
+                <wp14:sizeRelH relativeFrom="margin">
+                  <wp14:pctWidth>0</wp14:pctWidth>
+                </wp14:sizeRelH>
+                <wp14:sizeRelV relativeFrom="margin">
+                  <wp14:pctHeight>0</wp14:pctHeight>
+                </wp14:sizeRelV>
+              </wp:anchor>
+            </w:drawing>
+          </mc:Choice>
+          <mc:Fallback>
+            <w:pict>
+              <v:rect w14:anchorId="2EA16486" id="Rectangle 31" o:spid="_x0000_s1068" style="position:absolute;left:0;text-align:left;margin-left:0;margin-top:21.05pt;width:423.75pt;height:29.25pt;z-index:251713536;visibility:visible;mso-wrap-style:square;mso-width-percent:0;mso-height-percent:0;mso-wrap-distance-left:9pt;mso-wrap-distance-top:0;mso-wrap-distance-right:9pt;mso-wrap-distance-bottom:0;mso-position-horizontal:left;mso-position-horizontal-relative:margin;mso-position-vertical:absolute;mso-position-vertical-relative:text;mso-width-percent:0;mso-height-percent:0;mso-width-relative:margin;mso-height-relative:margin;v-text-anchor:middle" o:gfxdata="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" filled="f" stroked="f" strokeweight="1pt">
+                <v:textbox>
+                  <w:txbxContent>
+                    <w:p>
+                      <w:pPr>
+                        <w:pStyle w:val="Titre8"/>
+                        <w:rPr>
+                          <w:lang w:val="fr-CI"/>
+                        </w:rPr>
+                      </w:pPr>
+                      <w:r>
+                        <w:rPr>
+                          <w:lang w:val="fr-CI"/>
+                        </w:rPr>
+                        <w:t xml:space="preserve">Tableau 2 : Caractéristiques capteur </w:t>
+                      </w:r>
+                      <w:r>
+                        <w:rPr>
+                          <w:lang w:val="fr-CI"/>
+                        </w:rPr>
+                        <w:t>de température IR</w:t>
+                      </w:r>
+                      <w:r>
+                        <w:rPr>
+                          <w:lang w:val="fr-CI"/>
+                        </w:rPr>
+                        <w:t xml:space="preserve"> AMG8833</w:t>
+                      </w:r>
+                    </w:p>
+                  </w:txbxContent>
+                </v:textbox>
+                <w10:wrap anchorx="margin"/>
+              </v:rect>
+            </w:pict>
+          </mc:Fallback>
+        </mc:AlternateContent>
+      </w:r>
+    </w:p>
+    <w:p>
+      <w:pPr>
+        <w:rPr>
+          <w:rFonts w:ascii="Century Gothic" w:hAnsi="Century Gothic"/>
+          <w:color w:val="833C0B" w:themeColor="accent2" w:themeShade="80"/>
+        </w:rPr>
+      </w:pPr>
+    </w:p>
+    <w:tbl>
+      <w:tblPr>
+        <w:tblW w:w="9375" w:type="dxa"/>
+        <w:tblLook w:val="04A0" w:firstRow="1" w:lastRow="0" w:firstColumn="1" w:lastColumn="0" w:noHBand="0" w:noVBand="1"/>
+      </w:tblPr>
+      <w:tblGrid>
+        <w:gridCol w:w="5325"/>
+        <w:gridCol w:w="4050"/>
+      </w:tblGrid>
+      <w:tr>
+        <w:trPr>
+          <w:trHeight w:val="306"/>
+        </w:trPr>
+        <w:tc>
+          <w:tcPr>
+            <w:tcW w:w="5325" w:type="dxa"/>
+            <w:tcBorders>
+              <w:top w:val="single" w:sz="4" w:space="0" w:color="auto"/>
+              <w:left w:val="single" w:sz="4" w:space="0" w:color="auto"/>
+              <w:bottom w:val="single" w:sz="4" w:space="0" w:color="auto"/>
+              <w:right w:val="single" w:sz="4" w:space="0" w:color="auto"/>
+            </w:tcBorders>
+            <w:shd w:val="clear" w:color="000000" w:fill="000000"/>
+            <w:noWrap/>
+            <w:vAlign w:val="bottom"/>
+            <w:hideMark/>
+          </w:tcPr>
+          <w:p>
+            <w:pPr>
+              <w:spacing w:after="0" w:line="240" w:lineRule="auto"/>
+              <w:jc w:val="left"/>
+              <w:rPr>
+                <w:rFonts w:eastAsia="Times New Roman" w:cs="Calibri"/>
+                <w:b/>
+                <w:bCs/>
+                <w:color w:val="FFFFFF"/>
+                <w:lang w:val="en-US"/>
+              </w:rPr>
+            </w:pPr>
+            <w:r>
+              <w:rPr>
+                <w:rFonts w:eastAsia="Times New Roman" w:cs="Calibri"/>
+                <w:b/>
+                <w:bCs/>
+                <w:color w:val="FFFFFF"/>
+                <w:lang w:val="en-US"/>
+              </w:rPr>
+              <w:t>ATTRIBUT DE PRODUIT</w:t>
+            </w:r>
+          </w:p>
+        </w:tc>
+        <w:tc>
+          <w:tcPr>
+            <w:tcW w:w="4050" w:type="dxa"/>
+            <w:tcBorders>
+              <w:top w:val="single" w:sz="4" w:space="0" w:color="auto"/>
+              <w:left w:val="single" w:sz="4" w:space="0" w:color="auto"/>
+              <w:bottom w:val="single" w:sz="4" w:space="0" w:color="auto"/>
+              <w:right w:val="single" w:sz="4" w:space="0" w:color="auto"/>
+            </w:tcBorders>
+            <w:shd w:val="clear" w:color="000000" w:fill="000000"/>
+            <w:noWrap/>
+            <w:vAlign w:val="bottom"/>
+            <w:hideMark/>
+          </w:tcPr>
+          <w:p>
+            <w:pPr>
+              <w:spacing w:after="0" w:line="240" w:lineRule="auto"/>
+              <w:jc w:val="left"/>
+              <w:rPr>
+                <w:rFonts w:eastAsia="Times New Roman" w:cs="Calibri"/>
+                <w:b/>
+                <w:bCs/>
+                <w:color w:val="FFFFFF"/>
+                <w:lang w:val="en-US"/>
+              </w:rPr>
+            </w:pPr>
+            <w:r>
+              <w:rPr>
+                <w:rFonts w:eastAsia="Times New Roman" w:cs="Calibri"/>
+                <w:b/>
+                <w:bCs/>
+                <w:color w:val="FFFFFF"/>
+                <w:lang w:val="en-US"/>
+              </w:rPr>
+              <w:t>VALEUR D'ATTRIBUT</w:t>
+            </w:r>
+          </w:p>
+        </w:tc>
+      </w:tr>
+      <w:tr>
+        <w:trPr>
+          <w:trHeight w:val="306"/>
+        </w:trPr>
+        <w:tc>
+          <w:tcPr>
+            <w:tcW w:w="5325" w:type="dxa"/>
+            <w:tcBorders>
+              <w:top w:val="single" w:sz="4" w:space="0" w:color="auto"/>
+              <w:left w:val="single" w:sz="4" w:space="0" w:color="auto"/>
+              <w:bottom w:val="single" w:sz="4" w:space="0" w:color="auto"/>
+              <w:right w:val="single" w:sz="4" w:space="0" w:color="auto"/>
+            </w:tcBorders>
+            <w:shd w:val="clear" w:color="D9D9D9" w:fill="D9D9D9"/>
+            <w:noWrap/>
+            <w:vAlign w:val="bottom"/>
+            <w:hideMark/>
+          </w:tcPr>
+          <w:p>
+            <w:pPr>
+              <w:spacing w:after="0" w:line="240" w:lineRule="auto"/>
+              <w:jc w:val="left"/>
+              <w:rPr>
+                <w:rFonts w:eastAsia="Times New Roman" w:cs="Calibri"/>
+                <w:color w:val="000000"/>
+                <w:lang w:val="en-US"/>
+              </w:rPr>
+            </w:pPr>
+            <w:r>
+              <w:rPr>
+                <w:rFonts w:eastAsia="Times New Roman" w:cs="Calibri"/>
+                <w:color w:val="000000"/>
+                <w:lang w:val="en-US"/>
+              </w:rPr>
+              <w:t>Type de sortie</w:t>
+            </w:r>
+          </w:p>
+        </w:tc>
+        <w:tc>
+          <w:tcPr>
+            <w:tcW w:w="4050" w:type="dxa"/>
+            <w:tcBorders>
+              <w:top w:val="single" w:sz="4" w:space="0" w:color="auto"/>
+              <w:left w:val="single" w:sz="4" w:space="0" w:color="auto"/>
+              <w:bottom w:val="single" w:sz="4" w:space="0" w:color="auto"/>
+              <w:right w:val="single" w:sz="4" w:space="0" w:color="auto"/>
+            </w:tcBorders>
+            <w:shd w:val="clear" w:color="D9D9D9" w:fill="D9D9D9"/>
+            <w:noWrap/>
+            <w:vAlign w:val="bottom"/>
+            <w:hideMark/>
+          </w:tcPr>
+          <w:p>
+            <w:pPr>
+              <w:spacing w:after="0" w:line="240" w:lineRule="auto"/>
+              <w:jc w:val="left"/>
+              <w:rPr>
+                <w:rFonts w:eastAsia="Times New Roman" w:cs="Calibri"/>
+                <w:color w:val="000000"/>
+                <w:lang w:val="en-US"/>
+              </w:rPr>
+            </w:pPr>
+            <w:r>
+              <w:rPr>
+                <w:rFonts w:eastAsia="Times New Roman" w:cs="Calibri"/>
+                <w:color w:val="000000"/>
+                <w:lang w:val="en-US"/>
+              </w:rPr>
+              <w:t>Digital</w:t>
+            </w:r>
+          </w:p>
+        </w:tc>
+      </w:tr>
+      <w:tr>
+        <w:trPr>
+          <w:trHeight w:val="306"/>
+        </w:trPr>
+        <w:tc>
+          <w:tcPr>
+            <w:tcW w:w="5325" w:type="dxa"/>
+            <w:tcBorders>
+              <w:top w:val="single" w:sz="4" w:space="0" w:color="auto"/>
+              <w:left w:val="single" w:sz="4" w:space="0" w:color="auto"/>
+              <w:bottom w:val="single" w:sz="4" w:space="0" w:color="auto"/>
+              <w:right w:val="single" w:sz="4" w:space="0" w:color="auto"/>
+            </w:tcBorders>
+            <w:shd w:val="clear" w:color="auto" w:fill="auto"/>
+            <w:noWrap/>
+            <w:vAlign w:val="bottom"/>
+            <w:hideMark/>
+          </w:tcPr>
+          <w:p>
+            <w:pPr>
+              <w:spacing w:after="0" w:line="240" w:lineRule="auto"/>
+              <w:jc w:val="left"/>
+              <w:rPr>
+                <w:rFonts w:eastAsia="Times New Roman" w:cs="Calibri"/>
+                <w:color w:val="000000"/>
+                <w:lang w:val="en-US"/>
+              </w:rPr>
+            </w:pPr>
+            <w:r>
+              <w:rPr>
+                <w:rFonts w:eastAsia="Times New Roman" w:cs="Calibri"/>
+                <w:color w:val="000000"/>
+                <w:lang w:val="en-US"/>
+              </w:rPr>
+              <w:t>Précision</w:t>
+            </w:r>
+          </w:p>
+        </w:tc>
+        <w:tc>
+          <w:tcPr>
+            <w:tcW w:w="4050" w:type="dxa"/>
+            <w:tcBorders>
+              <w:top w:val="single" w:sz="4" w:space="0" w:color="auto"/>
+              <w:left w:val="single" w:sz="4" w:space="0" w:color="auto"/>
+              <w:bottom w:val="single" w:sz="4" w:space="0" w:color="auto"/>
+              <w:right w:val="single" w:sz="4" w:space="0" w:color="auto"/>
+            </w:tcBorders>
+            <w:shd w:val="clear" w:color="auto" w:fill="auto"/>
+            <w:noWrap/>
+            <w:vAlign w:val="bottom"/>
+            <w:hideMark/>
+          </w:tcPr>
+          <w:p>
+            <w:pPr>
+              <w:spacing w:after="0" w:line="240" w:lineRule="auto"/>
+              <w:jc w:val="left"/>
+              <w:rPr>
+                <w:rFonts w:eastAsia="Times New Roman" w:cs="Calibri"/>
+                <w:color w:val="000000"/>
+                <w:lang w:val="en-US"/>
+              </w:rPr>
+            </w:pPr>
+            <w:r>
+              <w:rPr>
+                <w:rFonts w:eastAsia="Times New Roman" w:cs="Calibri"/>
+                <w:color w:val="000000"/>
+                <w:lang w:val="en-US"/>
+              </w:rPr>
+              <w:t>±</w:t>
+            </w:r>
+            <w:r>
+              <w:rPr>
+                <w:rFonts w:eastAsia="Times New Roman" w:cs="Calibri"/>
+                <w:color w:val="000000"/>
+                <w:lang w:val="en-US"/>
+              </w:rPr>
+              <w:t>2,5 C</w:t>
+            </w:r>
+          </w:p>
+        </w:tc>
+      </w:tr>
+      <w:tr>
+        <w:trPr>
+          <w:trHeight w:val="306"/>
+        </w:trPr>
+        <w:tc>
+          <w:tcPr>
+            <w:tcW w:w="5325" w:type="dxa"/>
+            <w:tcBorders>
+              <w:top w:val="single" w:sz="4" w:space="0" w:color="auto"/>
+              <w:left w:val="single" w:sz="4" w:space="0" w:color="auto"/>
+              <w:bottom w:val="single" w:sz="4" w:space="0" w:color="auto"/>
+              <w:right w:val="single" w:sz="4" w:space="0" w:color="auto"/>
+            </w:tcBorders>
+            <w:shd w:val="clear" w:color="D9D9D9" w:fill="D9D9D9"/>
+            <w:noWrap/>
+            <w:vAlign w:val="bottom"/>
+            <w:hideMark/>
+          </w:tcPr>
+          <w:p>
+            <w:pPr>
+              <w:spacing w:after="0" w:line="240" w:lineRule="auto"/>
+              <w:jc w:val="left"/>
+              <w:rPr>
+                <w:rFonts w:eastAsia="Times New Roman" w:cs="Calibri"/>
+                <w:color w:val="000000"/>
+                <w:lang w:val="en-US"/>
+              </w:rPr>
+            </w:pPr>
+            <w:r>
+              <w:rPr>
+                <w:rFonts w:eastAsia="Times New Roman" w:cs="Calibri"/>
+                <w:color w:val="000000"/>
+                <w:lang w:val="en-US"/>
+              </w:rPr>
+              <w:t>Tension d'alimentation - Min</w:t>
+            </w:r>
+          </w:p>
+        </w:tc>
+        <w:tc>
+          <w:tcPr>
+            <w:tcW w:w="4050" w:type="dxa"/>
+            <w:tcBorders>
+              <w:top w:val="single" w:sz="4" w:space="0" w:color="auto"/>
+              <w:left w:val="single" w:sz="4" w:space="0" w:color="auto"/>
+              <w:bottom w:val="single" w:sz="4" w:space="0" w:color="auto"/>
+              <w:right w:val="single" w:sz="4" w:space="0" w:color="auto"/>
+            </w:tcBorders>
+            <w:shd w:val="clear" w:color="D9D9D9" w:fill="D9D9D9"/>
+            <w:noWrap/>
+            <w:vAlign w:val="bottom"/>
+            <w:hideMark/>
+          </w:tcPr>
+          <w:p>
+            <w:pPr>
+              <w:spacing w:after="0" w:line="240" w:lineRule="auto"/>
+              <w:jc w:val="left"/>
+              <w:rPr>
+                <w:rFonts w:eastAsia="Times New Roman" w:cs="Calibri"/>
+                <w:color w:val="000000"/>
+                <w:lang w:val="en-US"/>
+              </w:rPr>
+            </w:pPr>
+            <w:r>
+              <w:rPr>
+                <w:rFonts w:eastAsia="Times New Roman" w:cs="Calibri"/>
+                <w:color w:val="000000"/>
+                <w:lang w:val="en-US"/>
+              </w:rPr>
+              <w:t>3 V</w:t>
+            </w:r>
+          </w:p>
+        </w:tc>
+      </w:tr>
+      <w:tr>
+        <w:trPr>
+          <w:trHeight w:val="306"/>
+        </w:trPr>
+        <w:tc>
+          <w:tcPr>
+            <w:tcW w:w="5325" w:type="dxa"/>
+            <w:tcBorders>
+              <w:top w:val="single" w:sz="4" w:space="0" w:color="auto"/>
+              <w:left w:val="single" w:sz="4" w:space="0" w:color="auto"/>
+              <w:bottom w:val="single" w:sz="4" w:space="0" w:color="auto"/>
+              <w:right w:val="single" w:sz="4" w:space="0" w:color="auto"/>
+            </w:tcBorders>
+            <w:shd w:val="clear" w:color="auto" w:fill="auto"/>
+            <w:noWrap/>
+            <w:vAlign w:val="bottom"/>
+            <w:hideMark/>
+          </w:tcPr>
+          <w:p>
+            <w:pPr>
+              <w:spacing w:after="0" w:line="240" w:lineRule="auto"/>
+              <w:jc w:val="left"/>
+              <w:rPr>
+                <w:rFonts w:eastAsia="Times New Roman" w:cs="Calibri"/>
+                <w:color w:val="000000"/>
+                <w:lang w:val="en-US"/>
+              </w:rPr>
+            </w:pPr>
+            <w:r>
+              <w:rPr>
+                <w:rFonts w:eastAsia="Times New Roman" w:cs="Calibri"/>
+                <w:color w:val="000000"/>
+                <w:lang w:val="en-US"/>
+              </w:rPr>
+              <w:t>Tension d'alimentation - Max</w:t>
+            </w:r>
+          </w:p>
+        </w:tc>
+        <w:tc>
+          <w:tcPr>
+            <w:tcW w:w="4050" w:type="dxa"/>
+            <w:tcBorders>
+              <w:top w:val="single" w:sz="4" w:space="0" w:color="auto"/>
+              <w:left w:val="single" w:sz="4" w:space="0" w:color="auto"/>
+              <w:bottom w:val="single" w:sz="4" w:space="0" w:color="auto"/>
+              <w:right w:val="single" w:sz="4" w:space="0" w:color="auto"/>
+            </w:tcBorders>
+            <w:shd w:val="clear" w:color="auto" w:fill="auto"/>
+            <w:noWrap/>
+            <w:vAlign w:val="bottom"/>
+            <w:hideMark/>
+          </w:tcPr>
+          <w:p>
+            <w:pPr>
+              <w:spacing w:after="0" w:line="240" w:lineRule="auto"/>
+              <w:jc w:val="left"/>
+              <w:rPr>
+                <w:rFonts w:eastAsia="Times New Roman" w:cs="Calibri"/>
+                <w:color w:val="000000"/>
+                <w:lang w:val="en-US"/>
+              </w:rPr>
+            </w:pPr>
+            <w:r>
+              <w:rPr>
+                <w:rFonts w:eastAsia="Times New Roman" w:cs="Calibri"/>
+                <w:color w:val="000000"/>
+                <w:lang w:val="en-US"/>
+              </w:rPr>
+              <w:t>3,6 V</w:t>
+            </w:r>
+          </w:p>
+        </w:tc>
+      </w:tr>
+      <w:tr>
+        <w:trPr>
+          <w:trHeight w:val="306"/>
+        </w:trPr>
+        <w:tc>
+          <w:tcPr>
+            <w:tcW w:w="5325" w:type="dxa"/>
+            <w:tcBorders>
+              <w:top w:val="single" w:sz="4" w:space="0" w:color="auto"/>
+              <w:left w:val="single" w:sz="4" w:space="0" w:color="auto"/>
+              <w:bottom w:val="single" w:sz="4" w:space="0" w:color="auto"/>
+              <w:right w:val="single" w:sz="4" w:space="0" w:color="auto"/>
+            </w:tcBorders>
+            <w:shd w:val="clear" w:color="D9D9D9" w:fill="D9D9D9"/>
+            <w:noWrap/>
+            <w:vAlign w:val="bottom"/>
+            <w:hideMark/>
+          </w:tcPr>
+          <w:p>
+            <w:pPr>
+              <w:spacing w:after="0" w:line="240" w:lineRule="auto"/>
+              <w:jc w:val="left"/>
+              <w:rPr>
+                <w:rFonts w:eastAsia="Times New Roman" w:cs="Calibri"/>
+                <w:color w:val="000000"/>
+                <w:lang w:val="en-US"/>
+              </w:rPr>
+            </w:pPr>
+            <w:r>
+              <w:rPr>
+                <w:rFonts w:eastAsia="Times New Roman" w:cs="Calibri"/>
+                <w:color w:val="000000"/>
+                <w:lang w:val="en-US"/>
+              </w:rPr>
+              <w:t xml:space="preserve">Type d'interface </w:t>
+            </w:r>
+          </w:p>
+        </w:tc>
+        <w:tc>
+          <w:tcPr>
+            <w:tcW w:w="4050" w:type="dxa"/>
+            <w:tcBorders>
+              <w:top w:val="single" w:sz="4" w:space="0" w:color="auto"/>
+              <w:left w:val="single" w:sz="4" w:space="0" w:color="auto"/>
+              <w:bottom w:val="single" w:sz="4" w:space="0" w:color="auto"/>
+              <w:right w:val="single" w:sz="4" w:space="0" w:color="auto"/>
+            </w:tcBorders>
+            <w:shd w:val="clear" w:color="D9D9D9" w:fill="D9D9D9"/>
+            <w:noWrap/>
+            <w:vAlign w:val="bottom"/>
+            <w:hideMark/>
+          </w:tcPr>
+          <w:p>
+            <w:pPr>
+              <w:spacing w:after="0" w:line="240" w:lineRule="auto"/>
+              <w:jc w:val="left"/>
+              <w:rPr>
+                <w:rFonts w:eastAsia="Times New Roman" w:cs="Calibri"/>
+                <w:color w:val="000000"/>
+                <w:lang w:val="en-US"/>
+              </w:rPr>
+            </w:pPr>
+            <w:r>
+              <w:rPr>
+                <w:rFonts w:eastAsia="Times New Roman" w:cs="Calibri"/>
+                <w:color w:val="000000"/>
+                <w:lang w:val="en-US"/>
+              </w:rPr>
+              <w:t>I2C</w:t>
+            </w:r>
+          </w:p>
+        </w:tc>
+      </w:tr>
+      <w:tr>
+        <w:trPr>
+          <w:trHeight w:val="306"/>
+        </w:trPr>
+        <w:tc>
+          <w:tcPr>
+            <w:tcW w:w="5325" w:type="dxa"/>
+            <w:tcBorders>
+              <w:top w:val="single" w:sz="4" w:space="0" w:color="auto"/>
+              <w:left w:val="single" w:sz="4" w:space="0" w:color="auto"/>
+              <w:bottom w:val="single" w:sz="4" w:space="0" w:color="auto"/>
+              <w:right w:val="single" w:sz="4" w:space="0" w:color="auto"/>
+            </w:tcBorders>
+            <w:shd w:val="clear" w:color="auto" w:fill="auto"/>
+            <w:noWrap/>
+            <w:vAlign w:val="bottom"/>
+            <w:hideMark/>
+          </w:tcPr>
+          <w:p>
+            <w:pPr>
+              <w:spacing w:after="0" w:line="240" w:lineRule="auto"/>
+              <w:jc w:val="left"/>
+              <w:rPr>
+                <w:rFonts w:eastAsia="Times New Roman" w:cs="Calibri"/>
+                <w:color w:val="000000"/>
+                <w:lang w:val="en-US"/>
+              </w:rPr>
+            </w:pPr>
+            <w:r>
+              <w:rPr>
+                <w:rFonts w:eastAsia="Times New Roman" w:cs="Calibri"/>
+                <w:color w:val="000000"/>
+                <w:lang w:val="en-US"/>
+              </w:rPr>
+              <w:t>Résolution</w:t>
+            </w:r>
+          </w:p>
+        </w:tc>
+        <w:tc>
+          <w:tcPr>
+            <w:tcW w:w="4050" w:type="dxa"/>
+            <w:tcBorders>
+              <w:top w:val="single" w:sz="4" w:space="0" w:color="auto"/>
+              <w:left w:val="single" w:sz="4" w:space="0" w:color="auto"/>
+              <w:bottom w:val="single" w:sz="4" w:space="0" w:color="auto"/>
+              <w:right w:val="single" w:sz="4" w:space="0" w:color="auto"/>
+            </w:tcBorders>
+            <w:shd w:val="clear" w:color="auto" w:fill="auto"/>
+            <w:noWrap/>
+            <w:vAlign w:val="bottom"/>
+            <w:hideMark/>
+          </w:tcPr>
+          <w:p>
+            <w:pPr>
+              <w:spacing w:after="0" w:line="240" w:lineRule="auto"/>
+              <w:jc w:val="left"/>
+              <w:rPr>
+                <w:rFonts w:eastAsia="Times New Roman" w:cs="Calibri"/>
+                <w:color w:val="000000"/>
+                <w:lang w:val="en-US"/>
+              </w:rPr>
+            </w:pPr>
+            <w:r>
+              <w:rPr>
+                <w:rFonts w:eastAsia="Times New Roman" w:cs="Calibri"/>
+                <w:color w:val="000000"/>
+                <w:lang w:val="en-US"/>
+              </w:rPr>
+              <w:t>8 bits</w:t>
+            </w:r>
+          </w:p>
+        </w:tc>
+      </w:tr>
+      <w:tr>
+        <w:trPr>
+          <w:trHeight w:val="306"/>
+        </w:trPr>
+        <w:tc>
+          <w:tcPr>
+            <w:tcW w:w="5325" w:type="dxa"/>
+            <w:tcBorders>
+              <w:top w:val="single" w:sz="4" w:space="0" w:color="auto"/>
+              <w:left w:val="single" w:sz="4" w:space="0" w:color="auto"/>
+              <w:bottom w:val="single" w:sz="4" w:space="0" w:color="auto"/>
+              <w:right w:val="single" w:sz="4" w:space="0" w:color="auto"/>
+            </w:tcBorders>
+            <w:shd w:val="clear" w:color="D9D9D9" w:fill="D9D9D9"/>
+            <w:noWrap/>
+            <w:vAlign w:val="bottom"/>
+            <w:hideMark/>
+          </w:tcPr>
+          <w:p>
+            <w:pPr>
+              <w:spacing w:after="0" w:line="240" w:lineRule="auto"/>
+              <w:jc w:val="left"/>
+              <w:rPr>
+                <w:rFonts w:eastAsia="Times New Roman" w:cs="Calibri"/>
+                <w:color w:val="000000"/>
+                <w:lang w:val="en-US"/>
+              </w:rPr>
+            </w:pPr>
+            <w:r>
+              <w:rPr>
+                <w:rFonts w:eastAsia="Times New Roman" w:cs="Calibri"/>
+                <w:color w:val="000000"/>
+                <w:lang w:val="en-US"/>
+              </w:rPr>
+              <w:t>Température de fonctionnement - Min</w:t>
+            </w:r>
+          </w:p>
+        </w:tc>
+        <w:tc>
+          <w:tcPr>
+            <w:tcW w:w="4050" w:type="dxa"/>
+            <w:tcBorders>
+              <w:top w:val="single" w:sz="4" w:space="0" w:color="auto"/>
+              <w:left w:val="single" w:sz="4" w:space="0" w:color="auto"/>
+              <w:bottom w:val="single" w:sz="4" w:space="0" w:color="auto"/>
+              <w:right w:val="single" w:sz="4" w:space="0" w:color="auto"/>
+            </w:tcBorders>
+            <w:shd w:val="clear" w:color="D9D9D9" w:fill="D9D9D9"/>
+            <w:noWrap/>
+            <w:vAlign w:val="bottom"/>
+            <w:hideMark/>
+          </w:tcPr>
+          <w:p>
+            <w:pPr>
+              <w:spacing w:after="0" w:line="240" w:lineRule="auto"/>
+              <w:jc w:val="left"/>
+              <w:rPr>
+                <w:rFonts w:eastAsia="Times New Roman" w:cs="Calibri"/>
+                <w:color w:val="000000"/>
+                <w:lang w:val="en-US"/>
+              </w:rPr>
+            </w:pPr>
+            <w:r>
+              <w:rPr>
+                <w:rFonts w:eastAsia="Times New Roman" w:cs="Calibri"/>
+                <w:color w:val="000000"/>
+                <w:lang w:val="en-US"/>
+              </w:rPr>
+              <w:t xml:space="preserve">0 </w:t>
+            </w:r>
+            <w:r>
+              <w:rPr>
+                <w:rFonts w:eastAsia="Times New Roman" w:cs="Calibri"/>
+                <w:color w:val="000000"/>
+                <w:lang w:val="en-US"/>
+              </w:rPr>
+              <w:t>°</w:t>
+            </w:r>
+            <w:r>
+              <w:rPr>
+                <w:rFonts w:eastAsia="Times New Roman" w:cs="Calibri"/>
+                <w:color w:val="000000"/>
+                <w:lang w:val="en-US"/>
+              </w:rPr>
+              <w:t>C</w:t>
+            </w:r>
+          </w:p>
+        </w:tc>
+      </w:tr>
+      <w:tr>
+        <w:trPr>
+          <w:trHeight w:val="306"/>
+        </w:trPr>
+        <w:tc>
+          <w:tcPr>
+            <w:tcW w:w="5325" w:type="dxa"/>
+            <w:tcBorders>
+              <w:top w:val="single" w:sz="4" w:space="0" w:color="auto"/>
+              <w:left w:val="single" w:sz="4" w:space="0" w:color="auto"/>
+              <w:bottom w:val="single" w:sz="4" w:space="0" w:color="auto"/>
+              <w:right w:val="single" w:sz="4" w:space="0" w:color="auto"/>
+            </w:tcBorders>
+            <w:shd w:val="clear" w:color="auto" w:fill="auto"/>
+            <w:noWrap/>
+            <w:vAlign w:val="bottom"/>
+            <w:hideMark/>
+          </w:tcPr>
+          <w:p>
+            <w:pPr>
+              <w:spacing w:after="0" w:line="240" w:lineRule="auto"/>
+              <w:jc w:val="left"/>
+              <w:rPr>
+                <w:rFonts w:eastAsia="Times New Roman" w:cs="Calibri"/>
+                <w:color w:val="000000"/>
+                <w:lang w:val="en-US"/>
+              </w:rPr>
+            </w:pPr>
+            <w:r>
+              <w:rPr>
+                <w:rFonts w:eastAsia="Times New Roman" w:cs="Calibri"/>
+                <w:color w:val="000000"/>
+                <w:lang w:val="en-US"/>
+              </w:rPr>
+              <w:t>Température de fonctionnement - Max</w:t>
+            </w:r>
+          </w:p>
+        </w:tc>
+        <w:tc>
+          <w:tcPr>
+            <w:tcW w:w="4050" w:type="dxa"/>
+            <w:tcBorders>
+              <w:top w:val="single" w:sz="4" w:space="0" w:color="auto"/>
+              <w:left w:val="single" w:sz="4" w:space="0" w:color="auto"/>
+              <w:bottom w:val="single" w:sz="4" w:space="0" w:color="auto"/>
+              <w:right w:val="single" w:sz="4" w:space="0" w:color="auto"/>
+            </w:tcBorders>
+            <w:shd w:val="clear" w:color="auto" w:fill="auto"/>
+            <w:noWrap/>
+            <w:vAlign w:val="bottom"/>
+            <w:hideMark/>
+          </w:tcPr>
+          <w:p>
+            <w:pPr>
+              <w:spacing w:after="0" w:line="240" w:lineRule="auto"/>
+              <w:jc w:val="left"/>
+              <w:rPr>
+                <w:rFonts w:eastAsia="Times New Roman" w:cs="Calibri"/>
+                <w:color w:val="000000"/>
+                <w:lang w:val="en-US"/>
+              </w:rPr>
+            </w:pPr>
+            <w:r>
+              <w:rPr>
+                <w:rFonts w:eastAsia="Times New Roman" w:cs="Calibri"/>
+                <w:color w:val="000000"/>
+                <w:lang w:val="en-US"/>
+              </w:rPr>
+              <w:t>+</w:t>
+            </w:r>
+            <w:r>
+              <w:rPr>
+                <w:rFonts w:eastAsia="Times New Roman" w:cs="Calibri"/>
+                <w:color w:val="000000"/>
+                <w:lang w:val="en-US"/>
+              </w:rPr>
+              <w:t xml:space="preserve"> 80 </w:t>
+            </w:r>
+            <w:r>
+              <w:rPr>
+                <w:rFonts w:eastAsia="Times New Roman" w:cs="Calibri"/>
+                <w:color w:val="000000"/>
+                <w:lang w:val="en-US"/>
+              </w:rPr>
+              <w:t>°</w:t>
+            </w:r>
+            <w:r>
+              <w:rPr>
+                <w:rFonts w:eastAsia="Times New Roman" w:cs="Calibri"/>
+                <w:color w:val="000000"/>
+                <w:lang w:val="en-US"/>
+              </w:rPr>
+              <w:t>C</w:t>
+            </w:r>
+          </w:p>
+        </w:tc>
+      </w:tr>
+      <w:tr>
+        <w:trPr>
+          <w:trHeight w:val="306"/>
+        </w:trPr>
+        <w:tc>
+          <w:tcPr>
+            <w:tcW w:w="5325" w:type="dxa"/>
+            <w:tcBorders>
+              <w:top w:val="single" w:sz="4" w:space="0" w:color="auto"/>
+              <w:left w:val="single" w:sz="4" w:space="0" w:color="auto"/>
+              <w:bottom w:val="single" w:sz="4" w:space="0" w:color="000000"/>
+              <w:right w:val="single" w:sz="4" w:space="0" w:color="auto"/>
+            </w:tcBorders>
+            <w:shd w:val="clear" w:color="D9D9D9" w:fill="D9D9D9"/>
+            <w:noWrap/>
+            <w:vAlign w:val="bottom"/>
+            <w:hideMark/>
+          </w:tcPr>
+          <w:p>
+            <w:pPr>
+              <w:spacing w:after="0" w:line="240" w:lineRule="auto"/>
+              <w:jc w:val="left"/>
+              <w:rPr>
+                <w:rFonts w:eastAsia="Times New Roman" w:cs="Calibri"/>
+                <w:color w:val="000000"/>
+                <w:lang w:val="en-US"/>
+              </w:rPr>
+            </w:pPr>
+            <w:r>
+              <w:rPr>
+                <w:rFonts w:eastAsia="Times New Roman" w:cs="Calibri"/>
+                <w:color w:val="000000"/>
+                <w:lang w:val="en-US"/>
+              </w:rPr>
+              <w:t>Fabriquant</w:t>
+            </w:r>
+          </w:p>
+        </w:tc>
+        <w:tc>
+          <w:tcPr>
+            <w:tcW w:w="4050" w:type="dxa"/>
+            <w:tcBorders>
+              <w:top w:val="single" w:sz="4" w:space="0" w:color="auto"/>
+              <w:left w:val="single" w:sz="4" w:space="0" w:color="auto"/>
+              <w:bottom w:val="single" w:sz="4" w:space="0" w:color="000000"/>
+              <w:right w:val="single" w:sz="4" w:space="0" w:color="auto"/>
+            </w:tcBorders>
+            <w:shd w:val="clear" w:color="D9D9D9" w:fill="D9D9D9"/>
+            <w:noWrap/>
+            <w:vAlign w:val="bottom"/>
+            <w:hideMark/>
+          </w:tcPr>
+          <w:p>
+            <w:pPr>
+              <w:spacing w:after="0" w:line="240" w:lineRule="auto"/>
+              <w:jc w:val="left"/>
+              <w:rPr>
+                <w:rFonts w:eastAsia="Times New Roman" w:cs="Calibri"/>
+                <w:color w:val="000000"/>
+                <w:lang w:val="en-US"/>
+              </w:rPr>
+            </w:pPr>
+            <w:r>
+              <w:rPr>
+                <w:rFonts w:eastAsia="Times New Roman" w:cs="Calibri"/>
+                <w:color w:val="000000"/>
+                <w:lang w:val="en-US"/>
+              </w:rPr>
+              <w:t>Panasonic</w:t>
+            </w:r>
+          </w:p>
+        </w:tc>
+      </w:tr>
+      <w:tr>
+        <w:trPr>
+          <w:trHeight w:val="306"/>
+        </w:trPr>
+        <w:tc>
+          <w:tcPr>
+            <w:tcW w:w="5325" w:type="dxa"/>
+            <w:tcBorders>
+              <w:top w:val="single" w:sz="4" w:space="0" w:color="auto"/>
+              <w:left w:val="single" w:sz="4" w:space="0" w:color="auto"/>
+              <w:bottom w:val="single" w:sz="4" w:space="0" w:color="auto"/>
+              <w:right w:val="single" w:sz="4" w:space="0" w:color="auto"/>
+            </w:tcBorders>
+            <w:shd w:val="clear" w:color="auto" w:fill="auto"/>
+            <w:noWrap/>
+            <w:vAlign w:val="bottom"/>
+            <w:hideMark/>
+          </w:tcPr>
+          <w:p>
+            <w:pPr>
+              <w:spacing w:after="0" w:line="240" w:lineRule="auto"/>
+              <w:jc w:val="left"/>
+              <w:rPr>
+                <w:rFonts w:eastAsia="Times New Roman" w:cs="Calibri"/>
+                <w:color w:val="000000"/>
+                <w:lang w:val="en-US"/>
+              </w:rPr>
+            </w:pPr>
+            <w:r>
+              <w:rPr>
+                <w:rFonts w:eastAsia="Times New Roman" w:cs="Calibri"/>
+                <w:color w:val="000000"/>
+                <w:lang w:val="en-US"/>
+              </w:rPr>
+              <w:t>Prix</w:t>
+            </w:r>
+          </w:p>
+        </w:tc>
+        <w:tc>
+          <w:tcPr>
+            <w:tcW w:w="4050" w:type="dxa"/>
+            <w:tcBorders>
+              <w:top w:val="single" w:sz="4" w:space="0" w:color="auto"/>
+              <w:left w:val="single" w:sz="4" w:space="0" w:color="auto"/>
+              <w:bottom w:val="single" w:sz="4" w:space="0" w:color="auto"/>
+              <w:right w:val="single" w:sz="4" w:space="0" w:color="auto"/>
+            </w:tcBorders>
+            <w:shd w:val="clear" w:color="auto" w:fill="auto"/>
+            <w:noWrap/>
+            <w:vAlign w:val="bottom"/>
+            <w:hideMark/>
+          </w:tcPr>
+          <w:p>
+            <w:pPr>
+              <w:spacing w:after="0" w:line="240" w:lineRule="auto"/>
+              <w:jc w:val="left"/>
+              <w:rPr>
+                <w:rFonts w:eastAsia="Times New Roman" w:cs="Calibri"/>
+                <w:color w:val="000000"/>
+                <w:lang w:val="en-US"/>
+              </w:rPr>
+            </w:pPr>
+            <w:r>
+              <w:rPr>
+                <w:rFonts w:eastAsia="Times New Roman" w:cs="Calibri"/>
+                <w:color w:val="000000"/>
+                <w:lang w:val="en-US"/>
+              </w:rPr>
+              <w:t>39,95 $ (environ 23 290 F CFA)</w:t>
+            </w:r>
+          </w:p>
+        </w:tc>
+      </w:tr>
+    </w:tbl>
     <w:p/>
+    <w:p/>
+    <w:p/>
+    <w:p/>
+    <w:p/>
+    <w:p>
+      <w:pPr>
+        <w:pStyle w:val="Titre5"/>
+      </w:pPr>
+      <w:r>
+        <w:t>Capteur de température infrarouge MLX90614</w:t>
+      </w:r>
+    </w:p>
+    <w:p/>
+    <w:p>
+      <w:pPr>
+        <w:pStyle w:val="Paragraphedeliste"/>
+        <w:numPr>
+          <w:ilvl w:val="0"/>
+          <w:numId w:val="29"/>
+        </w:numPr>
+        <w:rPr>
+          <w:rFonts w:ascii="Century Gothic" w:hAnsi="Century Gothic"/>
+          <w:color w:val="833C0B" w:themeColor="accent2" w:themeShade="80"/>
+        </w:rPr>
+      </w:pPr>
+      <w:r>
+        <w:rPr>
+          <w:rFonts w:ascii="Century Gothic" w:hAnsi="Century Gothic"/>
+          <w:color w:val="833C0B" w:themeColor="accent2" w:themeShade="80"/>
+        </w:rPr>
+        <w:t>Description</w:t>
+      </w:r>
+      <w:r>
+        <w:rPr>
+          <w:rFonts w:ascii="Century Gothic" w:hAnsi="Century Gothic"/>
+          <w:color w:val="833C0B" w:themeColor="accent2" w:themeShade="80"/>
+        </w:rPr>
+        <w:t xml:space="preserve"> </w:t>
+      </w:r>
+      <w:r>
+        <w:t>[W4]</w:t>
+      </w:r>
+    </w:p>
+    <w:p>
+      <w:pPr>
+        <w:ind w:firstLine="360"/>
+      </w:pPr>
+      <w:r>
+        <w:rPr>
+          <w:noProof/>
+          <w:lang w:val="en-US"/>
+        </w:rPr>
+        <w:drawing>
+          <wp:anchor distT="0" distB="0" distL="114300" distR="114300" simplePos="0" relativeHeight="251714560" behindDoc="0" locked="0" layoutInCell="1" allowOverlap="1" wp14:anchorId="002FEA73" wp14:editId="4941EF74">
+            <wp:simplePos x="0" y="0"/>
+            <wp:positionH relativeFrom="margin">
+              <wp:align>center</wp:align>
+            </wp:positionH>
+            <wp:positionV relativeFrom="paragraph">
+              <wp:posOffset>2520315</wp:posOffset>
+            </wp:positionV>
+            <wp:extent cx="2133600" cy="2133600"/>
+            <wp:effectExtent l="0" t="0" r="0" b="0"/>
+            <wp:wrapTopAndBottom/>
+            <wp:docPr id="33" name="Image 33" descr="E:\Desktop\Stage de fin d'etude\Images\Capteur_thermique_IR_MLX90614.jpg"/>
+            <wp:cNvGraphicFramePr>
+              <a:graphicFrameLocks xmlns:a="http://schemas.openxmlformats.org/drawingml/2006/main" noChangeAspect="1"/>
+            </wp:cNvGraphicFramePr>
+            <a:graphic xmlns:a="http://schemas.openxmlformats.org/drawingml/2006/main">
+              <a:graphicData uri="http://schemas.openxmlformats.org/drawingml/2006/picture">
+                <pic:pic xmlns:pic="http://schemas.openxmlformats.org/drawingml/2006/picture">
+                  <pic:nvPicPr>
+                    <pic:cNvPr id="0" name="Picture 2" descr="E:\Desktop\Stage de fin d'etude\Images\Capteur_thermique_IR_MLX90614.jpg"/>
+                    <pic:cNvPicPr>
+                      <a:picLocks noChangeAspect="1" noChangeArrowheads="1"/>
+                    </pic:cNvPicPr>
+                  </pic:nvPicPr>
+                  <pic:blipFill>
+                    <a:blip r:embed="rId29" cstate="print">
+                      <a:extLst>
+                        <a:ext uri="{28A0092B-C50C-407E-A947-70E740481C1C}">
+                          <a14:useLocalDpi xmlns:a14="http://schemas.microsoft.com/office/drawing/2010/main" val="0"/>
+                        </a:ext>
+                      </a:extLst>
+                    </a:blip>
+                    <a:srcRect/>
+                    <a:stretch>
+                      <a:fillRect/>
+                    </a:stretch>
+                  </pic:blipFill>
+                  <pic:spPr bwMode="auto">
+                    <a:xfrm>
+                      <a:off x="0" y="0"/>
+                      <a:ext cx="2133600" cy="2133600"/>
+                    </a:xfrm>
+                    <a:prstGeom prst="rect">
+                      <a:avLst/>
+                    </a:prstGeom>
+                    <a:noFill/>
+                    <a:ln>
+                      <a:noFill/>
+                    </a:ln>
+                  </pic:spPr>
+                </pic:pic>
+              </a:graphicData>
+            </a:graphic>
+          </wp:anchor>
+        </w:drawing>
+      </w:r>
+      <w:r>
+        <w:t>Contrairement à la plupart des capteurs de température, ce capteur mesure la lumière infrarouge qui rebondit sur les objets distants afin qu'il puisse détecter la température </w:t>
+      </w:r>
+      <w:r>
+        <w:rPr>
+          <w:iCs/>
+        </w:rPr>
+        <w:t>sans</w:t>
+      </w:r>
+      <w:r>
+        <w:t> av</w:t>
+      </w:r>
+      <w:r>
+        <w:t>oir à les toucher physiquement.</w:t>
+      </w:r>
+      <w:r>
+        <w:t xml:space="preserve"> </w:t>
+      </w:r>
+      <w:r>
+        <w:t>Parce qu'il ne touche pas</w:t>
+      </w:r>
+      <w:r>
+        <w:t xml:space="preserve"> l'objet qu'il mesure, il peut détecter une plage de températures plus large que la plupart des capteurs numériques</w:t>
+      </w:r>
+      <w:r>
+        <w:t xml:space="preserve"> </w:t>
+      </w:r>
+      <w:r>
+        <w:t>: de -70 °</w:t>
+      </w:r>
+      <w:r>
+        <w:t>C à + 380 °</w:t>
+      </w:r>
+      <w:r>
+        <w:t>C</w:t>
+      </w:r>
+      <w:r>
+        <w:t>.</w:t>
+      </w:r>
+      <w:r>
+        <w:t xml:space="preserve"> Il prend la mesure sur un champ de vision de 90 degrés</w:t>
+      </w:r>
+      <w:r>
+        <w:t xml:space="preserve">. </w:t>
+      </w:r>
+      <w:r>
+        <w:t>Le module communique avec un microcontrôleur via une sortie PWM ou une liaison I2C (en fonction du mode de sortie choisi).</w:t>
+      </w:r>
+      <w:r>
+        <w:t xml:space="preserve"> </w:t>
+      </w:r>
+      <w:r>
+        <w:t>Il existe deux versions, une pour les niveaux logiques et d'alimentation 3V et une pour les niveaux logiques et d'alimentation 5V.</w:t>
+      </w:r>
+      <w:r>
+        <w:t xml:space="preserve"> </w:t>
+      </w:r>
+      <w:r>
+        <w:t>Nous prenons ici le cas de la version 3V.</w:t>
+      </w:r>
+    </w:p>
+    <w:p>
+      <w:pPr>
+        <w:ind w:firstLine="720"/>
+      </w:pPr>
+      <w:r>
+        <w:rPr>
+          <w:noProof/>
+          <w:lang w:val="en-US"/>
+        </w:rPr>
+        <mc:AlternateContent>
+          <mc:Choice Requires="wps">
+            <w:drawing>
+              <wp:anchor distT="0" distB="0" distL="114300" distR="114300" simplePos="0" relativeHeight="251716608" behindDoc="0" locked="0" layoutInCell="1" allowOverlap="1" wp14:anchorId="3807FC42" wp14:editId="25654AB7">
+                <wp:simplePos x="0" y="0"/>
+                <wp:positionH relativeFrom="margin">
+                  <wp:align>center</wp:align>
+                </wp:positionH>
+                <wp:positionV relativeFrom="paragraph">
+                  <wp:posOffset>2315210</wp:posOffset>
+                </wp:positionV>
+                <wp:extent cx="4572000" cy="342900"/>
+                <wp:effectExtent l="0" t="0" r="0" b="0"/>
+                <wp:wrapNone/>
+                <wp:docPr id="42" name="Rectangle 42"/>
+                <wp:cNvGraphicFramePr/>
+                <a:graphic xmlns:a="http://schemas.openxmlformats.org/drawingml/2006/main">
+                  <a:graphicData uri="http://schemas.microsoft.com/office/word/2010/wordprocessingShape">
+                    <wps:wsp>
+                      <wps:cNvSpPr/>
+                      <wps:spPr>
+                        <a:xfrm>
+                          <a:off x="0" y="0"/>
+                          <a:ext cx="4572000" cy="342900"/>
+                        </a:xfrm>
+                        <a:prstGeom prst="rect">
+                          <a:avLst/>
+                        </a:prstGeom>
+                        <a:noFill/>
+                        <a:ln>
+                          <a:noFill/>
+                        </a:ln>
+                      </wps:spPr>
+                      <wps:style>
+                        <a:lnRef idx="2">
+                          <a:schemeClr val="accent1">
+                            <a:shade val="50000"/>
+                          </a:schemeClr>
+                        </a:lnRef>
+                        <a:fillRef idx="1">
+                          <a:schemeClr val="accent1"/>
+                        </a:fillRef>
+                        <a:effectRef idx="0">
+                          <a:schemeClr val="accent1"/>
+                        </a:effectRef>
+                        <a:fontRef idx="minor">
+                          <a:schemeClr val="lt1"/>
+                        </a:fontRef>
+                      </wps:style>
+                      <wps:txbx>
+                        <w:txbxContent>
+                          <w:p>
+                            <w:pPr>
+                              <w:pStyle w:val="Titre7"/>
+                              <w:rPr>
+                                <w:lang w:val="fr-CI"/>
+                              </w:rPr>
+                            </w:pPr>
+                            <w:r>
+                              <w:rPr>
+                                <w:lang w:val="fr-CI"/>
+                              </w:rPr>
+                              <w:t>Figure 8 : Capteur de température infrarouge MLX90614</w:t>
+                            </w:r>
+                          </w:p>
+                        </w:txbxContent>
+                      </wps:txbx>
+                      <wps:bodyPr rot="0" spcFirstLastPara="0" vertOverflow="overflow" horzOverflow="overflow" vert="horz" wrap="square" lIns="91440" tIns="45720" rIns="91440" bIns="45720" numCol="1" spcCol="0" rtlCol="0" fromWordArt="0" anchor="ctr" anchorCtr="0" forceAA="0" compatLnSpc="1">
+                        <a:prstTxWarp prst="textNoShape">
+                          <a:avLst/>
+                        </a:prstTxWarp>
+                        <a:noAutofit/>
+                      </wps:bodyPr>
+                    </wps:wsp>
+                  </a:graphicData>
+                </a:graphic>
+                <wp14:sizeRelH relativeFrom="margin">
+                  <wp14:pctWidth>0</wp14:pctWidth>
+                </wp14:sizeRelH>
+              </wp:anchor>
+            </w:drawing>
+          </mc:Choice>
+          <mc:Fallback>
+            <w:pict>
+              <v:rect w14:anchorId="3807FC42" id="Rectangle 42" o:spid="_x0000_s1069" style="position:absolute;left:0;text-align:left;margin-left:0;margin-top:182.3pt;width:5in;height:27pt;z-index:251716608;visibility:visible;mso-wrap-style:square;mso-width-percent:0;mso-wrap-distance-left:9pt;mso-wrap-distance-top:0;mso-wrap-distance-right:9pt;mso-wrap-distance-bottom:0;mso-position-horizontal:center;mso-position-horizontal-relative:margin;mso-position-vertical:absolute;mso-position-vertical-relative:text;mso-width-percent:0;mso-width-relative:margin;v-text-anchor:middle" o:gfxdata="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" filled="f" stroked="f" strokeweight="1pt">
+                <v:textbox>
+                  <w:txbxContent>
+                    <w:p>
+                      <w:pPr>
+                        <w:pStyle w:val="Titre7"/>
+                        <w:rPr>
+                          <w:lang w:val="fr-CI"/>
+                        </w:rPr>
+                      </w:pPr>
+                      <w:r>
+                        <w:rPr>
+                          <w:lang w:val="fr-CI"/>
+                        </w:rPr>
+                        <w:t>Figure 8 : Capteur de température infrarouge MLX90614</w:t>
+                      </w:r>
+                    </w:p>
+                  </w:txbxContent>
+                </v:textbox>
+                <w10:wrap anchorx="margin"/>
+              </v:rect>
+            </w:pict>
+          </mc:Fallback>
+        </mc:AlternateContent>
+      </w:r>
+    </w:p>
+    <w:p>
+      <w:pPr>
+        <w:ind w:firstLine="720"/>
+      </w:pPr>
+    </w:p>
+    <w:p>
+      <w:pPr>
+        <w:ind w:firstLine="720"/>
+      </w:pPr>
+    </w:p>
+    <w:p>
+      <w:pPr>
+        <w:ind w:firstLine="720"/>
+      </w:pPr>
+    </w:p>
+    <w:p>
+      <w:pPr>
+        <w:ind w:firstLine="720"/>
+      </w:pPr>
+    </w:p>
+    <w:p>
+      <w:pPr>
+        <w:ind w:firstLine="720"/>
+      </w:pPr>
+    </w:p>
+    <w:p>
+      <w:pPr>
+        <w:ind w:firstLine="720"/>
+      </w:pPr>
+    </w:p>
+    <w:p>
+      <w:pPr>
+        <w:ind w:firstLine="720"/>
+      </w:pPr>
+    </w:p>
+    <w:p>
+      <w:pPr>
+        <w:pStyle w:val="Paragraphedeliste"/>
+        <w:numPr>
+          <w:ilvl w:val="0"/>
+          <w:numId w:val="29"/>
+        </w:numPr>
+        <w:rPr>
+          <w:rFonts w:ascii="Century Gothic" w:hAnsi="Century Gothic"/>
+          <w:color w:val="833C0B" w:themeColor="accent2" w:themeShade="80"/>
+        </w:rPr>
+      </w:pPr>
+      <w:r>
+        <w:rPr>
+          <w:rFonts w:ascii="Century Gothic" w:hAnsi="Century Gothic"/>
+          <w:color w:val="833C0B" w:themeColor="accent2" w:themeShade="80"/>
+        </w:rPr>
+        <w:t>Caractéristiques</w:t>
+      </w:r>
+      <w:r>
+        <w:rPr>
+          <w:noProof/>
+          <w:lang w:val="en-US"/>
+        </w:rPr>
+        <mc:AlternateContent>
+          <mc:Choice Requires="wps">
+            <w:drawing>
+              <wp:anchor distT="0" distB="0" distL="114300" distR="114300" simplePos="0" relativeHeight="251718656" behindDoc="0" locked="0" layoutInCell="1" allowOverlap="1" wp14:anchorId="54727619" wp14:editId="462983E2">
+                <wp:simplePos x="0" y="0"/>
+                <wp:positionH relativeFrom="margin">
+                  <wp:align>left</wp:align>
+                </wp:positionH>
+                <wp:positionV relativeFrom="paragraph">
+                  <wp:posOffset>240030</wp:posOffset>
+                </wp:positionV>
+                <wp:extent cx="5114925" cy="371475"/>
+                <wp:effectExtent l="0" t="0" r="0" b="0"/>
+                <wp:wrapNone/>
+                <wp:docPr id="43" name="Rectangle 43"/>
+                <wp:cNvGraphicFramePr/>
+                <a:graphic xmlns:a="http://schemas.openxmlformats.org/drawingml/2006/main">
+                  <a:graphicData uri="http://schemas.microsoft.com/office/word/2010/wordprocessingShape">
+                    <wps:wsp>
+                      <wps:cNvSpPr/>
+                      <wps:spPr>
+                        <a:xfrm>
+                          <a:off x="0" y="0"/>
+                          <a:ext cx="5114925" cy="371475"/>
+                        </a:xfrm>
+                        <a:prstGeom prst="rect">
+                          <a:avLst/>
+                        </a:prstGeom>
+                        <a:noFill/>
+                        <a:ln>
+                          <a:noFill/>
+                        </a:ln>
+                      </wps:spPr>
+                      <wps:style>
+                        <a:lnRef idx="2">
+                          <a:schemeClr val="accent6"/>
+                        </a:lnRef>
+                        <a:fillRef idx="1">
+                          <a:schemeClr val="lt1"/>
+                        </a:fillRef>
+                        <a:effectRef idx="0">
+                          <a:schemeClr val="accent6"/>
+                        </a:effectRef>
+                        <a:fontRef idx="minor">
+                          <a:schemeClr val="dk1"/>
+                        </a:fontRef>
+                      </wps:style>
+                      <wps:txbx>
+                        <w:txbxContent>
+                          <w:p>
+                            <w:pPr>
+                              <w:pStyle w:val="Titre8"/>
+                              <w:rPr>
+                                <w:lang w:val="fr-CI"/>
+                              </w:rPr>
+                            </w:pPr>
+                            <w:r>
+                              <w:rPr>
+                                <w:lang w:val="fr-CI"/>
+                              </w:rPr>
+                              <w:t>Tableau 3 : Caractéristiques capteur température IR MLX90614</w:t>
+                            </w:r>
+                          </w:p>
+                        </w:txbxContent>
+                      </wps:txbx>
+                      <wps:bodyPr rot="0" spcFirstLastPara="0" vertOverflow="overflow" horzOverflow="overflow" vert="horz" wrap="square" lIns="91440" tIns="45720" rIns="91440" bIns="45720" numCol="1" spcCol="0" rtlCol="0" fromWordArt="0" anchor="ctr" anchorCtr="0" forceAA="0" compatLnSpc="1">
+                        <a:prstTxWarp prst="textNoShape">
+                          <a:avLst/>
+                        </a:prstTxWarp>
+                        <a:noAutofit/>
+                      </wps:bodyPr>
+                    </wps:wsp>
+                  </a:graphicData>
+                </a:graphic>
+                <wp14:sizeRelH relativeFrom="margin">
+                  <wp14:pctWidth>0</wp14:pctWidth>
+                </wp14:sizeRelH>
+                <wp14:sizeRelV relativeFrom="margin">
+                  <wp14:pctHeight>0</wp14:pctHeight>
+                </wp14:sizeRelV>
+              </wp:anchor>
+            </w:drawing>
+          </mc:Choice>
+          <mc:Fallback>
+            <w:pict>
+              <v:rect w14:anchorId="54727619" id="Rectangle 43" o:spid="_x0000_s1070" style="position:absolute;left:0;text-align:left;margin-left:0;margin-top:18.9pt;width:402.75pt;height:29.25pt;z-index:251718656;visibility:visible;mso-wrap-style:square;mso-width-percent:0;mso-height-percent:0;mso-wrap-distance-left:9pt;mso-wrap-distance-top:0;mso-wrap-distance-right:9pt;mso-wrap-distance-bottom:0;mso-position-horizontal:left;mso-position-horizontal-relative:margin;mso-position-vertical:absolute;mso-position-vertical-relative:text;mso-width-percent:0;mso-height-percent:0;mso-width-relative:margin;mso-height-relative:margin;v-text-anchor:middle" o:gfxdata="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" filled="f" stroked="f" strokeweight="1pt">
+                <v:textbox>
+                  <w:txbxContent>
+                    <w:p>
+                      <w:pPr>
+                        <w:pStyle w:val="Titre8"/>
+                        <w:rPr>
+                          <w:lang w:val="fr-CI"/>
+                        </w:rPr>
+                      </w:pPr>
+                      <w:r>
+                        <w:rPr>
+                          <w:lang w:val="fr-CI"/>
+                        </w:rPr>
+                        <w:t>Tableau 3</w:t>
+                      </w:r>
+                      <w:r>
+                        <w:rPr>
+                          <w:lang w:val="fr-CI"/>
+                        </w:rPr>
+                        <w:t> : Caractéristiques capteur t</w:t>
+                      </w:r>
+                      <w:r>
+                        <w:rPr>
+                          <w:lang w:val="fr-CI"/>
+                        </w:rPr>
+                        <w:t>empérature IR MLX90614</w:t>
+                      </w:r>
+                    </w:p>
+                  </w:txbxContent>
+                </v:textbox>
+                <w10:wrap anchorx="margin"/>
+              </v:rect>
+            </w:pict>
+          </mc:Fallback>
+        </mc:AlternateContent>
+      </w:r>
+    </w:p>
+    <w:p/>
+    <w:tbl>
+      <w:tblPr>
+        <w:tblW w:w="9211" w:type="dxa"/>
+        <w:tblLook w:val="04A0" w:firstRow="1" w:lastRow="0" w:firstColumn="1" w:lastColumn="0" w:noHBand="0" w:noVBand="1"/>
+      </w:tblPr>
+      <w:tblGrid>
+        <w:gridCol w:w="5328"/>
+        <w:gridCol w:w="3883"/>
+      </w:tblGrid>
+      <w:tr>
+        <w:trPr>
+          <w:trHeight w:val="303"/>
+        </w:trPr>
+        <w:tc>
+          <w:tcPr>
+            <w:tcW w:w="5328" w:type="dxa"/>
+            <w:tcBorders>
+              <w:top w:val="single" w:sz="4" w:space="0" w:color="auto"/>
+              <w:left w:val="single" w:sz="4" w:space="0" w:color="auto"/>
+              <w:bottom w:val="single" w:sz="4" w:space="0" w:color="auto"/>
+              <w:right w:val="single" w:sz="4" w:space="0" w:color="auto"/>
+            </w:tcBorders>
+            <w:shd w:val="clear" w:color="000000" w:fill="000000"/>
+            <w:noWrap/>
+            <w:vAlign w:val="bottom"/>
+            <w:hideMark/>
+          </w:tcPr>
+          <w:p>
+            <w:pPr>
+              <w:spacing w:after="0" w:line="240" w:lineRule="auto"/>
+              <w:jc w:val="left"/>
+              <w:rPr>
+                <w:rFonts w:eastAsia="Times New Roman" w:cs="Calibri"/>
+                <w:b/>
+                <w:bCs/>
+                <w:color w:val="FFFFFF"/>
+                <w:lang w:val="en-US"/>
+              </w:rPr>
+            </w:pPr>
+            <w:r>
+              <w:rPr>
+                <w:rFonts w:eastAsia="Times New Roman" w:cs="Calibri"/>
+                <w:b/>
+                <w:bCs/>
+                <w:color w:val="FFFFFF"/>
+                <w:lang w:val="en-US"/>
+              </w:rPr>
+              <w:t>ATTRIBUT DE PRODUIT</w:t>
+            </w:r>
+          </w:p>
+        </w:tc>
+        <w:tc>
+          <w:tcPr>
+            <w:tcW w:w="3883" w:type="dxa"/>
+            <w:tcBorders>
+              <w:top w:val="single" w:sz="4" w:space="0" w:color="auto"/>
+              <w:left w:val="single" w:sz="4" w:space="0" w:color="auto"/>
+              <w:bottom w:val="single" w:sz="4" w:space="0" w:color="auto"/>
+              <w:right w:val="single" w:sz="4" w:space="0" w:color="auto"/>
+            </w:tcBorders>
+            <w:shd w:val="clear" w:color="000000" w:fill="000000"/>
+            <w:noWrap/>
+            <w:vAlign w:val="bottom"/>
+            <w:hideMark/>
+          </w:tcPr>
+          <w:p>
+            <w:pPr>
+              <w:spacing w:after="0" w:line="240" w:lineRule="auto"/>
+              <w:jc w:val="left"/>
+              <w:rPr>
+                <w:rFonts w:eastAsia="Times New Roman" w:cs="Calibri"/>
+                <w:b/>
+                <w:bCs/>
+                <w:color w:val="FFFFFF"/>
+                <w:lang w:val="en-US"/>
+              </w:rPr>
+            </w:pPr>
+            <w:r>
+              <w:rPr>
+                <w:rFonts w:eastAsia="Times New Roman" w:cs="Calibri"/>
+                <w:b/>
+                <w:bCs/>
+                <w:color w:val="FFFFFF"/>
+                <w:lang w:val="en-US"/>
+              </w:rPr>
+              <w:t>VALEUR D'ATTRIBUT</w:t>
+            </w:r>
+          </w:p>
+        </w:tc>
+      </w:tr>
+      <w:tr>
+        <w:trPr>
+          <w:trHeight w:val="303"/>
+        </w:trPr>
+        <w:tc>
+          <w:tcPr>
+            <w:tcW w:w="5328" w:type="dxa"/>
+            <w:tcBorders>
+              <w:top w:val="single" w:sz="4" w:space="0" w:color="auto"/>
+              <w:left w:val="single" w:sz="4" w:space="0" w:color="auto"/>
+              <w:bottom w:val="single" w:sz="4" w:space="0" w:color="auto"/>
+              <w:right w:val="single" w:sz="4" w:space="0" w:color="auto"/>
+            </w:tcBorders>
+            <w:shd w:val="clear" w:color="D9D9D9" w:fill="D9D9D9"/>
+            <w:noWrap/>
+            <w:vAlign w:val="bottom"/>
+            <w:hideMark/>
+          </w:tcPr>
+          <w:p>
+            <w:pPr>
+              <w:spacing w:after="0" w:line="240" w:lineRule="auto"/>
+              <w:jc w:val="left"/>
+              <w:rPr>
+                <w:rFonts w:eastAsia="Times New Roman" w:cs="Calibri"/>
+                <w:color w:val="000000"/>
+                <w:lang w:val="en-US"/>
+              </w:rPr>
+            </w:pPr>
+            <w:r>
+              <w:rPr>
+                <w:rFonts w:eastAsia="Times New Roman" w:cs="Calibri"/>
+                <w:color w:val="000000"/>
+                <w:lang w:val="en-US"/>
+              </w:rPr>
+              <w:t>Type de sortie</w:t>
+            </w:r>
+          </w:p>
+        </w:tc>
+        <w:tc>
+          <w:tcPr>
+            <w:tcW w:w="3883" w:type="dxa"/>
+            <w:tcBorders>
+              <w:top w:val="single" w:sz="4" w:space="0" w:color="auto"/>
+              <w:left w:val="single" w:sz="4" w:space="0" w:color="auto"/>
+              <w:bottom w:val="single" w:sz="4" w:space="0" w:color="auto"/>
+              <w:right w:val="single" w:sz="4" w:space="0" w:color="auto"/>
+            </w:tcBorders>
+            <w:shd w:val="clear" w:color="D9D9D9" w:fill="D9D9D9"/>
+            <w:noWrap/>
+            <w:vAlign w:val="bottom"/>
+            <w:hideMark/>
+          </w:tcPr>
+          <w:p>
+            <w:pPr>
+              <w:spacing w:after="0" w:line="240" w:lineRule="auto"/>
+              <w:jc w:val="left"/>
+              <w:rPr>
+                <w:rFonts w:eastAsia="Times New Roman" w:cs="Calibri"/>
+                <w:color w:val="000000"/>
+                <w:lang w:val="en-US"/>
+              </w:rPr>
+            </w:pPr>
+            <w:r>
+              <w:rPr>
+                <w:rFonts w:eastAsia="Times New Roman" w:cs="Calibri"/>
+                <w:color w:val="000000"/>
+                <w:lang w:val="en-US"/>
+              </w:rPr>
+              <w:t>PWM</w:t>
+            </w:r>
+          </w:p>
+        </w:tc>
+      </w:tr>
+      <w:tr>
+        <w:trPr>
+          <w:trHeight w:val="303"/>
+        </w:trPr>
+        <w:tc>
+          <w:tcPr>
+            <w:tcW w:w="5328" w:type="dxa"/>
+            <w:tcBorders>
+              <w:top w:val="single" w:sz="4" w:space="0" w:color="auto"/>
+              <w:left w:val="single" w:sz="4" w:space="0" w:color="auto"/>
+              <w:bottom w:val="single" w:sz="4" w:space="0" w:color="auto"/>
+              <w:right w:val="single" w:sz="4" w:space="0" w:color="auto"/>
+            </w:tcBorders>
+            <w:shd w:val="clear" w:color="auto" w:fill="auto"/>
+            <w:noWrap/>
+            <w:vAlign w:val="bottom"/>
+            <w:hideMark/>
+          </w:tcPr>
+          <w:p>
+            <w:pPr>
+              <w:spacing w:after="0" w:line="240" w:lineRule="auto"/>
+              <w:jc w:val="left"/>
+              <w:rPr>
+                <w:rFonts w:eastAsia="Times New Roman" w:cs="Calibri"/>
+                <w:color w:val="000000"/>
+                <w:lang w:val="en-US"/>
+              </w:rPr>
+            </w:pPr>
+            <w:r>
+              <w:rPr>
+                <w:rFonts w:eastAsia="Times New Roman" w:cs="Calibri"/>
+                <w:color w:val="000000"/>
+                <w:lang w:val="en-US"/>
+              </w:rPr>
+              <w:t>Précision</w:t>
+            </w:r>
+          </w:p>
+        </w:tc>
+        <w:tc>
+          <w:tcPr>
+            <w:tcW w:w="3883" w:type="dxa"/>
+            <w:tcBorders>
+              <w:top w:val="single" w:sz="4" w:space="0" w:color="auto"/>
+              <w:left w:val="single" w:sz="4" w:space="0" w:color="auto"/>
+              <w:bottom w:val="single" w:sz="4" w:space="0" w:color="auto"/>
+              <w:right w:val="single" w:sz="4" w:space="0" w:color="auto"/>
+            </w:tcBorders>
+            <w:shd w:val="clear" w:color="auto" w:fill="auto"/>
+            <w:noWrap/>
+            <w:vAlign w:val="bottom"/>
+            <w:hideMark/>
+          </w:tcPr>
+          <w:p>
+            <w:pPr>
+              <w:spacing w:after="0" w:line="240" w:lineRule="auto"/>
+              <w:jc w:val="left"/>
+              <w:rPr>
+                <w:rFonts w:eastAsia="Times New Roman" w:cs="Calibri"/>
+                <w:color w:val="000000"/>
+                <w:lang w:val="en-US"/>
+              </w:rPr>
+            </w:pPr>
+            <w:r>
+              <w:rPr>
+                <w:rFonts w:eastAsia="Times New Roman" w:cs="Calibri"/>
+                <w:color w:val="000000"/>
+                <w:lang w:val="en-US"/>
+              </w:rPr>
+              <w:t>±</w:t>
+            </w:r>
+            <w:r>
+              <w:rPr>
+                <w:rFonts w:eastAsia="Times New Roman" w:cs="Calibri"/>
+                <w:color w:val="000000"/>
+                <w:lang w:val="en-US"/>
+              </w:rPr>
+              <w:t xml:space="preserve"> 0,5 C</w:t>
+            </w:r>
+          </w:p>
+        </w:tc>
+      </w:tr>
+      <w:tr>
+        <w:trPr>
+          <w:trHeight w:val="303"/>
+        </w:trPr>
+        <w:tc>
+          <w:tcPr>
+            <w:tcW w:w="5328" w:type="dxa"/>
+            <w:tcBorders>
+              <w:top w:val="single" w:sz="4" w:space="0" w:color="auto"/>
+              <w:left w:val="single" w:sz="4" w:space="0" w:color="auto"/>
+              <w:bottom w:val="single" w:sz="4" w:space="0" w:color="auto"/>
+              <w:right w:val="single" w:sz="4" w:space="0" w:color="auto"/>
+            </w:tcBorders>
+            <w:shd w:val="clear" w:color="D9D9D9" w:fill="D9D9D9"/>
+            <w:noWrap/>
+            <w:vAlign w:val="bottom"/>
+            <w:hideMark/>
+          </w:tcPr>
+          <w:p>
+            <w:pPr>
+              <w:spacing w:after="0" w:line="240" w:lineRule="auto"/>
+              <w:jc w:val="left"/>
+              <w:rPr>
+                <w:rFonts w:eastAsia="Times New Roman" w:cs="Calibri"/>
+                <w:color w:val="000000"/>
+                <w:lang w:val="en-US"/>
+              </w:rPr>
+            </w:pPr>
+            <w:r>
+              <w:rPr>
+                <w:rFonts w:eastAsia="Times New Roman" w:cs="Calibri"/>
+                <w:color w:val="000000"/>
+                <w:lang w:val="en-US"/>
+              </w:rPr>
+              <w:t>Tension d'alimentation - Min</w:t>
+            </w:r>
+          </w:p>
+        </w:tc>
+        <w:tc>
+          <w:tcPr>
+            <w:tcW w:w="3883" w:type="dxa"/>
+            <w:tcBorders>
+              <w:top w:val="single" w:sz="4" w:space="0" w:color="auto"/>
+              <w:left w:val="single" w:sz="4" w:space="0" w:color="auto"/>
+              <w:bottom w:val="single" w:sz="4" w:space="0" w:color="auto"/>
+              <w:right w:val="single" w:sz="4" w:space="0" w:color="auto"/>
+            </w:tcBorders>
+            <w:shd w:val="clear" w:color="D9D9D9" w:fill="D9D9D9"/>
+            <w:noWrap/>
+            <w:vAlign w:val="bottom"/>
+            <w:hideMark/>
+          </w:tcPr>
+          <w:p>
+            <w:pPr>
+              <w:spacing w:after="0" w:line="240" w:lineRule="auto"/>
+              <w:jc w:val="left"/>
+              <w:rPr>
+                <w:rFonts w:eastAsia="Times New Roman" w:cs="Calibri"/>
+                <w:color w:val="000000"/>
+                <w:lang w:val="en-US"/>
+              </w:rPr>
+            </w:pPr>
+            <w:r>
+              <w:rPr>
+                <w:rFonts w:eastAsia="Times New Roman" w:cs="Calibri"/>
+                <w:color w:val="000000"/>
+                <w:lang w:val="en-US"/>
+              </w:rPr>
+              <w:t>2,6 V</w:t>
+            </w:r>
+          </w:p>
+        </w:tc>
+      </w:tr>
+      <w:tr>
+        <w:trPr>
+          <w:trHeight w:val="303"/>
+        </w:trPr>
+        <w:tc>
+          <w:tcPr>
+            <w:tcW w:w="5328" w:type="dxa"/>
+            <w:tcBorders>
+              <w:top w:val="single" w:sz="4" w:space="0" w:color="auto"/>
+              <w:left w:val="single" w:sz="4" w:space="0" w:color="auto"/>
+              <w:bottom w:val="single" w:sz="4" w:space="0" w:color="auto"/>
+              <w:right w:val="single" w:sz="4" w:space="0" w:color="auto"/>
+            </w:tcBorders>
+            <w:shd w:val="clear" w:color="auto" w:fill="auto"/>
+            <w:noWrap/>
+            <w:vAlign w:val="bottom"/>
+            <w:hideMark/>
+          </w:tcPr>
+          <w:p>
+            <w:pPr>
+              <w:spacing w:after="0" w:line="240" w:lineRule="auto"/>
+              <w:jc w:val="left"/>
+              <w:rPr>
+                <w:rFonts w:eastAsia="Times New Roman" w:cs="Calibri"/>
+                <w:color w:val="000000"/>
+                <w:lang w:val="en-US"/>
+              </w:rPr>
+            </w:pPr>
+            <w:r>
+              <w:rPr>
+                <w:rFonts w:eastAsia="Times New Roman" w:cs="Calibri"/>
+                <w:color w:val="000000"/>
+                <w:lang w:val="en-US"/>
+              </w:rPr>
+              <w:t>Tension d'alimentation - Max</w:t>
+            </w:r>
+          </w:p>
+        </w:tc>
+        <w:tc>
+          <w:tcPr>
+            <w:tcW w:w="3883" w:type="dxa"/>
+            <w:tcBorders>
+              <w:top w:val="single" w:sz="4" w:space="0" w:color="auto"/>
+              <w:left w:val="single" w:sz="4" w:space="0" w:color="auto"/>
+              <w:bottom w:val="single" w:sz="4" w:space="0" w:color="auto"/>
+              <w:right w:val="single" w:sz="4" w:space="0" w:color="auto"/>
+            </w:tcBorders>
+            <w:shd w:val="clear" w:color="auto" w:fill="auto"/>
+            <w:noWrap/>
+            <w:vAlign w:val="bottom"/>
+            <w:hideMark/>
+          </w:tcPr>
+          <w:p>
+            <w:pPr>
+              <w:spacing w:after="0" w:line="240" w:lineRule="auto"/>
+              <w:jc w:val="left"/>
+              <w:rPr>
+                <w:rFonts w:eastAsia="Times New Roman" w:cs="Calibri"/>
+                <w:color w:val="000000"/>
+                <w:lang w:val="en-US"/>
+              </w:rPr>
+            </w:pPr>
+            <w:r>
+              <w:rPr>
+                <w:rFonts w:eastAsia="Times New Roman" w:cs="Calibri"/>
+                <w:color w:val="000000"/>
+                <w:lang w:val="en-US"/>
+              </w:rPr>
+              <w:t>3,6 V</w:t>
+            </w:r>
+          </w:p>
+        </w:tc>
+      </w:tr>
+      <w:tr>
+        <w:trPr>
+          <w:trHeight w:val="303"/>
+        </w:trPr>
+        <w:tc>
+          <w:tcPr>
+            <w:tcW w:w="5328" w:type="dxa"/>
+            <w:tcBorders>
+              <w:top w:val="single" w:sz="4" w:space="0" w:color="auto"/>
+              <w:left w:val="single" w:sz="4" w:space="0" w:color="auto"/>
+              <w:bottom w:val="single" w:sz="4" w:space="0" w:color="auto"/>
+              <w:right w:val="single" w:sz="4" w:space="0" w:color="auto"/>
+            </w:tcBorders>
+            <w:shd w:val="clear" w:color="D9D9D9" w:fill="D9D9D9"/>
+            <w:noWrap/>
+            <w:vAlign w:val="bottom"/>
+            <w:hideMark/>
+          </w:tcPr>
+          <w:p>
+            <w:pPr>
+              <w:spacing w:after="0" w:line="240" w:lineRule="auto"/>
+              <w:jc w:val="left"/>
+              <w:rPr>
+                <w:rFonts w:eastAsia="Times New Roman" w:cs="Calibri"/>
+                <w:color w:val="000000"/>
+                <w:lang w:val="en-US"/>
+              </w:rPr>
+            </w:pPr>
+            <w:r>
+              <w:rPr>
+                <w:rFonts w:eastAsia="Times New Roman" w:cs="Calibri"/>
+                <w:color w:val="000000"/>
+                <w:lang w:val="en-US"/>
+              </w:rPr>
+              <w:t xml:space="preserve">Type d'interface </w:t>
+            </w:r>
+          </w:p>
+        </w:tc>
+        <w:tc>
+          <w:tcPr>
+            <w:tcW w:w="3883" w:type="dxa"/>
+            <w:tcBorders>
+              <w:top w:val="single" w:sz="4" w:space="0" w:color="auto"/>
+              <w:left w:val="single" w:sz="4" w:space="0" w:color="auto"/>
+              <w:bottom w:val="single" w:sz="4" w:space="0" w:color="auto"/>
+              <w:right w:val="single" w:sz="4" w:space="0" w:color="auto"/>
+            </w:tcBorders>
+            <w:shd w:val="clear" w:color="D9D9D9" w:fill="D9D9D9"/>
+            <w:noWrap/>
+            <w:vAlign w:val="bottom"/>
+            <w:hideMark/>
+          </w:tcPr>
+          <w:p>
+            <w:pPr>
+              <w:spacing w:after="0" w:line="240" w:lineRule="auto"/>
+              <w:jc w:val="left"/>
+              <w:rPr>
+                <w:rFonts w:eastAsia="Times New Roman" w:cs="Calibri"/>
+                <w:color w:val="000000"/>
+                <w:lang w:val="en-US"/>
+              </w:rPr>
+            </w:pPr>
+            <w:r>
+              <w:rPr>
+                <w:rFonts w:eastAsia="Times New Roman" w:cs="Calibri"/>
+                <w:color w:val="000000"/>
+                <w:lang w:val="en-US"/>
+              </w:rPr>
+              <w:t>I2C</w:t>
+            </w:r>
+          </w:p>
+        </w:tc>
+      </w:tr>
+      <w:tr>
+        <w:trPr>
+          <w:trHeight w:val="303"/>
+        </w:trPr>
+        <w:tc>
+          <w:tcPr>
+            <w:tcW w:w="5328" w:type="dxa"/>
+            <w:tcBorders>
+              <w:top w:val="single" w:sz="4" w:space="0" w:color="auto"/>
+              <w:left w:val="single" w:sz="4" w:space="0" w:color="auto"/>
+              <w:bottom w:val="single" w:sz="4" w:space="0" w:color="auto"/>
+              <w:right w:val="single" w:sz="4" w:space="0" w:color="auto"/>
+            </w:tcBorders>
+            <w:shd w:val="clear" w:color="auto" w:fill="auto"/>
+            <w:noWrap/>
+            <w:vAlign w:val="bottom"/>
+            <w:hideMark/>
+          </w:tcPr>
+          <w:p>
+            <w:pPr>
+              <w:spacing w:after="0" w:line="240" w:lineRule="auto"/>
+              <w:jc w:val="left"/>
+              <w:rPr>
+                <w:rFonts w:eastAsia="Times New Roman" w:cs="Calibri"/>
+                <w:color w:val="000000"/>
+                <w:lang w:val="en-US"/>
+              </w:rPr>
+            </w:pPr>
+            <w:r>
+              <w:rPr>
+                <w:rFonts w:eastAsia="Times New Roman" w:cs="Calibri"/>
+                <w:color w:val="000000"/>
+                <w:lang w:val="en-US"/>
+              </w:rPr>
+              <w:t>Champ de vision</w:t>
+            </w:r>
+          </w:p>
+        </w:tc>
+        <w:tc>
+          <w:tcPr>
+            <w:tcW w:w="3883" w:type="dxa"/>
+            <w:tcBorders>
+              <w:top w:val="single" w:sz="4" w:space="0" w:color="auto"/>
+              <w:left w:val="single" w:sz="4" w:space="0" w:color="auto"/>
+              <w:bottom w:val="single" w:sz="4" w:space="0" w:color="auto"/>
+              <w:right w:val="single" w:sz="4" w:space="0" w:color="auto"/>
+            </w:tcBorders>
+            <w:shd w:val="clear" w:color="auto" w:fill="auto"/>
+            <w:noWrap/>
+            <w:vAlign w:val="bottom"/>
+            <w:hideMark/>
+          </w:tcPr>
+          <w:p>
+            <w:pPr>
+              <w:spacing w:after="0" w:line="240" w:lineRule="auto"/>
+              <w:jc w:val="left"/>
+              <w:rPr>
+                <w:rFonts w:eastAsia="Times New Roman" w:cs="Calibri"/>
+                <w:color w:val="000000"/>
+                <w:lang w:val="en-US"/>
+              </w:rPr>
+            </w:pPr>
+            <w:r>
+              <w:rPr>
+                <w:rFonts w:eastAsia="Times New Roman" w:cs="Calibri"/>
+                <w:color w:val="000000"/>
+                <w:lang w:val="en-US"/>
+              </w:rPr>
+              <w:t>90°</w:t>
+            </w:r>
+          </w:p>
+        </w:tc>
+      </w:tr>
+      <w:tr>
+        <w:trPr>
+          <w:trHeight w:val="303"/>
+        </w:trPr>
+        <w:tc>
+          <w:tcPr>
+            <w:tcW w:w="5328" w:type="dxa"/>
+            <w:tcBorders>
+              <w:top w:val="single" w:sz="4" w:space="0" w:color="auto"/>
+              <w:left w:val="single" w:sz="4" w:space="0" w:color="auto"/>
+              <w:bottom w:val="single" w:sz="4" w:space="0" w:color="auto"/>
+              <w:right w:val="single" w:sz="4" w:space="0" w:color="auto"/>
+            </w:tcBorders>
+            <w:shd w:val="clear" w:color="D9D9D9" w:fill="D9D9D9"/>
+            <w:noWrap/>
+            <w:vAlign w:val="bottom"/>
+            <w:hideMark/>
+          </w:tcPr>
+          <w:p>
+            <w:pPr>
+              <w:spacing w:after="0" w:line="240" w:lineRule="auto"/>
+              <w:jc w:val="left"/>
+              <w:rPr>
+                <w:rFonts w:eastAsia="Times New Roman" w:cs="Calibri"/>
+                <w:color w:val="000000"/>
+                <w:lang w:val="en-US"/>
+              </w:rPr>
+            </w:pPr>
+            <w:r>
+              <w:rPr>
+                <w:rFonts w:eastAsia="Times New Roman" w:cs="Calibri"/>
+                <w:color w:val="000000"/>
+                <w:lang w:val="en-US"/>
+              </w:rPr>
+              <w:t>Température de l'objet</w:t>
+            </w:r>
+          </w:p>
+        </w:tc>
+        <w:tc>
+          <w:tcPr>
+            <w:tcW w:w="3883" w:type="dxa"/>
+            <w:tcBorders>
+              <w:top w:val="single" w:sz="4" w:space="0" w:color="auto"/>
+              <w:left w:val="single" w:sz="4" w:space="0" w:color="auto"/>
+              <w:bottom w:val="single" w:sz="4" w:space="0" w:color="auto"/>
+              <w:right w:val="single" w:sz="4" w:space="0" w:color="auto"/>
+            </w:tcBorders>
+            <w:shd w:val="clear" w:color="D9D9D9" w:fill="D9D9D9"/>
+            <w:noWrap/>
+            <w:vAlign w:val="bottom"/>
+            <w:hideMark/>
+          </w:tcPr>
+          <w:p>
+            <w:pPr>
+              <w:spacing w:after="0" w:line="240" w:lineRule="auto"/>
+              <w:jc w:val="left"/>
+              <w:rPr>
+                <w:rFonts w:eastAsia="Times New Roman" w:cs="Calibri"/>
+                <w:color w:val="000000"/>
+                <w:lang w:val="en-US"/>
+              </w:rPr>
+            </w:pPr>
+            <w:r>
+              <w:rPr>
+                <w:rFonts w:eastAsia="Times New Roman" w:cs="Calibri"/>
+                <w:color w:val="000000"/>
+                <w:lang w:val="en-US"/>
+              </w:rPr>
+              <w:t>-</w:t>
+            </w:r>
+            <w:r>
+              <w:rPr>
+                <w:rFonts w:eastAsia="Times New Roman" w:cs="Calibri"/>
+                <w:color w:val="000000"/>
+                <w:lang w:val="en-US"/>
+              </w:rPr>
+              <w:t>70</w:t>
+            </w:r>
+            <w:r>
+              <w:rPr>
+                <w:rFonts w:eastAsia="Times New Roman" w:cs="Calibri"/>
+                <w:color w:val="000000"/>
+                <w:lang w:val="en-US"/>
+              </w:rPr>
+              <w:t xml:space="preserve"> °C à +</w:t>
+            </w:r>
+            <w:r>
+              <w:rPr>
+                <w:rFonts w:eastAsia="Times New Roman" w:cs="Calibri"/>
+                <w:color w:val="000000"/>
+                <w:lang w:val="en-US"/>
+              </w:rPr>
+              <w:t>380</w:t>
+            </w:r>
+            <w:r>
+              <w:rPr>
+                <w:rFonts w:eastAsia="Times New Roman" w:cs="Calibri"/>
+                <w:color w:val="000000"/>
+                <w:lang w:val="en-US"/>
+              </w:rPr>
+              <w:t xml:space="preserve"> °</w:t>
+            </w:r>
+            <w:r>
+              <w:rPr>
+                <w:rFonts w:eastAsia="Times New Roman" w:cs="Calibri"/>
+                <w:color w:val="000000"/>
+                <w:lang w:val="en-US"/>
+              </w:rPr>
+              <w:t>C</w:t>
+            </w:r>
+          </w:p>
+        </w:tc>
+      </w:tr>
+      <w:tr>
+        <w:trPr>
+          <w:trHeight w:val="303"/>
+        </w:trPr>
+        <w:tc>
+          <w:tcPr>
+            <w:tcW w:w="5328" w:type="dxa"/>
+            <w:tcBorders>
+              <w:top w:val="single" w:sz="4" w:space="0" w:color="auto"/>
+              <w:left w:val="single" w:sz="4" w:space="0" w:color="auto"/>
+              <w:bottom w:val="single" w:sz="4" w:space="0" w:color="auto"/>
+              <w:right w:val="single" w:sz="4" w:space="0" w:color="auto"/>
+            </w:tcBorders>
+            <w:shd w:val="clear" w:color="auto" w:fill="auto"/>
+            <w:noWrap/>
+            <w:vAlign w:val="bottom"/>
+            <w:hideMark/>
+          </w:tcPr>
+          <w:p>
+            <w:pPr>
+              <w:spacing w:after="0" w:line="240" w:lineRule="auto"/>
+              <w:jc w:val="left"/>
+              <w:rPr>
+                <w:rFonts w:eastAsia="Times New Roman" w:cs="Calibri"/>
+                <w:color w:val="000000"/>
+                <w:lang w:val="en-US"/>
+              </w:rPr>
+            </w:pPr>
+            <w:r>
+              <w:rPr>
+                <w:rFonts w:eastAsia="Times New Roman" w:cs="Calibri"/>
+                <w:color w:val="000000"/>
+                <w:lang w:val="en-US"/>
+              </w:rPr>
+              <w:t>Température ambiante</w:t>
+            </w:r>
+          </w:p>
+        </w:tc>
+        <w:tc>
+          <w:tcPr>
+            <w:tcW w:w="3883" w:type="dxa"/>
+            <w:tcBorders>
+              <w:top w:val="single" w:sz="4" w:space="0" w:color="auto"/>
+              <w:left w:val="single" w:sz="4" w:space="0" w:color="auto"/>
+              <w:bottom w:val="single" w:sz="4" w:space="0" w:color="auto"/>
+              <w:right w:val="single" w:sz="4" w:space="0" w:color="auto"/>
+            </w:tcBorders>
+            <w:shd w:val="clear" w:color="auto" w:fill="auto"/>
+            <w:noWrap/>
+            <w:vAlign w:val="bottom"/>
+            <w:hideMark/>
+          </w:tcPr>
+          <w:p>
+            <w:pPr>
+              <w:spacing w:after="0" w:line="240" w:lineRule="auto"/>
+              <w:jc w:val="left"/>
+              <w:rPr>
+                <w:rFonts w:eastAsia="Times New Roman" w:cs="Calibri"/>
+                <w:color w:val="000000"/>
+                <w:lang w:val="en-US"/>
+              </w:rPr>
+            </w:pPr>
+            <w:r>
+              <w:rPr>
+                <w:rFonts w:eastAsia="Times New Roman" w:cs="Calibri"/>
+                <w:color w:val="000000"/>
+                <w:lang w:val="en-US"/>
+              </w:rPr>
+              <w:t>-40 °C à +</w:t>
+            </w:r>
+            <w:r>
+              <w:rPr>
+                <w:rFonts w:eastAsia="Times New Roman" w:cs="Calibri"/>
+                <w:color w:val="000000"/>
+                <w:lang w:val="en-US"/>
+              </w:rPr>
+              <w:t>140</w:t>
+            </w:r>
+            <w:r>
+              <w:rPr>
+                <w:rFonts w:eastAsia="Times New Roman" w:cs="Calibri"/>
+                <w:color w:val="000000"/>
+                <w:lang w:val="en-US"/>
+              </w:rPr>
+              <w:t xml:space="preserve"> °</w:t>
+            </w:r>
+            <w:r>
+              <w:rPr>
+                <w:rFonts w:eastAsia="Times New Roman" w:cs="Calibri"/>
+                <w:color w:val="000000"/>
+                <w:lang w:val="en-US"/>
+              </w:rPr>
+              <w:t>C</w:t>
+            </w:r>
+          </w:p>
+        </w:tc>
+      </w:tr>
+      <w:tr>
+        <w:trPr>
+          <w:trHeight w:val="303"/>
+        </w:trPr>
+        <w:tc>
+          <w:tcPr>
+            <w:tcW w:w="5328" w:type="dxa"/>
+            <w:tcBorders>
+              <w:top w:val="single" w:sz="4" w:space="0" w:color="auto"/>
+              <w:left w:val="single" w:sz="4" w:space="0" w:color="auto"/>
+              <w:bottom w:val="single" w:sz="4" w:space="0" w:color="auto"/>
+              <w:right w:val="single" w:sz="4" w:space="0" w:color="auto"/>
+            </w:tcBorders>
+            <w:shd w:val="clear" w:color="D9D9D9" w:fill="D9D9D9"/>
+            <w:noWrap/>
+            <w:vAlign w:val="bottom"/>
+            <w:hideMark/>
+          </w:tcPr>
+          <w:p>
+            <w:pPr>
+              <w:spacing w:after="0" w:line="240" w:lineRule="auto"/>
+              <w:jc w:val="left"/>
+              <w:rPr>
+                <w:rFonts w:eastAsia="Times New Roman" w:cs="Calibri"/>
+                <w:color w:val="000000"/>
+                <w:lang w:val="en-US"/>
+              </w:rPr>
+            </w:pPr>
+            <w:r>
+              <w:rPr>
+                <w:rFonts w:eastAsia="Times New Roman" w:cs="Calibri"/>
+                <w:color w:val="000000"/>
+                <w:lang w:val="en-US"/>
+              </w:rPr>
+              <w:t>Prix</w:t>
+            </w:r>
+          </w:p>
+        </w:tc>
+        <w:tc>
+          <w:tcPr>
+            <w:tcW w:w="3883" w:type="dxa"/>
+            <w:tcBorders>
+              <w:top w:val="single" w:sz="4" w:space="0" w:color="auto"/>
+              <w:left w:val="single" w:sz="4" w:space="0" w:color="auto"/>
+              <w:bottom w:val="single" w:sz="4" w:space="0" w:color="auto"/>
+              <w:right w:val="single" w:sz="4" w:space="0" w:color="auto"/>
+            </w:tcBorders>
+            <w:shd w:val="clear" w:color="D9D9D9" w:fill="D9D9D9"/>
+            <w:noWrap/>
+            <w:vAlign w:val="bottom"/>
+            <w:hideMark/>
+          </w:tcPr>
+          <w:p>
+            <w:pPr>
+              <w:spacing w:after="0" w:line="240" w:lineRule="auto"/>
+              <w:jc w:val="left"/>
+              <w:rPr>
+                <w:rFonts w:eastAsia="Times New Roman" w:cs="Calibri"/>
+                <w:color w:val="000000"/>
+                <w:lang w:val="en-US"/>
+              </w:rPr>
+            </w:pPr>
+            <w:r>
+              <w:rPr>
+                <w:rFonts w:eastAsia="Times New Roman" w:cs="Calibri"/>
+                <w:color w:val="000000"/>
+                <w:lang w:val="en-US"/>
+              </w:rPr>
+              <w:t>15,95 $ (environ 8 745 F CFA)</w:t>
+            </w:r>
+          </w:p>
+        </w:tc>
+      </w:tr>
+    </w:tbl>
+    <w:p/>
+    <w:p>
+      <w:r>
+        <w:rPr>
+          <w:b/>
+        </w:rPr>
+        <w:t>Remarque :</w:t>
+      </w:r>
+      <w:r>
+        <w:t xml:space="preserve"> Pour un fonctionnement normal de du capteur MLX90614 le fabriquant recommande d’utiliser deux résistances de rappel 10K pour les ligne de données I2C.</w:t>
+      </w:r>
+    </w:p>
+    <w:p/>
+    <w:p>
+      <w:pPr>
+        <w:pStyle w:val="Titre5"/>
+      </w:pPr>
+      <w:r>
+        <w:t>Récapitulatif</w:t>
+      </w:r>
+    </w:p>
+    <w:p>
+      <w:r>
+        <w:rPr>
+          <w:noProof/>
+          <w:lang w:val="en-US"/>
+        </w:rPr>
+        <mc:AlternateContent>
+          <mc:Choice Requires="wps">
+            <w:drawing>
+              <wp:anchor distT="0" distB="0" distL="114300" distR="114300" simplePos="0" relativeHeight="251720704" behindDoc="0" locked="0" layoutInCell="1" allowOverlap="1" wp14:anchorId="33D3CB06" wp14:editId="5F2086E2">
+                <wp:simplePos x="0" y="0"/>
+                <wp:positionH relativeFrom="margin">
+                  <wp:posOffset>-95250</wp:posOffset>
+                </wp:positionH>
+                <wp:positionV relativeFrom="paragraph">
+                  <wp:posOffset>189230</wp:posOffset>
+                </wp:positionV>
+                <wp:extent cx="5114925" cy="371475"/>
+                <wp:effectExtent l="0" t="0" r="0" b="0"/>
+                <wp:wrapNone/>
+                <wp:docPr id="45" name="Rectangle 45"/>
+                <wp:cNvGraphicFramePr/>
+                <a:graphic xmlns:a="http://schemas.openxmlformats.org/drawingml/2006/main">
+                  <a:graphicData uri="http://schemas.microsoft.com/office/word/2010/wordprocessingShape">
+                    <wps:wsp>
+                      <wps:cNvSpPr/>
+                      <wps:spPr>
+                        <a:xfrm>
+                          <a:off x="0" y="0"/>
+                          <a:ext cx="5114925" cy="371475"/>
+                        </a:xfrm>
+                        <a:prstGeom prst="rect">
+                          <a:avLst/>
+                        </a:prstGeom>
+                        <a:noFill/>
+                        <a:ln>
+                          <a:noFill/>
+                        </a:ln>
+                      </wps:spPr>
+                      <wps:style>
+                        <a:lnRef idx="2">
+                          <a:schemeClr val="accent6"/>
+                        </a:lnRef>
+                        <a:fillRef idx="1">
+                          <a:schemeClr val="lt1"/>
+                        </a:fillRef>
+                        <a:effectRef idx="0">
+                          <a:schemeClr val="accent6"/>
+                        </a:effectRef>
+                        <a:fontRef idx="minor">
+                          <a:schemeClr val="dk1"/>
+                        </a:fontRef>
+                      </wps:style>
+                      <wps:txbx>
+                        <w:txbxContent>
+                          <w:p>
+                            <w:pPr>
+                              <w:pStyle w:val="Titre8"/>
+                              <w:rPr>
+                                <w:lang w:val="fr-CI"/>
+                              </w:rPr>
+                            </w:pPr>
+                            <w:r>
+                              <w:rPr>
+                                <w:lang w:val="fr-CI"/>
+                              </w:rPr>
+                              <w:t>Tableau 4 : Caractéristiques capteur température IR MLX90614</w:t>
+                            </w:r>
+                          </w:p>
+                        </w:txbxContent>
+                      </wps:txbx>
+                      <wps:bodyPr rot="0" spcFirstLastPara="0" vertOverflow="overflow" horzOverflow="overflow" vert="horz" wrap="square" lIns="91440" tIns="45720" rIns="91440" bIns="45720" numCol="1" spcCol="0" rtlCol="0" fromWordArt="0" anchor="ctr" anchorCtr="0" forceAA="0" compatLnSpc="1">
+                        <a:prstTxWarp prst="textNoShape">
+                          <a:avLst/>
+                        </a:prstTxWarp>
+                        <a:noAutofit/>
+                      </wps:bodyPr>
+                    </wps:wsp>
+                  </a:graphicData>
+                </a:graphic>
+                <wp14:sizeRelH relativeFrom="margin">
+                  <wp14:pctWidth>0</wp14:pctWidth>
+                </wp14:sizeRelH>
+                <wp14:sizeRelV relativeFrom="margin">
+                  <wp14:pctHeight>0</wp14:pctHeight>
+                </wp14:sizeRelV>
+              </wp:anchor>
+            </w:drawing>
+          </mc:Choice>
+          <mc:Fallback>
+            <w:pict>
+              <v:rect w14:anchorId="33D3CB06" id="Rectangle 45" o:spid="_x0000_s1071" style="position:absolute;left:0;text-align:left;margin-left:-7.5pt;margin-top:14.9pt;width:402.75pt;height:29.25pt;z-index:251720704;visibility:visible;mso-wrap-style:square;mso-width-percent:0;mso-height-percent:0;mso-wrap-distance-left:9pt;mso-wrap-distance-top:0;mso-wrap-distance-right:9pt;mso-wrap-distance-bottom:0;mso-position-horizontal:absolute;mso-position-horizontal-relative:margin;mso-position-vertical:absolute;mso-position-vertical-relative:text;mso-width-percent:0;mso-height-percent:0;mso-width-relative:margin;mso-height-relative:margin;v-text-anchor:middle" o:gfxdata="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" filled="f" stroked="f" strokeweight="1pt">
+                <v:textbox>
+                  <w:txbxContent>
+                    <w:p>
+                      <w:pPr>
+                        <w:pStyle w:val="Titre8"/>
+                        <w:rPr>
+                          <w:lang w:val="fr-CI"/>
+                        </w:rPr>
+                      </w:pPr>
+                      <w:r>
+                        <w:rPr>
+                          <w:lang w:val="fr-CI"/>
+                        </w:rPr>
+                        <w:t>Tableau 4</w:t>
+                      </w:r>
+                      <w:r>
+                        <w:rPr>
+                          <w:lang w:val="fr-CI"/>
+                        </w:rPr>
+                        <w:t> : Caractéristiques capteur t</w:t>
+                      </w:r>
+                      <w:r>
+                        <w:rPr>
+                          <w:lang w:val="fr-CI"/>
+                        </w:rPr>
+                        <w:t>empérature IR MLX90614</w:t>
+                      </w:r>
+                    </w:p>
+                  </w:txbxContent>
+                </v:textbox>
+                <w10:wrap anchorx="margin"/>
+              </v:rect>
+            </w:pict>
+          </mc:Fallback>
+        </mc:AlternateContent>
+      </w:r>
+    </w:p>
+    <w:p/>
+    <w:tbl>
+      <w:tblPr>
+        <w:tblStyle w:val="TableauGrille4"/>
+        <w:tblW w:w="9658" w:type="dxa"/>
+        <w:tblLook w:val="04A0" w:firstRow="1" w:lastRow="0" w:firstColumn="1" w:lastColumn="0" w:noHBand="0" w:noVBand="1"/>
+      </w:tblPr>
+      <w:tblGrid>
+        <w:gridCol w:w="3880"/>
+        <w:gridCol w:w="2951"/>
+        <w:gridCol w:w="2827"/>
+      </w:tblGrid>
+      <w:tr>
+        <w:trPr>
+          <w:cnfStyle w:val="100000000000" w:firstRow="1" w:lastRow="0" w:firstColumn="0" w:lastColumn="0" w:oddVBand="0" w:evenVBand="0" w:oddHBand="0" w:evenHBand="0" w:firstRowFirstColumn="0" w:firstRowLastColumn="0" w:lastRowFirstColumn="0" w:lastRowLastColumn="0"/>
+          <w:trHeight w:val="301"/>
+        </w:trPr>
+        <w:tc>
+          <w:tcPr>
+            <w:cnfStyle w:val="001000000000" w:firstRow="0" w:lastRow="0" w:firstColumn="1" w:lastColumn="0" w:oddVBand="0" w:evenVBand="0" w:oddHBand="0" w:evenHBand="0" w:firstRowFirstColumn="0" w:firstRowLastColumn="0" w:lastRowFirstColumn="0" w:lastRowLastColumn="0"/>
+            <w:tcW w:w="3880" w:type="dxa"/>
+            <w:noWrap/>
+            <w:hideMark/>
+          </w:tcPr>
+          <w:p>
+            <w:pPr>
+              <w:jc w:val="left"/>
+              <w:rPr>
+                <w:rFonts w:eastAsia="Times New Roman" w:cs="Calibri"/>
+                <w:color w:val="FFFFFF"/>
+                <w:sz w:val="26"/>
+                <w:szCs w:val="26"/>
+                <w:lang w:val="en-US"/>
+              </w:rPr>
+            </w:pPr>
+            <w:r>
+              <w:rPr>
+                <w:rFonts w:eastAsia="Times New Roman" w:cs="Calibri"/>
+                <w:color w:val="FFFFFF"/>
+                <w:sz w:val="26"/>
+                <w:szCs w:val="26"/>
+                <w:lang w:val="en-US"/>
+              </w:rPr>
+              <w:t>CRITERES</w:t>
+            </w:r>
+          </w:p>
+        </w:tc>
+        <w:tc>
+          <w:tcPr>
+            <w:tcW w:w="2951" w:type="dxa"/>
+            <w:noWrap/>
+            <w:hideMark/>
+          </w:tcPr>
+          <w:p>
+            <w:pPr>
+              <w:jc w:val="left"/>
+              <w:cnfStyle w:val="100000000000" w:firstRow="1" w:lastRow="0" w:firstColumn="0" w:lastColumn="0" w:oddVBand="0" w:evenVBand="0" w:oddHBand="0" w:evenHBand="0" w:firstRowFirstColumn="0" w:firstRowLastColumn="0" w:lastRowFirstColumn="0" w:lastRowLastColumn="0"/>
+              <w:rPr>
+                <w:rFonts w:eastAsia="Times New Roman" w:cs="Calibri"/>
+                <w:color w:val="FFFFFF"/>
+                <w:sz w:val="26"/>
+                <w:szCs w:val="26"/>
+                <w:lang w:val="en-US"/>
+              </w:rPr>
+            </w:pPr>
+            <w:r>
+              <w:rPr>
+                <w:rFonts w:eastAsia="Times New Roman" w:cs="Calibri"/>
+                <w:color w:val="FFFFFF"/>
+                <w:sz w:val="26"/>
+                <w:szCs w:val="26"/>
+                <w:lang w:val="en-US"/>
+              </w:rPr>
+              <w:t>AMG8833</w:t>
+            </w:r>
+          </w:p>
+        </w:tc>
+        <w:tc>
+          <w:tcPr>
+            <w:tcW w:w="2827" w:type="dxa"/>
+            <w:noWrap/>
+            <w:hideMark/>
+          </w:tcPr>
+          <w:p>
+            <w:pPr>
+              <w:jc w:val="left"/>
+              <w:cnfStyle w:val="100000000000" w:firstRow="1" w:lastRow="0" w:firstColumn="0" w:lastColumn="0" w:oddVBand="0" w:evenVBand="0" w:oddHBand="0" w:evenHBand="0" w:firstRowFirstColumn="0" w:firstRowLastColumn="0" w:lastRowFirstColumn="0" w:lastRowLastColumn="0"/>
+              <w:rPr>
+                <w:rFonts w:eastAsia="Times New Roman" w:cs="Calibri"/>
+                <w:color w:val="FFFFFF"/>
+                <w:sz w:val="26"/>
+                <w:szCs w:val="26"/>
+                <w:lang w:val="en-US"/>
+              </w:rPr>
+            </w:pPr>
+            <w:r>
+              <w:rPr>
+                <w:rFonts w:eastAsia="Times New Roman" w:cs="Calibri"/>
+                <w:color w:val="FFFFFF"/>
+                <w:sz w:val="26"/>
+                <w:szCs w:val="26"/>
+                <w:lang w:val="en-US"/>
+              </w:rPr>
+              <w:t>MLX90614</w:t>
+            </w:r>
+          </w:p>
+        </w:tc>
+      </w:tr>
+      <w:tr>
+        <w:trPr>
+          <w:cnfStyle w:val="000000100000" w:firstRow="0" w:lastRow="0" w:firstColumn="0" w:lastColumn="0" w:oddVBand="0" w:evenVBand="0" w:oddHBand="1" w:evenHBand="0" w:firstRowFirstColumn="0" w:firstRowLastColumn="0" w:lastRowFirstColumn="0" w:lastRowLastColumn="0"/>
+          <w:trHeight w:val="301"/>
+        </w:trPr>
+        <w:tc>
+          <w:tcPr>
+            <w:cnfStyle w:val="001000000000" w:firstRow="0" w:lastRow="0" w:firstColumn="1" w:lastColumn="0" w:oddVBand="0" w:evenVBand="0" w:oddHBand="0" w:evenHBand="0" w:firstRowFirstColumn="0" w:firstRowLastColumn="0" w:lastRowFirstColumn="0" w:lastRowLastColumn="0"/>
+            <w:tcW w:w="3880" w:type="dxa"/>
+            <w:noWrap/>
+            <w:hideMark/>
+          </w:tcPr>
+          <w:p>
+            <w:pPr>
+              <w:jc w:val="left"/>
+              <w:rPr>
+                <w:rFonts w:eastAsia="Times New Roman" w:cs="Calibri"/>
+                <w:b w:val="0"/>
+                <w:color w:val="000000"/>
+                <w:sz w:val="26"/>
+                <w:szCs w:val="26"/>
+                <w:lang w:val="en-US"/>
+              </w:rPr>
+            </w:pPr>
+            <w:r>
+              <w:rPr>
+                <w:rFonts w:eastAsia="Times New Roman" w:cs="Calibri"/>
+                <w:b w:val="0"/>
+                <w:color w:val="000000"/>
+                <w:sz w:val="26"/>
+                <w:szCs w:val="26"/>
+                <w:lang w:val="en-US"/>
+              </w:rPr>
+              <w:t>Type de sortie</w:t>
+            </w:r>
+          </w:p>
+        </w:tc>
+        <w:tc>
+          <w:tcPr>
+            <w:tcW w:w="2951" w:type="dxa"/>
+            <w:noWrap/>
+            <w:hideMark/>
+          </w:tcPr>
+          <w:p>
+            <w:pPr>
+              <w:jc w:val="left"/>
+              <w:cnfStyle w:val="000000100000" w:firstRow="0" w:lastRow="0" w:firstColumn="0" w:lastColumn="0" w:oddVBand="0" w:evenVBand="0" w:oddHBand="1" w:evenHBand="0" w:firstRowFirstColumn="0" w:firstRowLastColumn="0" w:lastRowFirstColumn="0" w:lastRowLastColumn="0"/>
+              <w:rPr>
+                <w:rFonts w:eastAsia="Times New Roman" w:cs="Calibri"/>
+                <w:color w:val="000000"/>
+                <w:sz w:val="26"/>
+                <w:szCs w:val="26"/>
+                <w:lang w:val="en-US"/>
+              </w:rPr>
+            </w:pPr>
+            <w:r>
+              <w:rPr>
+                <w:rFonts w:eastAsia="Times New Roman" w:cs="Calibri"/>
+                <w:color w:val="000000"/>
+                <w:sz w:val="26"/>
+                <w:szCs w:val="26"/>
+                <w:lang w:val="en-US"/>
+              </w:rPr>
+              <w:t>Digital</w:t>
+            </w:r>
+          </w:p>
+        </w:tc>
+        <w:tc>
+          <w:tcPr>
+            <w:tcW w:w="2827" w:type="dxa"/>
+            <w:noWrap/>
+            <w:hideMark/>
+          </w:tcPr>
+          <w:p>
+            <w:pPr>
+              <w:jc w:val="left"/>
+              <w:cnfStyle w:val="000000100000" w:firstRow="0" w:lastRow="0" w:firstColumn="0" w:lastColumn="0" w:oddVBand="0" w:evenVBand="0" w:oddHBand="1" w:evenHBand="0" w:firstRowFirstColumn="0" w:firstRowLastColumn="0" w:lastRowFirstColumn="0" w:lastRowLastColumn="0"/>
+              <w:rPr>
+                <w:rFonts w:eastAsia="Times New Roman" w:cs="Calibri"/>
+                <w:color w:val="000000"/>
+                <w:sz w:val="26"/>
+                <w:szCs w:val="26"/>
+                <w:lang w:val="en-US"/>
+              </w:rPr>
+            </w:pPr>
+            <w:r>
+              <w:rPr>
+                <w:rFonts w:eastAsia="Times New Roman" w:cs="Calibri"/>
+                <w:color w:val="000000"/>
+                <w:sz w:val="26"/>
+                <w:szCs w:val="26"/>
+                <w:lang w:val="en-US"/>
+              </w:rPr>
+              <w:t>PWM</w:t>
+            </w:r>
+          </w:p>
+        </w:tc>
+      </w:tr>
+      <w:tr>
+        <w:trPr>
+          <w:trHeight w:val="301"/>
+        </w:trPr>
+        <w:tc>
+          <w:tcPr>
+            <w:cnfStyle w:val="001000000000" w:firstRow="0" w:lastRow="0" w:firstColumn="1" w:lastColumn="0" w:oddVBand="0" w:evenVBand="0" w:oddHBand="0" w:evenHBand="0" w:firstRowFirstColumn="0" w:firstRowLastColumn="0" w:lastRowFirstColumn="0" w:lastRowLastColumn="0"/>
+            <w:tcW w:w="3880" w:type="dxa"/>
+            <w:noWrap/>
+            <w:hideMark/>
+          </w:tcPr>
+          <w:p>
+            <w:pPr>
+              <w:jc w:val="left"/>
+              <w:rPr>
+                <w:rFonts w:eastAsia="Times New Roman" w:cs="Calibri"/>
+                <w:b w:val="0"/>
+                <w:color w:val="000000"/>
+                <w:sz w:val="26"/>
+                <w:szCs w:val="26"/>
+                <w:lang w:val="en-US"/>
+              </w:rPr>
+            </w:pPr>
+            <w:r>
+              <w:rPr>
+                <w:rFonts w:eastAsia="Times New Roman" w:cs="Calibri"/>
+                <w:b w:val="0"/>
+                <w:color w:val="000000"/>
+                <w:sz w:val="26"/>
+                <w:szCs w:val="26"/>
+                <w:lang w:val="en-US"/>
+              </w:rPr>
+              <w:t>Précision</w:t>
+            </w:r>
+          </w:p>
+        </w:tc>
+        <w:tc>
+          <w:tcPr>
+            <w:tcW w:w="2951" w:type="dxa"/>
+            <w:noWrap/>
+            <w:hideMark/>
+          </w:tcPr>
+          <w:p>
+            <w:pPr>
+              <w:jc w:val="left"/>
+              <w:cnfStyle w:val="000000000000" w:firstRow="0" w:lastRow="0" w:firstColumn="0" w:lastColumn="0" w:oddVBand="0" w:evenVBand="0" w:oddHBand="0" w:evenHBand="0" w:firstRowFirstColumn="0" w:firstRowLastColumn="0" w:lastRowFirstColumn="0" w:lastRowLastColumn="0"/>
+              <w:rPr>
+                <w:rFonts w:eastAsia="Times New Roman" w:cs="Calibri"/>
+                <w:color w:val="000000"/>
+                <w:sz w:val="26"/>
+                <w:szCs w:val="26"/>
+                <w:lang w:val="en-US"/>
+              </w:rPr>
+            </w:pPr>
+            <w:r>
+              <w:rPr>
+                <w:rFonts w:eastAsia="Times New Roman" w:cs="Calibri"/>
+                <w:color w:val="000000"/>
+                <w:sz w:val="26"/>
+                <w:szCs w:val="26"/>
+                <w:lang w:val="en-US"/>
+              </w:rPr>
+              <w:t>±</w:t>
+            </w:r>
+            <w:r>
+              <w:rPr>
+                <w:rFonts w:eastAsia="Times New Roman" w:cs="Calibri"/>
+                <w:color w:val="000000"/>
+                <w:sz w:val="26"/>
+                <w:szCs w:val="26"/>
+                <w:lang w:val="en-US"/>
+              </w:rPr>
+              <w:t xml:space="preserve">2,5 </w:t>
+            </w:r>
+            <w:r>
+              <w:rPr>
+                <w:rFonts w:eastAsia="Times New Roman" w:cs="Calibri"/>
+                <w:color w:val="000000"/>
+                <w:sz w:val="26"/>
+                <w:szCs w:val="26"/>
+                <w:lang w:val="en-US"/>
+              </w:rPr>
+              <w:t>°</w:t>
+            </w:r>
+            <w:r>
+              <w:rPr>
+                <w:rFonts w:eastAsia="Times New Roman" w:cs="Calibri"/>
+                <w:color w:val="000000"/>
+                <w:sz w:val="26"/>
+                <w:szCs w:val="26"/>
+                <w:lang w:val="en-US"/>
+              </w:rPr>
+              <w:t>C</w:t>
+            </w:r>
+          </w:p>
+        </w:tc>
+        <w:tc>
+          <w:tcPr>
+            <w:tcW w:w="2827" w:type="dxa"/>
+            <w:noWrap/>
+            <w:hideMark/>
+          </w:tcPr>
+          <w:p>
+            <w:pPr>
+              <w:jc w:val="left"/>
+              <w:cnfStyle w:val="000000000000" w:firstRow="0" w:lastRow="0" w:firstColumn="0" w:lastColumn="0" w:oddVBand="0" w:evenVBand="0" w:oddHBand="0" w:evenHBand="0" w:firstRowFirstColumn="0" w:firstRowLastColumn="0" w:lastRowFirstColumn="0" w:lastRowLastColumn="0"/>
+              <w:rPr>
+                <w:rFonts w:eastAsia="Times New Roman" w:cs="Calibri"/>
+                <w:color w:val="000000"/>
+                <w:sz w:val="26"/>
+                <w:szCs w:val="26"/>
+                <w:lang w:val="en-US"/>
+              </w:rPr>
+            </w:pPr>
+            <w:r>
+              <w:rPr>
+                <w:rFonts w:eastAsia="Times New Roman" w:cs="Calibri"/>
+                <w:color w:val="000000"/>
+                <w:sz w:val="26"/>
+                <w:szCs w:val="26"/>
+                <w:lang w:val="en-US"/>
+              </w:rPr>
+              <w:t>±</w:t>
+            </w:r>
+            <w:r>
+              <w:rPr>
+                <w:rFonts w:eastAsia="Times New Roman" w:cs="Calibri"/>
+                <w:color w:val="000000"/>
+                <w:sz w:val="26"/>
+                <w:szCs w:val="26"/>
+                <w:lang w:val="en-US"/>
+              </w:rPr>
+              <w:t xml:space="preserve">0,5 </w:t>
+            </w:r>
+            <w:r>
+              <w:rPr>
+                <w:rFonts w:eastAsia="Times New Roman" w:cs="Calibri"/>
+                <w:color w:val="000000"/>
+                <w:sz w:val="26"/>
+                <w:szCs w:val="26"/>
+                <w:lang w:val="en-US"/>
+              </w:rPr>
+              <w:t>°</w:t>
+            </w:r>
+            <w:r>
+              <w:rPr>
+                <w:rFonts w:eastAsia="Times New Roman" w:cs="Calibri"/>
+                <w:color w:val="000000"/>
+                <w:sz w:val="26"/>
+                <w:szCs w:val="26"/>
+                <w:lang w:val="en-US"/>
+              </w:rPr>
+              <w:t>C</w:t>
+            </w:r>
+          </w:p>
+        </w:tc>
+      </w:tr>
+      <w:tr>
+        <w:trPr>
+          <w:cnfStyle w:val="000000100000" w:firstRow="0" w:lastRow="0" w:firstColumn="0" w:lastColumn="0" w:oddVBand="0" w:evenVBand="0" w:oddHBand="1" w:evenHBand="0" w:firstRowFirstColumn="0" w:firstRowLastColumn="0" w:lastRowFirstColumn="0" w:lastRowLastColumn="0"/>
+          <w:trHeight w:val="301"/>
+        </w:trPr>
+        <w:tc>
+          <w:tcPr>
+            <w:cnfStyle w:val="001000000000" w:firstRow="0" w:lastRow="0" w:firstColumn="1" w:lastColumn="0" w:oddVBand="0" w:evenVBand="0" w:oddHBand="0" w:evenHBand="0" w:firstRowFirstColumn="0" w:firstRowLastColumn="0" w:lastRowFirstColumn="0" w:lastRowLastColumn="0"/>
+            <w:tcW w:w="3880" w:type="dxa"/>
+            <w:noWrap/>
+            <w:hideMark/>
+          </w:tcPr>
+          <w:p>
+            <w:pPr>
+              <w:jc w:val="left"/>
+              <w:rPr>
+                <w:rFonts w:eastAsia="Times New Roman" w:cs="Calibri"/>
+                <w:b w:val="0"/>
+                <w:color w:val="000000"/>
+                <w:sz w:val="26"/>
+                <w:szCs w:val="26"/>
+                <w:lang w:val="en-US"/>
+              </w:rPr>
+            </w:pPr>
+            <w:r>
+              <w:rPr>
+                <w:rFonts w:eastAsia="Times New Roman" w:cs="Calibri"/>
+                <w:b w:val="0"/>
+                <w:color w:val="000000"/>
+                <w:sz w:val="26"/>
+                <w:szCs w:val="26"/>
+                <w:lang w:val="en-US"/>
+              </w:rPr>
+              <w:t>Tension d'alimentation - Min</w:t>
+            </w:r>
+          </w:p>
+        </w:tc>
+        <w:tc>
+          <w:tcPr>
+            <w:tcW w:w="2951" w:type="dxa"/>
+            <w:noWrap/>
+            <w:hideMark/>
+          </w:tcPr>
+          <w:p>
+            <w:pPr>
+              <w:jc w:val="left"/>
+              <w:cnfStyle w:val="000000100000" w:firstRow="0" w:lastRow="0" w:firstColumn="0" w:lastColumn="0" w:oddVBand="0" w:evenVBand="0" w:oddHBand="1" w:evenHBand="0" w:firstRowFirstColumn="0" w:firstRowLastColumn="0" w:lastRowFirstColumn="0" w:lastRowLastColumn="0"/>
+              <w:rPr>
+                <w:rFonts w:eastAsia="Times New Roman" w:cs="Calibri"/>
+                <w:color w:val="000000"/>
+                <w:sz w:val="26"/>
+                <w:szCs w:val="26"/>
+                <w:lang w:val="en-US"/>
+              </w:rPr>
+            </w:pPr>
+            <w:r>
+              <w:rPr>
+                <w:rFonts w:eastAsia="Times New Roman" w:cs="Calibri"/>
+                <w:color w:val="000000"/>
+                <w:sz w:val="26"/>
+                <w:szCs w:val="26"/>
+                <w:lang w:val="en-US"/>
+              </w:rPr>
+              <w:t>3 V</w:t>
+            </w:r>
+          </w:p>
+        </w:tc>
+        <w:tc>
+          <w:tcPr>
+            <w:tcW w:w="2827" w:type="dxa"/>
+            <w:noWrap/>
+            <w:hideMark/>
+          </w:tcPr>
+          <w:p>
+            <w:pPr>
+              <w:jc w:val="left"/>
+              <w:cnfStyle w:val="000000100000" w:firstRow="0" w:lastRow="0" w:firstColumn="0" w:lastColumn="0" w:oddVBand="0" w:evenVBand="0" w:oddHBand="1" w:evenHBand="0" w:firstRowFirstColumn="0" w:firstRowLastColumn="0" w:lastRowFirstColumn="0" w:lastRowLastColumn="0"/>
+              <w:rPr>
+                <w:rFonts w:eastAsia="Times New Roman" w:cs="Calibri"/>
+                <w:color w:val="000000"/>
+                <w:sz w:val="26"/>
+                <w:szCs w:val="26"/>
+                <w:lang w:val="en-US"/>
+              </w:rPr>
+            </w:pPr>
+            <w:r>
+              <w:rPr>
+                <w:rFonts w:eastAsia="Times New Roman" w:cs="Calibri"/>
+                <w:color w:val="000000"/>
+                <w:sz w:val="26"/>
+                <w:szCs w:val="26"/>
+                <w:lang w:val="en-US"/>
+              </w:rPr>
+              <w:t>2,6 V</w:t>
+            </w:r>
+          </w:p>
+        </w:tc>
+      </w:tr>
+      <w:tr>
+        <w:trPr>
+          <w:trHeight w:val="301"/>
+        </w:trPr>
+        <w:tc>
+          <w:tcPr>
+            <w:cnfStyle w:val="001000000000" w:firstRow="0" w:lastRow="0" w:firstColumn="1" w:lastColumn="0" w:oddVBand="0" w:evenVBand="0" w:oddHBand="0" w:evenHBand="0" w:firstRowFirstColumn="0" w:firstRowLastColumn="0" w:lastRowFirstColumn="0" w:lastRowLastColumn="0"/>
+            <w:tcW w:w="3880" w:type="dxa"/>
+            <w:noWrap/>
+            <w:hideMark/>
+          </w:tcPr>
+          <w:p>
+            <w:pPr>
+              <w:jc w:val="left"/>
+              <w:rPr>
+                <w:rFonts w:eastAsia="Times New Roman" w:cs="Calibri"/>
+                <w:b w:val="0"/>
+                <w:color w:val="000000"/>
+                <w:sz w:val="26"/>
+                <w:szCs w:val="26"/>
+                <w:lang w:val="en-US"/>
+              </w:rPr>
+            </w:pPr>
+            <w:r>
+              <w:rPr>
+                <w:rFonts w:eastAsia="Times New Roman" w:cs="Calibri"/>
+                <w:b w:val="0"/>
+                <w:color w:val="000000"/>
+                <w:sz w:val="26"/>
+                <w:szCs w:val="26"/>
+                <w:lang w:val="en-US"/>
+              </w:rPr>
+              <w:t>Tension d'alimentation - Max</w:t>
+            </w:r>
+          </w:p>
+        </w:tc>
+        <w:tc>
+          <w:tcPr>
+            <w:tcW w:w="2951" w:type="dxa"/>
+            <w:noWrap/>
+            <w:hideMark/>
+          </w:tcPr>
+          <w:p>
+            <w:pPr>
+              <w:jc w:val="left"/>
+              <w:cnfStyle w:val="000000000000" w:firstRow="0" w:lastRow="0" w:firstColumn="0" w:lastColumn="0" w:oddVBand="0" w:evenVBand="0" w:oddHBand="0" w:evenHBand="0" w:firstRowFirstColumn="0" w:firstRowLastColumn="0" w:lastRowFirstColumn="0" w:lastRowLastColumn="0"/>
+              <w:rPr>
+                <w:rFonts w:eastAsia="Times New Roman" w:cs="Calibri"/>
+                <w:color w:val="000000"/>
+                <w:sz w:val="26"/>
+                <w:szCs w:val="26"/>
+                <w:lang w:val="en-US"/>
+              </w:rPr>
+            </w:pPr>
+            <w:r>
+              <w:rPr>
+                <w:rFonts w:eastAsia="Times New Roman" w:cs="Calibri"/>
+                <w:color w:val="000000"/>
+                <w:sz w:val="26"/>
+                <w:szCs w:val="26"/>
+                <w:lang w:val="en-US"/>
+              </w:rPr>
+              <w:t>3,6 V</w:t>
+            </w:r>
+          </w:p>
+        </w:tc>
+        <w:tc>
+          <w:tcPr>
+            <w:tcW w:w="2827" w:type="dxa"/>
+            <w:noWrap/>
+            <w:hideMark/>
+          </w:tcPr>
+          <w:p>
+            <w:pPr>
+              <w:jc w:val="left"/>
+              <w:cnfStyle w:val="000000000000" w:firstRow="0" w:lastRow="0" w:firstColumn="0" w:lastColumn="0" w:oddVBand="0" w:evenVBand="0" w:oddHBand="0" w:evenHBand="0" w:firstRowFirstColumn="0" w:firstRowLastColumn="0" w:lastRowFirstColumn="0" w:lastRowLastColumn="0"/>
+              <w:rPr>
+                <w:rFonts w:eastAsia="Times New Roman" w:cs="Calibri"/>
+                <w:color w:val="000000"/>
+                <w:sz w:val="26"/>
+                <w:szCs w:val="26"/>
+                <w:lang w:val="en-US"/>
+              </w:rPr>
+            </w:pPr>
+            <w:r>
+              <w:rPr>
+                <w:rFonts w:eastAsia="Times New Roman" w:cs="Calibri"/>
+                <w:color w:val="000000"/>
+                <w:sz w:val="26"/>
+                <w:szCs w:val="26"/>
+                <w:lang w:val="en-US"/>
+              </w:rPr>
+              <w:t>3,6 V</w:t>
+            </w:r>
+          </w:p>
+        </w:tc>
+      </w:tr>
+      <w:tr>
+        <w:trPr>
+          <w:cnfStyle w:val="000000100000" w:firstRow="0" w:lastRow="0" w:firstColumn="0" w:lastColumn="0" w:oddVBand="0" w:evenVBand="0" w:oddHBand="1" w:evenHBand="0" w:firstRowFirstColumn="0" w:firstRowLastColumn="0" w:lastRowFirstColumn="0" w:lastRowLastColumn="0"/>
+          <w:trHeight w:val="301"/>
+        </w:trPr>
+        <w:tc>
+          <w:tcPr>
+            <w:cnfStyle w:val="001000000000" w:firstRow="0" w:lastRow="0" w:firstColumn="1" w:lastColumn="0" w:oddVBand="0" w:evenVBand="0" w:oddHBand="0" w:evenHBand="0" w:firstRowFirstColumn="0" w:firstRowLastColumn="0" w:lastRowFirstColumn="0" w:lastRowLastColumn="0"/>
+            <w:tcW w:w="3880" w:type="dxa"/>
+            <w:noWrap/>
+            <w:hideMark/>
+          </w:tcPr>
+          <w:p>
+            <w:pPr>
+              <w:jc w:val="left"/>
+              <w:rPr>
+                <w:rFonts w:eastAsia="Times New Roman" w:cs="Calibri"/>
+                <w:b w:val="0"/>
+                <w:color w:val="000000"/>
+                <w:sz w:val="26"/>
+                <w:szCs w:val="26"/>
+                <w:lang w:val="en-US"/>
+              </w:rPr>
+            </w:pPr>
+            <w:r>
+              <w:rPr>
+                <w:rFonts w:eastAsia="Times New Roman" w:cs="Calibri"/>
+                <w:b w:val="0"/>
+                <w:color w:val="000000"/>
+                <w:sz w:val="26"/>
+                <w:szCs w:val="26"/>
+                <w:lang w:val="en-US"/>
+              </w:rPr>
+              <w:t xml:space="preserve">Type d'interface </w:t>
+            </w:r>
+          </w:p>
+        </w:tc>
+        <w:tc>
+          <w:tcPr>
+            <w:tcW w:w="2951" w:type="dxa"/>
+            <w:noWrap/>
+            <w:hideMark/>
+          </w:tcPr>
+          <w:p>
+            <w:pPr>
+              <w:jc w:val="left"/>
+              <w:cnfStyle w:val="000000100000" w:firstRow="0" w:lastRow="0" w:firstColumn="0" w:lastColumn="0" w:oddVBand="0" w:evenVBand="0" w:oddHBand="1" w:evenHBand="0" w:firstRowFirstColumn="0" w:firstRowLastColumn="0" w:lastRowFirstColumn="0" w:lastRowLastColumn="0"/>
+              <w:rPr>
+                <w:rFonts w:eastAsia="Times New Roman" w:cs="Calibri"/>
+                <w:color w:val="000000"/>
+                <w:sz w:val="26"/>
+                <w:szCs w:val="26"/>
+                <w:lang w:val="en-US"/>
+              </w:rPr>
+            </w:pPr>
+            <w:r>
+              <w:rPr>
+                <w:rFonts w:eastAsia="Times New Roman" w:cs="Calibri"/>
+                <w:color w:val="000000"/>
+                <w:sz w:val="26"/>
+                <w:szCs w:val="26"/>
+                <w:lang w:val="en-US"/>
+              </w:rPr>
+              <w:t>I2C</w:t>
+            </w:r>
+          </w:p>
+        </w:tc>
+        <w:tc>
+          <w:tcPr>
+            <w:tcW w:w="2827" w:type="dxa"/>
+            <w:noWrap/>
+            <w:hideMark/>
+          </w:tcPr>
+          <w:p>
+            <w:pPr>
+              <w:jc w:val="left"/>
+              <w:cnfStyle w:val="000000100000" w:firstRow="0" w:lastRow="0" w:firstColumn="0" w:lastColumn="0" w:oddVBand="0" w:evenVBand="0" w:oddHBand="1" w:evenHBand="0" w:firstRowFirstColumn="0" w:firstRowLastColumn="0" w:lastRowFirstColumn="0" w:lastRowLastColumn="0"/>
+              <w:rPr>
+                <w:rFonts w:eastAsia="Times New Roman" w:cs="Calibri"/>
+                <w:color w:val="000000"/>
+                <w:sz w:val="26"/>
+                <w:szCs w:val="26"/>
+                <w:lang w:val="en-US"/>
+              </w:rPr>
+            </w:pPr>
+            <w:r>
+              <w:rPr>
+                <w:rFonts w:eastAsia="Times New Roman" w:cs="Calibri"/>
+                <w:color w:val="000000"/>
+                <w:sz w:val="26"/>
+                <w:szCs w:val="26"/>
+                <w:lang w:val="en-US"/>
+              </w:rPr>
+              <w:t>I2C</w:t>
+            </w:r>
+          </w:p>
+        </w:tc>
+      </w:tr>
+      <w:tr>
+        <w:trPr>
+          <w:trHeight w:val="301"/>
+        </w:trPr>
+        <w:tc>
+          <w:tcPr>
+            <w:cnfStyle w:val="001000000000" w:firstRow="0" w:lastRow="0" w:firstColumn="1" w:lastColumn="0" w:oddVBand="0" w:evenVBand="0" w:oddHBand="0" w:evenHBand="0" w:firstRowFirstColumn="0" w:firstRowLastColumn="0" w:lastRowFirstColumn="0" w:lastRowLastColumn="0"/>
+            <w:tcW w:w="3880" w:type="dxa"/>
+            <w:noWrap/>
+            <w:hideMark/>
+          </w:tcPr>
+          <w:p>
+            <w:pPr>
+              <w:jc w:val="left"/>
+              <w:rPr>
+                <w:rFonts w:eastAsia="Times New Roman" w:cs="Calibri"/>
+                <w:b w:val="0"/>
+                <w:color w:val="000000"/>
+                <w:sz w:val="26"/>
+                <w:szCs w:val="26"/>
+                <w:lang w:val="en-US"/>
+              </w:rPr>
+            </w:pPr>
+            <w:r>
+              <w:rPr>
+                <w:rFonts w:eastAsia="Times New Roman" w:cs="Calibri"/>
+                <w:b w:val="0"/>
+                <w:color w:val="000000"/>
+                <w:sz w:val="26"/>
+                <w:szCs w:val="26"/>
+                <w:lang w:val="en-US"/>
+              </w:rPr>
+              <w:t>Température de l'objet</w:t>
+            </w:r>
+          </w:p>
+        </w:tc>
+        <w:tc>
+          <w:tcPr>
+            <w:tcW w:w="2951" w:type="dxa"/>
+            <w:noWrap/>
+            <w:hideMark/>
+          </w:tcPr>
+          <w:p>
+            <w:pPr>
+              <w:jc w:val="left"/>
+              <w:cnfStyle w:val="000000000000" w:firstRow="0" w:lastRow="0" w:firstColumn="0" w:lastColumn="0" w:oddVBand="0" w:evenVBand="0" w:oddHBand="0" w:evenHBand="0" w:firstRowFirstColumn="0" w:firstRowLastColumn="0" w:lastRowFirstColumn="0" w:lastRowLastColumn="0"/>
+              <w:rPr>
+                <w:rFonts w:eastAsia="Times New Roman" w:cs="Calibri"/>
+                <w:color w:val="000000"/>
+                <w:sz w:val="26"/>
+                <w:szCs w:val="26"/>
+                <w:lang w:val="en-US"/>
+              </w:rPr>
+            </w:pPr>
+            <w:r>
+              <w:rPr>
+                <w:rFonts w:eastAsia="Times New Roman" w:cs="Calibri"/>
+                <w:color w:val="000000"/>
+                <w:sz w:val="26"/>
+                <w:szCs w:val="26"/>
+                <w:lang w:val="en-US"/>
+              </w:rPr>
+              <w:t xml:space="preserve">0 </w:t>
+            </w:r>
+            <w:r>
+              <w:rPr>
+                <w:rFonts w:eastAsia="Times New Roman" w:cs="Calibri"/>
+                <w:color w:val="000000"/>
+                <w:sz w:val="26"/>
+                <w:szCs w:val="26"/>
+                <w:lang w:val="en-US"/>
+              </w:rPr>
+              <w:t>°</w:t>
+            </w:r>
+            <w:r>
+              <w:rPr>
+                <w:rFonts w:eastAsia="Times New Roman" w:cs="Calibri"/>
+                <w:color w:val="000000"/>
+                <w:sz w:val="26"/>
+                <w:szCs w:val="26"/>
+                <w:lang w:val="en-US"/>
+              </w:rPr>
+              <w:t xml:space="preserve">C à +80 </w:t>
+            </w:r>
+            <w:r>
+              <w:rPr>
+                <w:rFonts w:eastAsia="Times New Roman" w:cs="Calibri"/>
+                <w:color w:val="000000"/>
+                <w:sz w:val="26"/>
+                <w:szCs w:val="26"/>
+                <w:lang w:val="en-US"/>
+              </w:rPr>
+              <w:t>°</w:t>
+            </w:r>
+            <w:r>
+              <w:rPr>
+                <w:rFonts w:eastAsia="Times New Roman" w:cs="Calibri"/>
+                <w:color w:val="000000"/>
+                <w:sz w:val="26"/>
+                <w:szCs w:val="26"/>
+                <w:lang w:val="en-US"/>
+              </w:rPr>
+              <w:t>C</w:t>
+            </w:r>
+          </w:p>
+        </w:tc>
+        <w:tc>
+          <w:tcPr>
+            <w:tcW w:w="2827" w:type="dxa"/>
+            <w:noWrap/>
+            <w:hideMark/>
+          </w:tcPr>
+          <w:p>
+            <w:pPr>
+              <w:jc w:val="left"/>
+              <w:cnfStyle w:val="000000000000" w:firstRow="0" w:lastRow="0" w:firstColumn="0" w:lastColumn="0" w:oddVBand="0" w:evenVBand="0" w:oddHBand="0" w:evenHBand="0" w:firstRowFirstColumn="0" w:firstRowLastColumn="0" w:lastRowFirstColumn="0" w:lastRowLastColumn="0"/>
+              <w:rPr>
+                <w:rFonts w:eastAsia="Times New Roman" w:cs="Calibri"/>
+                <w:color w:val="000000"/>
+                <w:sz w:val="26"/>
+                <w:szCs w:val="26"/>
+                <w:lang w:val="en-US"/>
+              </w:rPr>
+            </w:pPr>
+            <w:r>
+              <w:rPr>
+                <w:rFonts w:eastAsia="Times New Roman" w:cs="Calibri"/>
+                <w:color w:val="000000"/>
+                <w:sz w:val="26"/>
+                <w:szCs w:val="26"/>
+                <w:lang w:val="en-US"/>
+              </w:rPr>
+              <w:t>-70 °C à +</w:t>
+            </w:r>
+            <w:r>
+              <w:rPr>
+                <w:rFonts w:eastAsia="Times New Roman" w:cs="Calibri"/>
+                <w:color w:val="000000"/>
+                <w:sz w:val="26"/>
+                <w:szCs w:val="26"/>
+                <w:lang w:val="en-US"/>
+              </w:rPr>
+              <w:t>380</w:t>
+            </w:r>
+            <w:r>
+              <w:rPr>
+                <w:rFonts w:eastAsia="Times New Roman" w:cs="Calibri"/>
+                <w:color w:val="000000"/>
+                <w:sz w:val="26"/>
+                <w:szCs w:val="26"/>
+                <w:lang w:val="en-US"/>
+              </w:rPr>
+              <w:t xml:space="preserve"> °</w:t>
+            </w:r>
+            <w:r>
+              <w:rPr>
+                <w:rFonts w:eastAsia="Times New Roman" w:cs="Calibri"/>
+                <w:color w:val="000000"/>
+                <w:sz w:val="26"/>
+                <w:szCs w:val="26"/>
+                <w:lang w:val="en-US"/>
+              </w:rPr>
+              <w:t>C</w:t>
+            </w:r>
+          </w:p>
+        </w:tc>
+      </w:tr>
+      <w:tr>
+        <w:trPr>
+          <w:cnfStyle w:val="000000100000" w:firstRow="0" w:lastRow="0" w:firstColumn="0" w:lastColumn="0" w:oddVBand="0" w:evenVBand="0" w:oddHBand="1" w:evenHBand="0" w:firstRowFirstColumn="0" w:firstRowLastColumn="0" w:lastRowFirstColumn="0" w:lastRowLastColumn="0"/>
+          <w:trHeight w:val="301"/>
+        </w:trPr>
+        <w:tc>
+          <w:tcPr>
+            <w:cnfStyle w:val="001000000000" w:firstRow="0" w:lastRow="0" w:firstColumn="1" w:lastColumn="0" w:oddVBand="0" w:evenVBand="0" w:oddHBand="0" w:evenHBand="0" w:firstRowFirstColumn="0" w:firstRowLastColumn="0" w:lastRowFirstColumn="0" w:lastRowLastColumn="0"/>
+            <w:tcW w:w="3880" w:type="dxa"/>
+            <w:noWrap/>
+            <w:hideMark/>
+          </w:tcPr>
+          <w:p>
+            <w:pPr>
+              <w:jc w:val="left"/>
+              <w:rPr>
+                <w:rFonts w:eastAsia="Times New Roman" w:cs="Calibri"/>
+                <w:b w:val="0"/>
+                <w:color w:val="000000"/>
+                <w:sz w:val="26"/>
+                <w:szCs w:val="26"/>
+                <w:lang w:val="en-US"/>
+              </w:rPr>
+            </w:pPr>
+            <w:r>
+              <w:rPr>
+                <w:rFonts w:eastAsia="Times New Roman" w:cs="Calibri"/>
+                <w:b w:val="0"/>
+                <w:color w:val="000000"/>
+                <w:sz w:val="26"/>
+                <w:szCs w:val="26"/>
+                <w:lang w:val="en-US"/>
+              </w:rPr>
+              <w:t>Température ambiante</w:t>
+            </w:r>
+          </w:p>
+        </w:tc>
+        <w:tc>
+          <w:tcPr>
+            <w:tcW w:w="2951" w:type="dxa"/>
+            <w:noWrap/>
+            <w:hideMark/>
+          </w:tcPr>
+          <w:p>
+            <w:pPr>
+              <w:jc w:val="center"/>
+              <w:cnfStyle w:val="000000100000" w:firstRow="0" w:lastRow="0" w:firstColumn="0" w:lastColumn="0" w:oddVBand="0" w:evenVBand="0" w:oddHBand="1" w:evenHBand="0" w:firstRowFirstColumn="0" w:firstRowLastColumn="0" w:lastRowFirstColumn="0" w:lastRowLastColumn="0"/>
+              <w:rPr>
+                <w:rFonts w:eastAsia="Times New Roman" w:cs="Calibri"/>
+                <w:color w:val="000000"/>
+                <w:sz w:val="26"/>
+                <w:szCs w:val="26"/>
+                <w:lang w:val="en-US"/>
+              </w:rPr>
+            </w:pPr>
+            <w:r>
+              <w:rPr>
+                <w:rFonts w:eastAsia="Times New Roman" w:cs="Calibri"/>
+                <w:color w:val="000000"/>
+                <w:sz w:val="26"/>
+                <w:szCs w:val="26"/>
+                <w:lang w:val="en-US"/>
+              </w:rPr>
+              <w:t>-</w:t>
+            </w:r>
+          </w:p>
+        </w:tc>
+        <w:tc>
+          <w:tcPr>
+            <w:tcW w:w="2827" w:type="dxa"/>
+            <w:noWrap/>
+            <w:hideMark/>
+          </w:tcPr>
+          <w:p>
+            <w:pPr>
+              <w:jc w:val="left"/>
+              <w:cnfStyle w:val="000000100000" w:firstRow="0" w:lastRow="0" w:firstColumn="0" w:lastColumn="0" w:oddVBand="0" w:evenVBand="0" w:oddHBand="1" w:evenHBand="0" w:firstRowFirstColumn="0" w:firstRowLastColumn="0" w:lastRowFirstColumn="0" w:lastRowLastColumn="0"/>
+              <w:rPr>
+                <w:rFonts w:eastAsia="Times New Roman" w:cs="Calibri"/>
+                <w:color w:val="000000"/>
+                <w:sz w:val="26"/>
+                <w:szCs w:val="26"/>
+                <w:lang w:val="en-US"/>
+              </w:rPr>
+            </w:pPr>
+            <w:r>
+              <w:rPr>
+                <w:rFonts w:eastAsia="Times New Roman" w:cs="Calibri"/>
+                <w:color w:val="000000"/>
+                <w:sz w:val="26"/>
+                <w:szCs w:val="26"/>
+                <w:lang w:val="en-US"/>
+              </w:rPr>
+              <w:t>-</w:t>
+            </w:r>
+            <w:r>
+              <w:rPr>
+                <w:rFonts w:eastAsia="Times New Roman" w:cs="Calibri"/>
+                <w:color w:val="000000"/>
+                <w:sz w:val="26"/>
+                <w:szCs w:val="26"/>
+                <w:lang w:val="en-US"/>
+              </w:rPr>
+              <w:t>40</w:t>
+            </w:r>
+            <w:r>
+              <w:rPr>
+                <w:rFonts w:eastAsia="Times New Roman" w:cs="Calibri"/>
+                <w:color w:val="000000"/>
+                <w:sz w:val="26"/>
+                <w:szCs w:val="26"/>
+                <w:lang w:val="en-US"/>
+              </w:rPr>
+              <w:t xml:space="preserve"> °C à +</w:t>
+            </w:r>
+            <w:r>
+              <w:rPr>
+                <w:rFonts w:eastAsia="Times New Roman" w:cs="Calibri"/>
+                <w:color w:val="000000"/>
+                <w:sz w:val="26"/>
+                <w:szCs w:val="26"/>
+                <w:lang w:val="en-US"/>
+              </w:rPr>
+              <w:t>140</w:t>
+            </w:r>
+            <w:r>
+              <w:rPr>
+                <w:rFonts w:eastAsia="Times New Roman" w:cs="Calibri"/>
+                <w:color w:val="000000"/>
+                <w:sz w:val="26"/>
+                <w:szCs w:val="26"/>
+                <w:lang w:val="en-US"/>
+              </w:rPr>
+              <w:t xml:space="preserve"> °</w:t>
+            </w:r>
+            <w:r>
+              <w:rPr>
+                <w:rFonts w:eastAsia="Times New Roman" w:cs="Calibri"/>
+                <w:color w:val="000000"/>
+                <w:sz w:val="26"/>
+                <w:szCs w:val="26"/>
+                <w:lang w:val="en-US"/>
+              </w:rPr>
+              <w:t>C</w:t>
+            </w:r>
+          </w:p>
+        </w:tc>
+      </w:tr>
+      <w:tr>
+        <w:trPr>
+          <w:trHeight w:val="301"/>
+        </w:trPr>
+        <w:tc>
+          <w:tcPr>
+            <w:cnfStyle w:val="001000000000" w:firstRow="0" w:lastRow="0" w:firstColumn="1" w:lastColumn="0" w:oddVBand="0" w:evenVBand="0" w:oddHBand="0" w:evenHBand="0" w:firstRowFirstColumn="0" w:firstRowLastColumn="0" w:lastRowFirstColumn="0" w:lastRowLastColumn="0"/>
+            <w:tcW w:w="3880" w:type="dxa"/>
+            <w:noWrap/>
+            <w:hideMark/>
+          </w:tcPr>
+          <w:p>
+            <w:pPr>
+              <w:jc w:val="left"/>
+              <w:rPr>
+                <w:rFonts w:eastAsia="Times New Roman" w:cs="Calibri"/>
+                <w:b w:val="0"/>
+                <w:color w:val="000000"/>
+                <w:sz w:val="26"/>
+                <w:szCs w:val="26"/>
+                <w:lang w:val="en-US"/>
+              </w:rPr>
+            </w:pPr>
+            <w:r>
+              <w:rPr>
+                <w:rFonts w:eastAsia="Times New Roman" w:cs="Calibri"/>
+                <w:b w:val="0"/>
+                <w:color w:val="000000"/>
+                <w:sz w:val="26"/>
+                <w:szCs w:val="26"/>
+                <w:lang w:val="en-US"/>
+              </w:rPr>
+              <w:t>Fabriquant</w:t>
+            </w:r>
+          </w:p>
+        </w:tc>
+        <w:tc>
+          <w:tcPr>
+            <w:tcW w:w="2951" w:type="dxa"/>
+            <w:noWrap/>
+            <w:hideMark/>
+          </w:tcPr>
+          <w:p>
+            <w:pPr>
+              <w:jc w:val="left"/>
+              <w:cnfStyle w:val="000000000000" w:firstRow="0" w:lastRow="0" w:firstColumn="0" w:lastColumn="0" w:oddVBand="0" w:evenVBand="0" w:oddHBand="0" w:evenHBand="0" w:firstRowFirstColumn="0" w:firstRowLastColumn="0" w:lastRowFirstColumn="0" w:lastRowLastColumn="0"/>
+              <w:rPr>
+                <w:rFonts w:eastAsia="Times New Roman" w:cs="Calibri"/>
+                <w:color w:val="000000"/>
+                <w:sz w:val="26"/>
+                <w:szCs w:val="26"/>
+                <w:lang w:val="en-US"/>
+              </w:rPr>
+            </w:pPr>
+            <w:r>
+              <w:rPr>
+                <w:rFonts w:eastAsia="Times New Roman" w:cs="Calibri"/>
+                <w:color w:val="000000"/>
+                <w:sz w:val="26"/>
+                <w:szCs w:val="26"/>
+                <w:lang w:val="en-US"/>
+              </w:rPr>
+              <w:t>Panasonic</w:t>
+            </w:r>
+          </w:p>
+        </w:tc>
+        <w:tc>
+          <w:tcPr>
+            <w:tcW w:w="2827" w:type="dxa"/>
+            <w:noWrap/>
+            <w:hideMark/>
+          </w:tcPr>
+          <w:p>
+            <w:pPr>
+              <w:jc w:val="left"/>
+              <w:cnfStyle w:val="000000000000" w:firstRow="0" w:lastRow="0" w:firstColumn="0" w:lastColumn="0" w:oddVBand="0" w:evenVBand="0" w:oddHBand="0" w:evenHBand="0" w:firstRowFirstColumn="0" w:firstRowLastColumn="0" w:lastRowFirstColumn="0" w:lastRowLastColumn="0"/>
+              <w:rPr>
+                <w:rFonts w:eastAsia="Times New Roman" w:cs="Calibri"/>
+                <w:color w:val="000000"/>
+                <w:sz w:val="26"/>
+                <w:szCs w:val="26"/>
+                <w:lang w:val="en-US"/>
+              </w:rPr>
+            </w:pPr>
+            <w:r>
+              <w:rPr>
+                <w:rFonts w:eastAsia="Times New Roman" w:cs="Calibri"/>
+                <w:color w:val="000000"/>
+                <w:sz w:val="26"/>
+                <w:szCs w:val="26"/>
+                <w:lang w:val="en-US"/>
+              </w:rPr>
+              <w:t>Malexis</w:t>
+            </w:r>
+          </w:p>
+        </w:tc>
+      </w:tr>
+      <w:tr>
+        <w:trPr>
+          <w:cnfStyle w:val="000000100000" w:firstRow="0" w:lastRow="0" w:firstColumn="0" w:lastColumn="0" w:oddVBand="0" w:evenVBand="0" w:oddHBand="1" w:evenHBand="0" w:firstRowFirstColumn="0" w:firstRowLastColumn="0" w:lastRowFirstColumn="0" w:lastRowLastColumn="0"/>
+          <w:trHeight w:val="301"/>
+        </w:trPr>
+        <w:tc>
+          <w:tcPr>
+            <w:cnfStyle w:val="001000000000" w:firstRow="0" w:lastRow="0" w:firstColumn="1" w:lastColumn="0" w:oddVBand="0" w:evenVBand="0" w:oddHBand="0" w:evenHBand="0" w:firstRowFirstColumn="0" w:firstRowLastColumn="0" w:lastRowFirstColumn="0" w:lastRowLastColumn="0"/>
+            <w:tcW w:w="3880" w:type="dxa"/>
+            <w:noWrap/>
+            <w:hideMark/>
+          </w:tcPr>
+          <w:p>
+            <w:pPr>
+              <w:jc w:val="left"/>
+              <w:rPr>
+                <w:rFonts w:eastAsia="Times New Roman" w:cs="Calibri"/>
+                <w:b w:val="0"/>
+                <w:color w:val="000000"/>
+                <w:sz w:val="26"/>
+                <w:szCs w:val="26"/>
+                <w:lang w:val="en-US"/>
+              </w:rPr>
+            </w:pPr>
+            <w:r>
+              <w:rPr>
+                <w:rFonts w:eastAsia="Times New Roman" w:cs="Calibri"/>
+                <w:b w:val="0"/>
+                <w:color w:val="000000"/>
+                <w:sz w:val="26"/>
+                <w:szCs w:val="26"/>
+                <w:lang w:val="en-US"/>
+              </w:rPr>
+              <w:t>Prix</w:t>
+            </w:r>
+          </w:p>
+        </w:tc>
+        <w:tc>
+          <w:tcPr>
+            <w:tcW w:w="2951" w:type="dxa"/>
+            <w:noWrap/>
+            <w:hideMark/>
+          </w:tcPr>
+          <w:p>
+            <w:pPr>
+              <w:jc w:val="left"/>
+              <w:cnfStyle w:val="000000100000" w:firstRow="0" w:lastRow="0" w:firstColumn="0" w:lastColumn="0" w:oddVBand="0" w:evenVBand="0" w:oddHBand="1" w:evenHBand="0" w:firstRowFirstColumn="0" w:firstRowLastColumn="0" w:lastRowFirstColumn="0" w:lastRowLastColumn="0"/>
+              <w:rPr>
+                <w:rFonts w:eastAsia="Times New Roman" w:cs="Calibri"/>
+                <w:color w:val="000000"/>
+                <w:sz w:val="26"/>
+                <w:szCs w:val="26"/>
+                <w:lang w:val="en-US"/>
+              </w:rPr>
+            </w:pPr>
+            <w:r>
+              <w:rPr>
+                <w:rFonts w:eastAsia="Times New Roman" w:cs="Calibri"/>
+                <w:color w:val="000000"/>
+                <w:sz w:val="26"/>
+                <w:szCs w:val="26"/>
+                <w:lang w:val="en-US"/>
+              </w:rPr>
+              <w:t>39,95 $ (environ 23 290 F CFA)</w:t>
+            </w:r>
+          </w:p>
+        </w:tc>
+        <w:tc>
+          <w:tcPr>
+            <w:tcW w:w="2827" w:type="dxa"/>
+            <w:noWrap/>
+            <w:hideMark/>
+          </w:tcPr>
+          <w:p>
+            <w:pPr>
+              <w:jc w:val="left"/>
+              <w:cnfStyle w:val="000000100000" w:firstRow="0" w:lastRow="0" w:firstColumn="0" w:lastColumn="0" w:oddVBand="0" w:evenVBand="0" w:oddHBand="1" w:evenHBand="0" w:firstRowFirstColumn="0" w:firstRowLastColumn="0" w:lastRowFirstColumn="0" w:lastRowLastColumn="0"/>
+              <w:rPr>
+                <w:rFonts w:eastAsia="Times New Roman" w:cs="Calibri"/>
+                <w:color w:val="000000"/>
+                <w:sz w:val="26"/>
+                <w:szCs w:val="26"/>
+                <w:lang w:val="en-US"/>
+              </w:rPr>
+            </w:pPr>
+            <w:r>
+              <w:rPr>
+                <w:rFonts w:eastAsia="Times New Roman" w:cs="Calibri"/>
+                <w:color w:val="000000"/>
+                <w:sz w:val="26"/>
+                <w:szCs w:val="26"/>
+                <w:lang w:val="en-US"/>
+              </w:rPr>
+              <w:t>15,95 $ (environ 8 745 F CFA)</w:t>
+            </w:r>
+          </w:p>
+        </w:tc>
+      </w:tr>
+    </w:tbl>
+    <w:p/>
+    <w:p>
+      <w:pPr>
+        <w:pStyle w:val="Titre5"/>
+      </w:pPr>
+      <w:r>
+        <w:lastRenderedPageBreak/>
+        <w:t>Choix du capteur</w:t>
+      </w:r>
+    </w:p>
+    <w:p>
+      <w:pPr>
+        <w:ind w:firstLine="720"/>
+      </w:pPr>
+      <w:r>
+        <w:t>Pour effectuer la mesure de la température corporelle de toute personne se trouvant dans l’objectif du système, nous avons opté pour le capteur de température MLX90614. Au regard du tableau de comparaison précédent (</w:t>
+      </w:r>
+      <w:r>
+        <w:rPr>
+          <w:i/>
+          <w:iCs/>
+        </w:rPr>
+        <w:t>tableau 4</w:t>
+      </w:r>
+      <w:r>
+        <w:t>), nous constatons des similitudes entre certaines propriétés des deux capteurs mais aussi des différences. D’abord, on remarque que pour faire fonctionner le MLX90614 (la version 3V dans notre cas) il nous faut une tenson plus faible que dans le cas du AMG8833, ce qui nous permet faire une économie d’énergie. Ensuite, on constate que le capteur MLX90614 balaie une plus grande plage de température que l’AMG8833, mais ce qui a vraiment motivé notre</w:t>
+      </w:r>
+      <w:r>
+        <w:t xml:space="preserve"> choix</w:t>
+      </w:r>
+      <w:bookmarkStart w:id="10" w:name="_GoBack"/>
+      <w:bookmarkEnd w:id="10"/>
+      <w:r>
+        <w:t xml:space="preserve"> est la grande différence au niveau du coût des deux capteurs.</w:t>
+      </w:r>
+    </w:p>
+    <w:p/>
     <w:p>
       <w:pPr>
         <w:pStyle w:val="Titre4"/>
       </w:pPr>
       <w:r>
-        <w:t>Capteur de température</w:t>
-      </w:r>
-    </w:p>
-    <w:p>
-      <w:pPr>
-        <w:ind w:firstLine="720"/>
-      </w:pPr>
-      <w:r>
-        <w:t xml:space="preserve">Il s’agit de l’élément du système qui sera charger de mesurer la température des individus. </w:t>
-      </w:r>
-      <w:r>
-        <w:t>Il existe une large gamme de capteurs sur le marché pouvant assurer cette fonction :</w:t>
+        <w:t>La caméra</w:t>
       </w:r>
     </w:p>
     <w:p/>
-    <w:p>
-      <w:pPr>
-        <w:pStyle w:val="Titre5"/>
-      </w:pPr>
-      <w:r>
-        <w:t>Capteur de température infrarouge AMG8833</w:t>
-      </w:r>
-    </w:p>
-    <w:p>
-      <w:bookmarkStart w:id="18" w:name="_GoBack"/>
-      <w:bookmarkEnd w:id="18"/>
-    </w:p>
     <w:sectPr>
       <w:pgSz w:w="12240" w:h="15840"/>
       <w:pgMar w:top="1417" w:right="1417" w:bottom="1417" w:left="1417" w:header="708" w:footer="708" w:gutter="0"/>
@@ -11624,6 +15566,22 @@
           <w:t>https://www.futura-sciences.com/sante/questions-reponses/enfant-fievre-chez-enfant-partir-temperature-inquieter-6530/</w:t>
         </w:r>
       </w:hyperlink>
+    </w:p>
+  </w:footnote>
+  <w:footnote w:id="3">
+    <w:p>
+      <w:pPr>
+        <w:pStyle w:val="Notedebasdepage"/>
+      </w:pPr>
+      <w:r>
+        <w:rPr>
+          <w:rStyle w:val="Appelnotedebasdep"/>
+        </w:rPr>
+        <w:footnoteRef/>
+      </w:r>
+      <w:r>
+        <w:t xml:space="preserve"> Infrarouge</w:t>
+      </w:r>
     </w:p>
   </w:footnote>
 </w:footnotes>
@@ -11745,6 +15703,95 @@
     </w:lvl>
   </w:abstractNum>
   <w:abstractNum w:abstractNumId="1" w15:restartNumberingAfterBreak="0">
+    <w:nsid w:val="11C27789"/>
+    <w:multiLevelType w:val="hybridMultilevel"/>
+    <w:tmpl w:val="A5F2AFBA"/>
+    <w:lvl w:ilvl="0" w:tplc="04090015">
+      <w:start w:val="1"/>
+      <w:numFmt w:val="upperLetter"/>
+      <w:lvlText w:val="%1."/>
+      <w:lvlJc w:val="left"/>
+      <w:pPr>
+        <w:ind w:left="720" w:hanging="360"/>
+      </w:pPr>
+      <w:rPr>
+        <w:rFonts w:hint="default"/>
+      </w:rPr>
+    </w:lvl>
+    <w:lvl w:ilvl="1" w:tplc="04090019" w:tentative="1">
+      <w:start w:val="1"/>
+      <w:numFmt w:val="lowerLetter"/>
+      <w:lvlText w:val="%2."/>
+      <w:lvlJc w:val="left"/>
+      <w:pPr>
+        <w:ind w:left="1440" w:hanging="360"/>
+      </w:pPr>
+    </w:lvl>
+    <w:lvl w:ilvl="2" w:tplc="0409001B" w:tentative="1">
+      <w:start w:val="1"/>
+      <w:numFmt w:val="lowerRoman"/>
+      <w:lvlText w:val="%3."/>
+      <w:lvlJc w:val="right"/>
+      <w:pPr>
+        <w:ind w:left="2160" w:hanging="180"/>
+      </w:pPr>
+    </w:lvl>
+    <w:lvl w:ilvl="3" w:tplc="0409000F" w:tentative="1">
+      <w:start w:val="1"/>
+      <w:numFmt w:val="decimal"/>
+      <w:lvlText w:val="%4."/>
+      <w:lvlJc w:val="left"/>
+      <w:pPr>
+        <w:ind w:left="2880" w:hanging="360"/>
+      </w:pPr>
+    </w:lvl>
+    <w:lvl w:ilvl="4" w:tplc="04090019" w:tentative="1">
+      <w:start w:val="1"/>
+      <w:numFmt w:val="lowerLetter"/>
+      <w:lvlText w:val="%5."/>
+      <w:lvlJc w:val="left"/>
+      <w:pPr>
+        <w:ind w:left="3600" w:hanging="360"/>
+      </w:pPr>
+    </w:lvl>
+    <w:lvl w:ilvl="5" w:tplc="0409001B" w:tentative="1">
+      <w:start w:val="1"/>
+      <w:numFmt w:val="lowerRoman"/>
+      <w:lvlText w:val="%6."/>
+      <w:lvlJc w:val="right"/>
+      <w:pPr>
+        <w:ind w:left="4320" w:hanging="180"/>
+      </w:pPr>
+    </w:lvl>
+    <w:lvl w:ilvl="6" w:tplc="0409000F" w:tentative="1">
+      <w:start w:val="1"/>
+      <w:numFmt w:val="decimal"/>
+      <w:lvlText w:val="%7."/>
+      <w:lvlJc w:val="left"/>
+      <w:pPr>
+        <w:ind w:left="5040" w:hanging="360"/>
+      </w:pPr>
+    </w:lvl>
+    <w:lvl w:ilvl="7" w:tplc="04090019" w:tentative="1">
+      <w:start w:val="1"/>
+      <w:numFmt w:val="lowerLetter"/>
+      <w:lvlText w:val="%8."/>
+      <w:lvlJc w:val="left"/>
+      <w:pPr>
+        <w:ind w:left="5760" w:hanging="360"/>
+      </w:pPr>
+    </w:lvl>
+    <w:lvl w:ilvl="8" w:tplc="0409001B" w:tentative="1">
+      <w:start w:val="1"/>
+      <w:numFmt w:val="lowerRoman"/>
+      <w:lvlText w:val="%9."/>
+      <w:lvlJc w:val="right"/>
+      <w:pPr>
+        <w:ind w:left="6480" w:hanging="180"/>
+      </w:pPr>
+    </w:lvl>
+  </w:abstractNum>
+  <w:abstractNum w:abstractNumId="2" w15:restartNumberingAfterBreak="0">
     <w:nsid w:val="12CD6D6A"/>
     <w:multiLevelType w:val="hybridMultilevel"/>
     <w:tmpl w:val="9FB2185A"/>
@@ -11857,7 +15904,7 @@
       </w:rPr>
     </w:lvl>
   </w:abstractNum>
-  <w:abstractNum w:abstractNumId="2" w15:restartNumberingAfterBreak="0">
+  <w:abstractNum w:abstractNumId="3" w15:restartNumberingAfterBreak="0">
     <w:nsid w:val="1C9B2FCE"/>
     <w:multiLevelType w:val="hybridMultilevel"/>
     <w:tmpl w:val="4EB62C32"/>
@@ -11970,7 +16017,7 @@
       </w:rPr>
     </w:lvl>
   </w:abstractNum>
-  <w:abstractNum w:abstractNumId="3" w15:restartNumberingAfterBreak="0">
+  <w:abstractNum w:abstractNumId="4" w15:restartNumberingAfterBreak="0">
     <w:nsid w:val="22AA1E0F"/>
     <w:multiLevelType w:val="hybridMultilevel"/>
     <w:tmpl w:val="B8309476"/>
@@ -12083,7 +16130,7 @@
       </w:rPr>
     </w:lvl>
   </w:abstractNum>
-  <w:abstractNum w:abstractNumId="4" w15:restartNumberingAfterBreak="0">
+  <w:abstractNum w:abstractNumId="5" w15:restartNumberingAfterBreak="0">
     <w:nsid w:val="255C6187"/>
     <w:multiLevelType w:val="hybridMultilevel"/>
     <w:tmpl w:val="6EDA152E"/>
@@ -12196,7 +16243,7 @@
       </w:rPr>
     </w:lvl>
   </w:abstractNum>
-  <w:abstractNum w:abstractNumId="5" w15:restartNumberingAfterBreak="0">
+  <w:abstractNum w:abstractNumId="6" w15:restartNumberingAfterBreak="0">
     <w:nsid w:val="27564196"/>
     <w:multiLevelType w:val="hybridMultilevel"/>
     <w:tmpl w:val="D9D2C4C0"/>
@@ -12309,7 +16356,96 @@
       </w:rPr>
     </w:lvl>
   </w:abstractNum>
-  <w:abstractNum w:abstractNumId="6" w15:restartNumberingAfterBreak="0">
+  <w:abstractNum w:abstractNumId="7" w15:restartNumberingAfterBreak="0">
+    <w:nsid w:val="291C4B54"/>
+    <w:multiLevelType w:val="hybridMultilevel"/>
+    <w:tmpl w:val="334A1A44"/>
+    <w:lvl w:ilvl="0" w:tplc="04090015">
+      <w:start w:val="1"/>
+      <w:numFmt w:val="upperLetter"/>
+      <w:lvlText w:val="%1."/>
+      <w:lvlJc w:val="left"/>
+      <w:pPr>
+        <w:ind w:left="720" w:hanging="360"/>
+      </w:pPr>
+      <w:rPr>
+        <w:rFonts w:hint="default"/>
+      </w:rPr>
+    </w:lvl>
+    <w:lvl w:ilvl="1" w:tplc="04090019" w:tentative="1">
+      <w:start w:val="1"/>
+      <w:numFmt w:val="lowerLetter"/>
+      <w:lvlText w:val="%2."/>
+      <w:lvlJc w:val="left"/>
+      <w:pPr>
+        <w:ind w:left="1440" w:hanging="360"/>
+      </w:pPr>
+    </w:lvl>
+    <w:lvl w:ilvl="2" w:tplc="0409001B" w:tentative="1">
+      <w:start w:val="1"/>
+      <w:numFmt w:val="lowerRoman"/>
+      <w:lvlText w:val="%3."/>
+      <w:lvlJc w:val="right"/>
+      <w:pPr>
+        <w:ind w:left="2160" w:hanging="180"/>
+      </w:pPr>
+    </w:lvl>
+    <w:lvl w:ilvl="3" w:tplc="0409000F" w:tentative="1">
+      <w:start w:val="1"/>
+      <w:numFmt w:val="decimal"/>
+      <w:lvlText w:val="%4."/>
+      <w:lvlJc w:val="left"/>
+      <w:pPr>
+        <w:ind w:left="2880" w:hanging="360"/>
+      </w:pPr>
+    </w:lvl>
+    <w:lvl w:ilvl="4" w:tplc="04090019" w:tentative="1">
+      <w:start w:val="1"/>
+      <w:numFmt w:val="lowerLetter"/>
+      <w:lvlText w:val="%5."/>
+      <w:lvlJc w:val="left"/>
+      <w:pPr>
+        <w:ind w:left="3600" w:hanging="360"/>
+      </w:pPr>
+    </w:lvl>
+    <w:lvl w:ilvl="5" w:tplc="0409001B" w:tentative="1">
+      <w:start w:val="1"/>
+      <w:numFmt w:val="lowerRoman"/>
+      <w:lvlText w:val="%6."/>
+      <w:lvlJc w:val="right"/>
+      <w:pPr>
+        <w:ind w:left="4320" w:hanging="180"/>
+      </w:pPr>
+    </w:lvl>
+    <w:lvl w:ilvl="6" w:tplc="0409000F" w:tentative="1">
+      <w:start w:val="1"/>
+      <w:numFmt w:val="decimal"/>
+      <w:lvlText w:val="%7."/>
+      <w:lvlJc w:val="left"/>
+      <w:pPr>
+        <w:ind w:left="5040" w:hanging="360"/>
+      </w:pPr>
+    </w:lvl>
+    <w:lvl w:ilvl="7" w:tplc="04090019" w:tentative="1">
+      <w:start w:val="1"/>
+      <w:numFmt w:val="lowerLetter"/>
+      <w:lvlText w:val="%8."/>
+      <w:lvlJc w:val="left"/>
+      <w:pPr>
+        <w:ind w:left="5760" w:hanging="360"/>
+      </w:pPr>
+    </w:lvl>
+    <w:lvl w:ilvl="8" w:tplc="0409001B" w:tentative="1">
+      <w:start w:val="1"/>
+      <w:numFmt w:val="lowerRoman"/>
+      <w:lvlText w:val="%9."/>
+      <w:lvlJc w:val="right"/>
+      <w:pPr>
+        <w:ind w:left="6480" w:hanging="180"/>
+      </w:pPr>
+    </w:lvl>
+  </w:abstractNum>
+  <w:abstractNum w:abstractNumId="8" w15:restartNumberingAfterBreak="0">
     <w:nsid w:val="2BC73245"/>
     <w:multiLevelType w:val="hybridMultilevel"/>
     <w:tmpl w:val="40A8CD32"/>
@@ -12422,7 +16558,7 @@
       </w:rPr>
     </w:lvl>
   </w:abstractNum>
-  <w:abstractNum w:abstractNumId="7" w15:restartNumberingAfterBreak="0">
+  <w:abstractNum w:abstractNumId="9" w15:restartNumberingAfterBreak="0">
     <w:nsid w:val="30932E38"/>
     <w:multiLevelType w:val="hybridMultilevel"/>
     <w:tmpl w:val="AB6010FC"/>
@@ -12535,7 +16671,7 @@
       </w:rPr>
     </w:lvl>
   </w:abstractNum>
-  <w:abstractNum w:abstractNumId="8" w15:restartNumberingAfterBreak="0">
+  <w:abstractNum w:abstractNumId="10" w15:restartNumberingAfterBreak="0">
     <w:nsid w:val="32C736C2"/>
     <w:multiLevelType w:val="hybridMultilevel"/>
     <w:tmpl w:val="E7227F26"/>
@@ -12648,7 +16784,7 @@
       </w:rPr>
     </w:lvl>
   </w:abstractNum>
-  <w:abstractNum w:abstractNumId="9" w15:restartNumberingAfterBreak="0">
+  <w:abstractNum w:abstractNumId="11" w15:restartNumberingAfterBreak="0">
     <w:nsid w:val="3CB07589"/>
     <w:multiLevelType w:val="hybridMultilevel"/>
     <w:tmpl w:val="195C26EA"/>
@@ -12738,7 +16874,7 @@
       </w:pPr>
     </w:lvl>
   </w:abstractNum>
-  <w:abstractNum w:abstractNumId="10" w15:restartNumberingAfterBreak="0">
+  <w:abstractNum w:abstractNumId="12" w15:restartNumberingAfterBreak="0">
     <w:nsid w:val="3D8608A1"/>
     <w:multiLevelType w:val="hybridMultilevel"/>
     <w:tmpl w:val="6D42F8B2"/>
@@ -12851,7 +16987,7 @@
       </w:rPr>
     </w:lvl>
   </w:abstractNum>
-  <w:abstractNum w:abstractNumId="11" w15:restartNumberingAfterBreak="0">
+  <w:abstractNum w:abstractNumId="13" w15:restartNumberingAfterBreak="0">
     <w:nsid w:val="49A63A79"/>
     <w:multiLevelType w:val="multilevel"/>
     <w:tmpl w:val="E89C559E"/>
@@ -12975,7 +17111,7 @@
       </w:rPr>
     </w:lvl>
   </w:abstractNum>
-  <w:abstractNum w:abstractNumId="12" w15:restartNumberingAfterBreak="0">
+  <w:abstractNum w:abstractNumId="14" w15:restartNumberingAfterBreak="0">
     <w:nsid w:val="510E46DC"/>
     <w:multiLevelType w:val="hybridMultilevel"/>
     <w:tmpl w:val="2F3C9FAC"/>
@@ -13088,7 +17224,7 @@
       </w:rPr>
     </w:lvl>
   </w:abstractNum>
-  <w:abstractNum w:abstractNumId="13" w15:restartNumberingAfterBreak="0">
+  <w:abstractNum w:abstractNumId="15" w15:restartNumberingAfterBreak="0">
     <w:nsid w:val="66797BC7"/>
     <w:multiLevelType w:val="hybridMultilevel"/>
     <w:tmpl w:val="AA5861F4"/>
@@ -13201,7 +17337,7 @@
       </w:rPr>
     </w:lvl>
   </w:abstractNum>
-  <w:abstractNum w:abstractNumId="14" w15:restartNumberingAfterBreak="0">
+  <w:abstractNum w:abstractNumId="16" w15:restartNumberingAfterBreak="0">
     <w:nsid w:val="693020C5"/>
     <w:multiLevelType w:val="hybridMultilevel"/>
     <w:tmpl w:val="44A263BE"/>
@@ -13314,7 +17450,7 @@
       </w:rPr>
     </w:lvl>
   </w:abstractNum>
-  <w:abstractNum w:abstractNumId="15" w15:restartNumberingAfterBreak="0">
+  <w:abstractNum w:abstractNumId="17" w15:restartNumberingAfterBreak="0">
     <w:nsid w:val="69663E9C"/>
     <w:multiLevelType w:val="hybridMultilevel"/>
     <w:tmpl w:val="5CDA737C"/>
@@ -13427,7 +17563,7 @@
       </w:rPr>
     </w:lvl>
   </w:abstractNum>
-  <w:abstractNum w:abstractNumId="16" w15:restartNumberingAfterBreak="0">
+  <w:abstractNum w:abstractNumId="18" w15:restartNumberingAfterBreak="0">
     <w:nsid w:val="7E3B7F26"/>
     <w:multiLevelType w:val="hybridMultilevel"/>
     <w:tmpl w:val="62F49306"/>
@@ -13540,7 +17676,7 @@
       </w:rPr>
     </w:lvl>
   </w:abstractNum>
-  <w:abstractNum w:abstractNumId="17" w15:restartNumberingAfterBreak="0">
+  <w:abstractNum w:abstractNumId="19" w15:restartNumberingAfterBreak="0">
     <w:nsid w:val="7FD264A7"/>
     <w:multiLevelType w:val="hybridMultilevel"/>
     <w:tmpl w:val="7356429A"/>
@@ -13653,7 +17789,7 @@
       </w:rPr>
     </w:lvl>
   </w:abstractNum>
-  <w:abstractNum w:abstractNumId="18" w15:restartNumberingAfterBreak="0">
+  <w:abstractNum w:abstractNumId="20" w15:restartNumberingAfterBreak="0">
     <w:nsid w:val="7FF64F8D"/>
     <w:multiLevelType w:val="hybridMultilevel"/>
     <w:tmpl w:val="12B632A4"/>
@@ -13767,37 +17903,37 @@
     </w:lvl>
   </w:abstractNum>
   <w:num w:numId="1">
+    <w:abstractNumId w:val="11"/>
+  </w:num>
+  <w:num w:numId="2">
+    <w:abstractNumId w:val="13"/>
+  </w:num>
+  <w:num w:numId="3">
+    <w:abstractNumId w:val="15"/>
+  </w:num>
+  <w:num w:numId="4">
+    <w:abstractNumId w:val="8"/>
+  </w:num>
+  <w:num w:numId="5">
     <w:abstractNumId w:val="9"/>
   </w:num>
-  <w:num w:numId="2">
-    <w:abstractNumId w:val="11"/>
-  </w:num>
-  <w:num w:numId="3">
-    <w:abstractNumId w:val="13"/>
-  </w:num>
-  <w:num w:numId="4">
-    <w:abstractNumId w:val="6"/>
-  </w:num>
-  <w:num w:numId="5">
-    <w:abstractNumId w:val="7"/>
-  </w:num>
   <w:num w:numId="6">
-    <w:abstractNumId w:val="17"/>
+    <w:abstractNumId w:val="19"/>
   </w:num>
   <w:num w:numId="7">
-    <w:abstractNumId w:val="3"/>
+    <w:abstractNumId w:val="4"/>
   </w:num>
   <w:num w:numId="8">
     <w:abstractNumId w:val="0"/>
   </w:num>
   <w:num w:numId="9">
-    <w:abstractNumId w:val="15"/>
+    <w:abstractNumId w:val="17"/>
   </w:num>
   <w:num w:numId="10">
-    <w:abstractNumId w:val="8"/>
+    <w:abstractNumId w:val="10"/>
   </w:num>
   <w:num w:numId="11">
-    <w:abstractNumId w:val="11"/>
+    <w:abstractNumId w:val="13"/>
     <w:lvlOverride w:ilvl="0">
       <w:startOverride w:val="1"/>
     </w:lvlOverride>
@@ -13827,43 +17963,43 @@
     </w:lvlOverride>
   </w:num>
   <w:num w:numId="12">
-    <w:abstractNumId w:val="2"/>
+    <w:abstractNumId w:val="3"/>
   </w:num>
   <w:num w:numId="13">
-    <w:abstractNumId w:val="5"/>
+    <w:abstractNumId w:val="6"/>
   </w:num>
   <w:num w:numId="14">
-    <w:abstractNumId w:val="18"/>
+    <w:abstractNumId w:val="20"/>
   </w:num>
   <w:num w:numId="15">
-    <w:abstractNumId w:val="10"/>
+    <w:abstractNumId w:val="12"/>
   </w:num>
   <w:num w:numId="16">
-    <w:abstractNumId w:val="9"/>
+    <w:abstractNumId w:val="11"/>
     <w:lvlOverride w:ilvl="0">
       <w:startOverride w:val="1"/>
     </w:lvlOverride>
   </w:num>
   <w:num w:numId="17">
-    <w:abstractNumId w:val="1"/>
+    <w:abstractNumId w:val="2"/>
   </w:num>
   <w:num w:numId="18">
-    <w:abstractNumId w:val="14"/>
+    <w:abstractNumId w:val="16"/>
   </w:num>
   <w:num w:numId="19">
-    <w:abstractNumId w:val="16"/>
+    <w:abstractNumId w:val="18"/>
   </w:num>
   <w:num w:numId="20">
-    <w:abstractNumId w:val="4"/>
+    <w:abstractNumId w:val="5"/>
   </w:num>
   <w:num w:numId="21">
-    <w:abstractNumId w:val="9"/>
+    <w:abstractNumId w:val="11"/>
     <w:lvlOverride w:ilvl="0">
       <w:startOverride w:val="1"/>
     </w:lvlOverride>
   </w:num>
   <w:num w:numId="22">
-    <w:abstractNumId w:val="11"/>
+    <w:abstractNumId w:val="13"/>
     <w:lvlOverride w:ilvl="0">
       <w:startOverride w:val="1"/>
     </w:lvlOverride>
@@ -13893,16 +18029,16 @@
     </w:lvlOverride>
   </w:num>
   <w:num w:numId="23">
-    <w:abstractNumId w:val="9"/>
+    <w:abstractNumId w:val="11"/>
     <w:lvlOverride w:ilvl="0">
       <w:startOverride w:val="1"/>
     </w:lvlOverride>
   </w:num>
   <w:num w:numId="24">
-    <w:abstractNumId w:val="12"/>
+    <w:abstractNumId w:val="14"/>
   </w:num>
   <w:num w:numId="25">
-    <w:abstractNumId w:val="11"/>
+    <w:abstractNumId w:val="13"/>
     <w:lvlOverride w:ilvl="0">
       <w:startOverride w:val="1"/>
     </w:lvlOverride>
@@ -13932,13 +18068,13 @@
     </w:lvlOverride>
   </w:num>
   <w:num w:numId="26">
-    <w:abstractNumId w:val="9"/>
+    <w:abstractNumId w:val="11"/>
     <w:lvlOverride w:ilvl="0">
       <w:startOverride w:val="1"/>
     </w:lvlOverride>
   </w:num>
   <w:num w:numId="27">
-    <w:abstractNumId w:val="11"/>
+    <w:abstractNumId w:val="13"/>
     <w:lvlOverride w:ilvl="0">
       <w:startOverride w:val="1"/>
     </w:lvlOverride>
@@ -13966,6 +18102,12 @@
     <w:lvlOverride w:ilvl="8">
       <w:startOverride w:val="1"/>
     </w:lvlOverride>
+  </w:num>
+  <w:num w:numId="28">
+    <w:abstractNumId w:val="1"/>
+  </w:num>
+  <w:num w:numId="29">
+    <w:abstractNumId w:val="7"/>
   </w:num>
 </w:numbering>
 </file>
@@ -15016,6 +19158,225 @@
       <w:color w:val="0000FF"/>
       <w:u w:val="single"/>
     </w:rPr>
+  </w:style>
+  <w:style w:type="table" w:styleId="Tableausimple4">
+    <w:name w:val="Plain Table 4"/>
+    <w:basedOn w:val="TableauNormal"/>
+    <w:uiPriority w:val="44"/>
+    <w:rsid w:val="006D6646"/>
+    <w:pPr>
+      <w:spacing w:after="0" w:line="240" w:lineRule="auto"/>
+    </w:pPr>
+    <w:tblPr>
+      <w:tblStyleRowBandSize w:val="1"/>
+      <w:tblStyleColBandSize w:val="1"/>
+    </w:tblPr>
+    <w:tblStylePr w:type="firstRow">
+      <w:rPr>
+        <w:b/>
+        <w:bCs/>
+      </w:rPr>
+    </w:tblStylePr>
+    <w:tblStylePr w:type="lastRow">
+      <w:rPr>
+        <w:b/>
+        <w:bCs/>
+      </w:rPr>
+    </w:tblStylePr>
+    <w:tblStylePr w:type="firstCol">
+      <w:rPr>
+        <w:b/>
+        <w:bCs/>
+      </w:rPr>
+    </w:tblStylePr>
+    <w:tblStylePr w:type="lastCol">
+      <w:rPr>
+        <w:b/>
+        <w:bCs/>
+      </w:rPr>
+    </w:tblStylePr>
+    <w:tblStylePr w:type="band1Vert">
+      <w:tblPr/>
+      <w:tcPr>
+        <w:shd w:val="clear" w:color="auto" w:fill="F2F2F2" w:themeFill="background1" w:themeFillShade="F2"/>
+      </w:tcPr>
+    </w:tblStylePr>
+    <w:tblStylePr w:type="band1Horz">
+      <w:tblPr/>
+      <w:tcPr>
+        <w:shd w:val="clear" w:color="auto" w:fill="F2F2F2" w:themeFill="background1" w:themeFillShade="F2"/>
+      </w:tcPr>
+    </w:tblStylePr>
+  </w:style>
+  <w:style w:type="table" w:styleId="TableauGrille2">
+    <w:name w:val="Grid Table 2"/>
+    <w:basedOn w:val="TableauNormal"/>
+    <w:uiPriority w:val="47"/>
+    <w:rsid w:val="00C768FC"/>
+    <w:pPr>
+      <w:spacing w:after="0" w:line="240" w:lineRule="auto"/>
+    </w:pPr>
+    <w:tblPr>
+      <w:tblStyleRowBandSize w:val="1"/>
+      <w:tblStyleColBandSize w:val="1"/>
+      <w:tblBorders>
+        <w:top w:val="single" w:sz="2" w:space="0" w:color="666666" w:themeColor="text1" w:themeTint="99"/>
+        <w:bottom w:val="single" w:sz="2" w:space="0" w:color="666666" w:themeColor="text1" w:themeTint="99"/>
+        <w:insideH w:val="single" w:sz="2" w:space="0" w:color="666666" w:themeColor="text1" w:themeTint="99"/>
+        <w:insideV w:val="single" w:sz="2" w:space="0" w:color="666666" w:themeColor="text1" w:themeTint="99"/>
+      </w:tblBorders>
+    </w:tblPr>
+    <w:tblStylePr w:type="firstRow">
+      <w:rPr>
+        <w:b/>
+        <w:bCs/>
+      </w:rPr>
+      <w:tblPr/>
+      <w:tcPr>
+        <w:tcBorders>
+          <w:top w:val="nil"/>
+          <w:bottom w:val="single" w:sz="12" w:space="0" w:color="666666" w:themeColor="text1" w:themeTint="99"/>
+          <w:insideH w:val="nil"/>
+          <w:insideV w:val="nil"/>
+        </w:tcBorders>
+        <w:shd w:val="clear" w:color="auto" w:fill="FFFFFF" w:themeFill="background1"/>
+      </w:tcPr>
+    </w:tblStylePr>
+    <w:tblStylePr w:type="lastRow">
+      <w:rPr>
+        <w:b/>
+        <w:bCs/>
+      </w:rPr>
+      <w:tblPr/>
+      <w:tcPr>
+        <w:tcBorders>
+          <w:top w:val="double" w:sz="2" w:space="0" w:color="666666" w:themeColor="text1" w:themeTint="99"/>
+          <w:bottom w:val="nil"/>
+          <w:insideH w:val="nil"/>
+          <w:insideV w:val="nil"/>
+        </w:tcBorders>
+        <w:shd w:val="clear" w:color="auto" w:fill="FFFFFF" w:themeFill="background1"/>
+      </w:tcPr>
+    </w:tblStylePr>
+    <w:tblStylePr w:type="firstCol">
+      <w:rPr>
+        <w:b/>
+        <w:bCs/>
+      </w:rPr>
+    </w:tblStylePr>
+    <w:tblStylePr w:type="lastCol">
+      <w:rPr>
+        <w:b/>
+        <w:bCs/>
+      </w:rPr>
+    </w:tblStylePr>
+    <w:tblStylePr w:type="band1Vert">
+      <w:tblPr/>
+      <w:tcPr>
+        <w:shd w:val="clear" w:color="auto" w:fill="CCCCCC" w:themeFill="text1" w:themeFillTint="33"/>
+      </w:tcPr>
+    </w:tblStylePr>
+    <w:tblStylePr w:type="band1Horz">
+      <w:tblPr/>
+      <w:tcPr>
+        <w:shd w:val="clear" w:color="auto" w:fill="CCCCCC" w:themeFill="text1" w:themeFillTint="33"/>
+      </w:tcPr>
+    </w:tblStylePr>
+  </w:style>
+  <w:style w:type="table" w:styleId="Grilledetableauclaire">
+    <w:name w:val="Grid Table Light"/>
+    <w:basedOn w:val="TableauNormal"/>
+    <w:uiPriority w:val="40"/>
+    <w:rsid w:val="00C768FC"/>
+    <w:pPr>
+      <w:spacing w:after="0" w:line="240" w:lineRule="auto"/>
+    </w:pPr>
+    <w:tblPr>
+      <w:tblBorders>
+        <w:top w:val="single" w:sz="4" w:space="0" w:color="BFBFBF" w:themeColor="background1" w:themeShade="BF"/>
+        <w:left w:val="single" w:sz="4" w:space="0" w:color="BFBFBF" w:themeColor="background1" w:themeShade="BF"/>
+        <w:bottom w:val="single" w:sz="4" w:space="0" w:color="BFBFBF" w:themeColor="background1" w:themeShade="BF"/>
+        <w:right w:val="single" w:sz="4" w:space="0" w:color="BFBFBF" w:themeColor="background1" w:themeShade="BF"/>
+        <w:insideH w:val="single" w:sz="4" w:space="0" w:color="BFBFBF" w:themeColor="background1" w:themeShade="BF"/>
+        <w:insideV w:val="single" w:sz="4" w:space="0" w:color="BFBFBF" w:themeColor="background1" w:themeShade="BF"/>
+      </w:tblBorders>
+    </w:tblPr>
+  </w:style>
+  <w:style w:type="table" w:styleId="TableauGrille4">
+    <w:name w:val="Grid Table 4"/>
+    <w:basedOn w:val="TableauNormal"/>
+    <w:uiPriority w:val="49"/>
+    <w:rsid w:val="00C768FC"/>
+    <w:pPr>
+      <w:spacing w:after="0" w:line="240" w:lineRule="auto"/>
+    </w:pPr>
+    <w:tblPr>
+      <w:tblStyleRowBandSize w:val="1"/>
+      <w:tblStyleColBandSize w:val="1"/>
+      <w:tblBorders>
+        <w:top w:val="single" w:sz="4" w:space="0" w:color="666666" w:themeColor="text1" w:themeTint="99"/>
+        <w:left w:val="single" w:sz="4" w:space="0" w:color="666666" w:themeColor="text1" w:themeTint="99"/>
+        <w:bottom w:val="single" w:sz="4" w:space="0" w:color="666666" w:themeColor="text1" w:themeTint="99"/>
+        <w:right w:val="single" w:sz="4" w:space="0" w:color="666666" w:themeColor="text1" w:themeTint="99"/>
+        <w:insideH w:val="single" w:sz="4" w:space="0" w:color="666666" w:themeColor="text1" w:themeTint="99"/>
+        <w:insideV w:val="single" w:sz="4" w:space="0" w:color="666666" w:themeColor="text1" w:themeTint="99"/>
+      </w:tblBorders>
+    </w:tblPr>
+    <w:tblStylePr w:type="firstRow">
+      <w:rPr>
+        <w:b/>
+        <w:bCs/>
+        <w:color w:val="FFFFFF" w:themeColor="background1"/>
+      </w:rPr>
+      <w:tblPr/>
+      <w:tcPr>
+        <w:tcBorders>
+          <w:top w:val="single" w:sz="4" w:space="0" w:color="000000" w:themeColor="text1"/>
+          <w:left w:val="single" w:sz="4" w:space="0" w:color="000000" w:themeColor="text1"/>
+          <w:bottom w:val="single" w:sz="4" w:space="0" w:color="000000" w:themeColor="text1"/>
+          <w:right w:val="single" w:sz="4" w:space="0" w:color="000000" w:themeColor="text1"/>
+          <w:insideH w:val="nil"/>
+          <w:insideV w:val="nil"/>
+        </w:tcBorders>
+        <w:shd w:val="clear" w:color="auto" w:fill="000000" w:themeFill="text1"/>
+      </w:tcPr>
+    </w:tblStylePr>
+    <w:tblStylePr w:type="lastRow">
+      <w:rPr>
+        <w:b/>
+        <w:bCs/>
+      </w:rPr>
+      <w:tblPr/>
+      <w:tcPr>
+        <w:tcBorders>
+          <w:top w:val="double" w:sz="4" w:space="0" w:color="000000" w:themeColor="text1"/>
+        </w:tcBorders>
+      </w:tcPr>
+    </w:tblStylePr>
+    <w:tblStylePr w:type="firstCol">
+      <w:rPr>
+        <w:b/>
+        <w:bCs/>
+      </w:rPr>
+    </w:tblStylePr>
+    <w:tblStylePr w:type="lastCol">
+      <w:rPr>
+        <w:b/>
+        <w:bCs/>
+      </w:rPr>
+    </w:tblStylePr>
+    <w:tblStylePr w:type="band1Vert">
+      <w:tblPr/>
+      <w:tcPr>
+        <w:shd w:val="clear" w:color="auto" w:fill="CCCCCC" w:themeFill="text1" w:themeFillTint="33"/>
+      </w:tcPr>
+    </w:tblStylePr>
+    <w:tblStylePr w:type="band1Horz">
+      <w:tblPr/>
+      <w:tcPr>
+        <w:shd w:val="clear" w:color="auto" w:fill="CCCCCC" w:themeFill="text1" w:themeFillTint="33"/>
+      </w:tcPr>
+    </w:tblStylePr>
   </w:style>
 </w:styles>
 </file>
@@ -16369,7 +20730,7 @@
 </file>
 
 <file path=customXml/itemProps1.xml><?xml version="1.0" encoding="utf-8"?>
-<ds:datastoreItem xmlns:ds="http://schemas.openxmlformats.org/officeDocument/2006/customXml" ds:itemID="{3EE97A22-8A8C-4EAD-9BEE-4BECE4A277C9}">
+<ds:datastoreItem xmlns:ds="http://schemas.openxmlformats.org/officeDocument/2006/customXml" ds:itemID="{61D7FEF7-9265-4AC4-9E65-7D6833FA261C}">
   <ds:schemaRefs>
     <ds:schemaRef ds:uri="http://schemas.openxmlformats.org/officeDocument/2006/bibliography"/>
   </ds:schemaRefs>

</xml_diff>